<commit_message>
Adding documents to IRB folder
</commit_message>
<xml_diff>
--- a/Documents/IRB/Gravity Spy IRB Protocol RevJun17.docx
+++ b/Documents/IRB/Gravity Spy IRB Protocol RevJun17.docx
@@ -1,6 +1,6 @@
 
 <file path=word/document.xml><?xml version="1.0" encoding="utf-8"?>
-<w:document xmlns:wpc="http://schemas.microsoft.com/office/word/2010/wordprocessingCanvas" xmlns:cx="http://schemas.microsoft.com/office/drawing/2014/chartex" xmlns:cx1="http://schemas.microsoft.com/office/drawing/2015/9/8/chartex" xmlns:mc="http://schemas.openxmlformats.org/markup-compatibility/2006" xmlns:o="urn:schemas-microsoft-com:office:office" xmlns:r="http://schemas.openxmlformats.org/officeDocument/2006/relationships" xmlns:m="http://schemas.openxmlformats.org/officeDocument/2006/math" xmlns:v="urn:schemas-microsoft-com:vml" xmlns:wp14="http://schemas.microsoft.com/office/word/2010/wordprocessingDrawing" xmlns:wp="http://schemas.openxmlformats.org/drawingml/2006/wordprocessingDrawing" xmlns:w10="urn:schemas-microsoft-com:office:word" xmlns:w="http://schemas.openxmlformats.org/wordprocessingml/2006/main" xmlns:w14="http://schemas.microsoft.com/office/word/2010/wordml" xmlns:w15="http://schemas.microsoft.com/office/word/2012/wordml" xmlns:w16se="http://schemas.microsoft.com/office/word/2015/wordml/symex" xmlns:wpg="http://schemas.microsoft.com/office/word/2010/wordprocessingGroup" xmlns:wpi="http://schemas.microsoft.com/office/word/2010/wordprocessingInk" xmlns:wne="http://schemas.microsoft.com/office/word/2006/wordml" xmlns:wps="http://schemas.microsoft.com/office/word/2010/wordprocessingShape" mc:Ignorable="w14 w15 w16se wp14">
+<w:document xmlns:wpc="http://schemas.microsoft.com/office/word/2010/wordprocessingCanvas" xmlns:mo="http://schemas.microsoft.com/office/mac/office/2008/main" xmlns:mc="http://schemas.openxmlformats.org/markup-compatibility/2006" xmlns:mv="urn:schemas-microsoft-com:mac:vml" xmlns:o="urn:schemas-microsoft-com:office:office" xmlns:r="http://schemas.openxmlformats.org/officeDocument/2006/relationships" xmlns:m="http://schemas.openxmlformats.org/officeDocument/2006/math" xmlns:v="urn:schemas-microsoft-com:vml" xmlns:wp14="http://schemas.microsoft.com/office/word/2010/wordprocessingDrawing" xmlns:wp="http://schemas.openxmlformats.org/drawingml/2006/wordprocessingDrawing" xmlns:w10="urn:schemas-microsoft-com:office:word" xmlns:w="http://schemas.openxmlformats.org/wordprocessingml/2006/main" xmlns:w14="http://schemas.microsoft.com/office/word/2010/wordml" xmlns:w15="http://schemas.microsoft.com/office/word/2012/wordml" xmlns:wpg="http://schemas.microsoft.com/office/word/2010/wordprocessingGroup" xmlns:wpi="http://schemas.microsoft.com/office/word/2010/wordprocessingInk" xmlns:wne="http://schemas.microsoft.com/office/word/2006/wordml" xmlns:wps="http://schemas.microsoft.com/office/word/2010/wordprocessingShape" mc:Ignorable="w14 w15 wp14">
   <w:body>
     <w:p>
       <w:pPr>
@@ -15,8 +15,6 @@
           <w:szCs w:val="28"/>
         </w:rPr>
       </w:pPr>
-      <w:bookmarkStart w:id="0" w:name="_GoBack"/>
-      <w:bookmarkEnd w:id="0"/>
       <w:r>
         <w:rPr>
           <w:rFonts w:ascii="Times New Roman" w:eastAsia="Times New Roman" w:hAnsi="Times New Roman" w:cs="Times New Roman"/>
@@ -253,8 +251,19 @@
           <w:sz w:val="24"/>
           <w:szCs w:val="24"/>
         </w:rPr>
-        <w:t>Vicky Kalogera</w:t>
-      </w:r>
+        <w:t xml:space="preserve">Vicky </w:t>
+      </w:r>
+      <w:proofErr w:type="spellStart"/>
+      <w:r>
+        <w:rPr>
+          <w:rFonts w:ascii="Times New Roman" w:eastAsia="Times New Roman" w:hAnsi="Times New Roman" w:cs="Times New Roman"/>
+          <w:color w:val="000000"/>
+          <w:sz w:val="24"/>
+          <w:szCs w:val="24"/>
+        </w:rPr>
+        <w:t>Kalogera</w:t>
+      </w:r>
+      <w:proofErr w:type="spellEnd"/>
     </w:p>
     <w:p>
       <w:pPr>
@@ -499,6 +508,7 @@
           <w:szCs w:val="28"/>
         </w:rPr>
       </w:pPr>
+      <w:proofErr w:type="gramStart"/>
       <w:r>
         <w:rPr>
           <w:rFonts w:ascii="Times New Roman" w:hAnsi="Times New Roman" w:cs="Times New Roman"/>
@@ -528,7 +538,18 @@
           <w:sz w:val="28"/>
           <w:szCs w:val="28"/>
         </w:rPr>
-        <w:t xml:space="preserve">Purpose of the Study: </w:t>
+        <w:t>Purpose</w:t>
+      </w:r>
+      <w:proofErr w:type="gramEnd"/>
+      <w:r>
+        <w:rPr>
+          <w:rFonts w:ascii="Times New Roman" w:hAnsi="Times New Roman" w:cs="Times New Roman"/>
+          <w:b/>
+          <w:bCs/>
+          <w:sz w:val="28"/>
+          <w:szCs w:val="28"/>
+        </w:rPr>
+        <w:t xml:space="preserve"> of the Study: </w:t>
       </w:r>
     </w:p>
     <w:p>
@@ -587,7 +608,27 @@
           <w:sz w:val="24"/>
           <w:szCs w:val="24"/>
         </w:rPr>
-        <w:t>infrastructure known as Zooniverse (</w:t>
+        <w:t xml:space="preserve">infrastructure known as </w:t>
+      </w:r>
+      <w:proofErr w:type="spellStart"/>
+      <w:r>
+        <w:rPr>
+          <w:rFonts w:ascii="Times New Roman" w:hAnsi="Times New Roman" w:cs="Times New Roman"/>
+          <w:iCs/>
+          <w:sz w:val="24"/>
+          <w:szCs w:val="24"/>
+        </w:rPr>
+        <w:t>Zooniverse</w:t>
+      </w:r>
+      <w:proofErr w:type="spellEnd"/>
+      <w:r>
+        <w:rPr>
+          <w:rFonts w:ascii="Times New Roman" w:hAnsi="Times New Roman" w:cs="Times New Roman"/>
+          <w:iCs/>
+          <w:sz w:val="24"/>
+          <w:szCs w:val="24"/>
+        </w:rPr>
+        <w:t xml:space="preserve"> (</w:t>
       </w:r>
       <w:hyperlink r:id="rId9" w:history="1">
         <w:r>
@@ -655,6 +696,7 @@
         </w:rPr>
         <w:t>Laser Interferometer Gravitational-wave Observatory (</w:t>
       </w:r>
+      <w:proofErr w:type="spellStart"/>
       <w:r>
         <w:rPr>
           <w:rFonts w:ascii="Times New Roman" w:hAnsi="Times New Roman" w:cs="Times New Roman"/>
@@ -671,7 +713,17 @@
           <w:sz w:val="24"/>
           <w:szCs w:val="24"/>
         </w:rPr>
-        <w:t>LIGO). The noise</w:t>
+        <w:t>LIGO</w:t>
+      </w:r>
+      <w:proofErr w:type="spellEnd"/>
+      <w:r>
+        <w:rPr>
+          <w:rFonts w:ascii="Times New Roman" w:hAnsi="Times New Roman" w:cs="Times New Roman"/>
+          <w:iCs/>
+          <w:sz w:val="24"/>
+          <w:szCs w:val="24"/>
+        </w:rPr>
+        <w:t>). The noise</w:t>
       </w:r>
       <w:r>
         <w:rPr>
@@ -772,6 +824,7 @@
         </w:rPr>
         <w:t xml:space="preserve"> noise from the data, allowing human workers to advance to identifying other sources of noise. The goal of this study is to combine the distinctive strengths of large-scale computers (the ability to sift through large volumes of data) with those of humans (the ability to identify patterns and spot discrepancies). This work will then allow a high-quality characterization of the </w:t>
       </w:r>
+      <w:proofErr w:type="spellStart"/>
       <w:r>
         <w:rPr>
           <w:rFonts w:ascii="Times New Roman" w:hAnsi="Times New Roman" w:cs="Times New Roman"/>
@@ -788,7 +841,17 @@
           <w:sz w:val="24"/>
           <w:szCs w:val="24"/>
         </w:rPr>
-        <w:t>LIGO detector.</w:t>
+        <w:t>LIGO</w:t>
+      </w:r>
+      <w:proofErr w:type="spellEnd"/>
+      <w:r>
+        <w:rPr>
+          <w:rFonts w:ascii="Times New Roman" w:hAnsi="Times New Roman" w:cs="Times New Roman"/>
+          <w:iCs/>
+          <w:sz w:val="24"/>
+          <w:szCs w:val="24"/>
+        </w:rPr>
+        <w:t xml:space="preserve"> detector.</w:t>
       </w:r>
     </w:p>
     <w:p>
@@ -819,6 +882,7 @@
           <w:szCs w:val="28"/>
         </w:rPr>
       </w:pPr>
+      <w:proofErr w:type="gramStart"/>
       <w:r>
         <w:rPr>
           <w:rFonts w:ascii="Times New Roman" w:hAnsi="Times New Roman" w:cs="Times New Roman"/>
@@ -839,6 +903,7 @@
         </w:rPr>
         <w:t xml:space="preserve"> Background</w:t>
       </w:r>
+      <w:proofErr w:type="gramEnd"/>
       <w:r>
         <w:rPr>
           <w:rFonts w:ascii="Times New Roman" w:hAnsi="Times New Roman" w:cs="Times New Roman"/>
@@ -880,25 +945,105 @@
           <w:sz w:val="24"/>
           <w:szCs w:val="24"/>
         </w:rPr>
-        <w:t xml:space="preserve">Advanced LIGO (Advanced Laser Interferometer Gravitational-wave Observatory, or ‘aLIGO’) is the most complicated experiment ever undertaken in gravitational physics. </w:t>
-      </w:r>
-      <w:r>
-        <w:rPr>
-          <w:rFonts w:ascii="Times New Roman" w:hAnsi="Times New Roman" w:cs="Times New Roman"/>
-          <w:iCs/>
-          <w:sz w:val="24"/>
-          <w:szCs w:val="24"/>
-        </w:rPr>
-        <w:t>The aLIGO detectors have already opened</w:t>
-      </w:r>
-      <w:r>
-        <w:rPr>
-          <w:rFonts w:ascii="Times New Roman" w:hAnsi="Times New Roman" w:cs="Times New Roman"/>
-          <w:iCs/>
-          <w:sz w:val="24"/>
-          <w:szCs w:val="24"/>
-        </w:rPr>
-        <w:t xml:space="preserve"> up the window of gravitational-wave observations on the Universe. However, the high detector sensitivity needed for astrophysical discoveries makes aLIGO very susceptible to non-cosmic artifacts and noise that must be identified and separated from cosmic signals. Teaching computers to identify and morphologically classify these artifacts in detector data is exceedingly difficult. Human eyesight is a proven tool for classification, but the aLIGO data streams from approximately 30,000 sensors and monitors</w:t>
+        <w:t>Advanced LIGO (Advanced Laser Interferometer Gravitational-wave Observatory, or ‘</w:t>
+      </w:r>
+      <w:proofErr w:type="spellStart"/>
+      <w:r>
+        <w:rPr>
+          <w:rFonts w:ascii="Times New Roman" w:hAnsi="Times New Roman" w:cs="Times New Roman"/>
+          <w:iCs/>
+          <w:sz w:val="24"/>
+          <w:szCs w:val="24"/>
+        </w:rPr>
+        <w:t>aLIGO</w:t>
+      </w:r>
+      <w:proofErr w:type="spellEnd"/>
+      <w:r>
+        <w:rPr>
+          <w:rFonts w:ascii="Times New Roman" w:hAnsi="Times New Roman" w:cs="Times New Roman"/>
+          <w:iCs/>
+          <w:sz w:val="24"/>
+          <w:szCs w:val="24"/>
+        </w:rPr>
+        <w:t xml:space="preserve">’) is the most complicated experiment ever undertaken in gravitational physics. </w:t>
+      </w:r>
+      <w:r>
+        <w:rPr>
+          <w:rFonts w:ascii="Times New Roman" w:hAnsi="Times New Roman" w:cs="Times New Roman"/>
+          <w:iCs/>
+          <w:sz w:val="24"/>
+          <w:szCs w:val="24"/>
+        </w:rPr>
+        <w:t xml:space="preserve">The </w:t>
+      </w:r>
+      <w:proofErr w:type="spellStart"/>
+      <w:r>
+        <w:rPr>
+          <w:rFonts w:ascii="Times New Roman" w:hAnsi="Times New Roman" w:cs="Times New Roman"/>
+          <w:iCs/>
+          <w:sz w:val="24"/>
+          <w:szCs w:val="24"/>
+        </w:rPr>
+        <w:t>aLIGO</w:t>
+      </w:r>
+      <w:proofErr w:type="spellEnd"/>
+      <w:r>
+        <w:rPr>
+          <w:rFonts w:ascii="Times New Roman" w:hAnsi="Times New Roman" w:cs="Times New Roman"/>
+          <w:iCs/>
+          <w:sz w:val="24"/>
+          <w:szCs w:val="24"/>
+        </w:rPr>
+        <w:t xml:space="preserve"> detectors have already opened</w:t>
+      </w:r>
+      <w:r>
+        <w:rPr>
+          <w:rFonts w:ascii="Times New Roman" w:hAnsi="Times New Roman" w:cs="Times New Roman"/>
+          <w:iCs/>
+          <w:sz w:val="24"/>
+          <w:szCs w:val="24"/>
+        </w:rPr>
+        <w:t xml:space="preserve"> up the window of gravitational-wave observations on the Universe. However, the high detector sensitivity needed for astrophysical discoveries makes </w:t>
+      </w:r>
+      <w:proofErr w:type="spellStart"/>
+      <w:r>
+        <w:rPr>
+          <w:rFonts w:ascii="Times New Roman" w:hAnsi="Times New Roman" w:cs="Times New Roman"/>
+          <w:iCs/>
+          <w:sz w:val="24"/>
+          <w:szCs w:val="24"/>
+        </w:rPr>
+        <w:t>aLIGO</w:t>
+      </w:r>
+      <w:proofErr w:type="spellEnd"/>
+      <w:r>
+        <w:rPr>
+          <w:rFonts w:ascii="Times New Roman" w:hAnsi="Times New Roman" w:cs="Times New Roman"/>
+          <w:iCs/>
+          <w:sz w:val="24"/>
+          <w:szCs w:val="24"/>
+        </w:rPr>
+        <w:t xml:space="preserve"> very susceptible to non-cosmic artifacts and noise that must be identified and separated from cosmic signals. Teaching computers to identify and morphologically classify these artifacts in detector data is exceedingly difficult. Human eyesight is a proven tool for classification, but the </w:t>
+      </w:r>
+      <w:proofErr w:type="spellStart"/>
+      <w:r>
+        <w:rPr>
+          <w:rFonts w:ascii="Times New Roman" w:hAnsi="Times New Roman" w:cs="Times New Roman"/>
+          <w:iCs/>
+          <w:sz w:val="24"/>
+          <w:szCs w:val="24"/>
+        </w:rPr>
+        <w:t>aLIGO</w:t>
+      </w:r>
+      <w:proofErr w:type="spellEnd"/>
+      <w:r>
+        <w:rPr>
+          <w:rFonts w:ascii="Times New Roman" w:hAnsi="Times New Roman" w:cs="Times New Roman"/>
+          <w:iCs/>
+          <w:sz w:val="24"/>
+          <w:szCs w:val="24"/>
+        </w:rPr>
+        <w:t xml:space="preserve"> data streams from approximately 30,000 sensors and monitors</w:t>
       </w:r>
       <w:r>
         <w:rPr>
@@ -934,7 +1079,47 @@
           <w:sz w:val="24"/>
           <w:szCs w:val="24"/>
         </w:rPr>
-        <w:t xml:space="preserve"> a single human. We therefore propose an innovative, interdisciplinary collaboration between LIGO and Zooniverse. The Zooniverse project has fielded a workable crowdsourcing model (currently involving over a million people</w:t>
+        <w:t xml:space="preserve"> a single human. We therefore propose an innovative, interdisciplinary collaboration between LIGO and </w:t>
+      </w:r>
+      <w:proofErr w:type="spellStart"/>
+      <w:r>
+        <w:rPr>
+          <w:rFonts w:ascii="Times New Roman" w:hAnsi="Times New Roman" w:cs="Times New Roman"/>
+          <w:iCs/>
+          <w:sz w:val="24"/>
+          <w:szCs w:val="24"/>
+        </w:rPr>
+        <w:t>Zooniverse</w:t>
+      </w:r>
+      <w:proofErr w:type="spellEnd"/>
+      <w:r>
+        <w:rPr>
+          <w:rFonts w:ascii="Times New Roman" w:hAnsi="Times New Roman" w:cs="Times New Roman"/>
+          <w:iCs/>
+          <w:sz w:val="24"/>
+          <w:szCs w:val="24"/>
+        </w:rPr>
+        <w:t xml:space="preserve">. The </w:t>
+      </w:r>
+      <w:proofErr w:type="spellStart"/>
+      <w:r>
+        <w:rPr>
+          <w:rFonts w:ascii="Times New Roman" w:hAnsi="Times New Roman" w:cs="Times New Roman"/>
+          <w:iCs/>
+          <w:sz w:val="24"/>
+          <w:szCs w:val="24"/>
+        </w:rPr>
+        <w:t>Zooniverse</w:t>
+      </w:r>
+      <w:proofErr w:type="spellEnd"/>
+      <w:r>
+        <w:rPr>
+          <w:rFonts w:ascii="Times New Roman" w:hAnsi="Times New Roman" w:cs="Times New Roman"/>
+          <w:iCs/>
+          <w:sz w:val="24"/>
+          <w:szCs w:val="24"/>
+        </w:rPr>
+        <w:t xml:space="preserve"> project has fielded a workable crowdsourcing model (currently involving over a million people</w:t>
       </w:r>
       <w:r>
         <w:rPr>
@@ -970,7 +1155,27 @@
           <w:sz w:val="24"/>
           <w:szCs w:val="24"/>
         </w:rPr>
-        <w:t xml:space="preserve">collaboration is a natural fit with the Zooniverse Model -- engaging citizens directly in </w:t>
+        <w:t xml:space="preserve">collaboration is a natural fit with the </w:t>
+      </w:r>
+      <w:proofErr w:type="spellStart"/>
+      <w:r>
+        <w:rPr>
+          <w:rFonts w:ascii="Times New Roman" w:hAnsi="Times New Roman" w:cs="Times New Roman"/>
+          <w:iCs/>
+          <w:sz w:val="24"/>
+          <w:szCs w:val="24"/>
+        </w:rPr>
+        <w:t>Zooniverse</w:t>
+      </w:r>
+      <w:proofErr w:type="spellEnd"/>
+      <w:r>
+        <w:rPr>
+          <w:rFonts w:ascii="Times New Roman" w:hAnsi="Times New Roman" w:cs="Times New Roman"/>
+          <w:iCs/>
+          <w:sz w:val="24"/>
+          <w:szCs w:val="24"/>
+        </w:rPr>
+        <w:t xml:space="preserve"> Model -- engaging citizens directly in </w:t>
       </w:r>
       <w:r>
         <w:rPr>
@@ -1052,7 +1257,47 @@
           <w:sz w:val="24"/>
           <w:szCs w:val="24"/>
         </w:rPr>
-        <w:t>The proposed work will help aLIGO to quickly identify noise and artifacts in the science data stream, separating out legitimate astrophysical events, and allowing those events to be distributed to other observatories for more detailed source identification and study. In the course of this project, we will also build and evaluate an interface between machine learning and human learning that will itself be an advance on current methods. The interface between human learning and machine learning can be depicted as a loop: (1) by sifting through enormous amounts of aLIGO data, the citizen sc</w:t>
+        <w:t xml:space="preserve">The proposed work will help </w:t>
+      </w:r>
+      <w:proofErr w:type="spellStart"/>
+      <w:r>
+        <w:rPr>
+          <w:rFonts w:ascii="Times New Roman" w:hAnsi="Times New Roman" w:cs="Times New Roman"/>
+          <w:iCs/>
+          <w:sz w:val="24"/>
+          <w:szCs w:val="24"/>
+        </w:rPr>
+        <w:t>aLIGO</w:t>
+      </w:r>
+      <w:proofErr w:type="spellEnd"/>
+      <w:r>
+        <w:rPr>
+          <w:rFonts w:ascii="Times New Roman" w:hAnsi="Times New Roman" w:cs="Times New Roman"/>
+          <w:iCs/>
+          <w:sz w:val="24"/>
+          <w:szCs w:val="24"/>
+        </w:rPr>
+        <w:t xml:space="preserve"> to quickly identify noise and artifacts in the science data stream, separating out legitimate astrophysical events, and allowing those events to be distributed to other observatories for more detailed source identification and study. In the course of this project, we will also build and evaluate an interface between machine learning and human learning that will itself be an advance on current methods. The interface between human learning and machine learning can be depicted as a loop: (1) by sifting through enormous amounts of </w:t>
+      </w:r>
+      <w:proofErr w:type="spellStart"/>
+      <w:r>
+        <w:rPr>
+          <w:rFonts w:ascii="Times New Roman" w:hAnsi="Times New Roman" w:cs="Times New Roman"/>
+          <w:iCs/>
+          <w:sz w:val="24"/>
+          <w:szCs w:val="24"/>
+        </w:rPr>
+        <w:t>aLIGO</w:t>
+      </w:r>
+      <w:proofErr w:type="spellEnd"/>
+      <w:r>
+        <w:rPr>
+          <w:rFonts w:ascii="Times New Roman" w:hAnsi="Times New Roman" w:cs="Times New Roman"/>
+          <w:iCs/>
+          <w:sz w:val="24"/>
+          <w:szCs w:val="24"/>
+        </w:rPr>
+        <w:t xml:space="preserve"> data, the citizen sc</w:t>
       </w:r>
       <w:r>
         <w:rPr>
@@ -1115,17 +1360,39 @@
           <w:sz w:val="24"/>
           <w:szCs w:val="24"/>
         </w:rPr>
-        <w:t xml:space="preserve"> (Beginner, Apprentice, Master</w:t>
-      </w:r>
-      <w:r>
-        <w:rPr>
-          <w:rFonts w:ascii="Times New Roman" w:hAnsi="Times New Roman" w:cs="Times New Roman"/>
-          <w:iCs/>
-          <w:sz w:val="24"/>
-          <w:szCs w:val="24"/>
-        </w:rPr>
-        <w:t>, and Expert</w:t>
-      </w:r>
+        <w:t xml:space="preserve"> (Beginner, Apprentice, </w:t>
+      </w:r>
+      <w:ins w:id="0" w:author="Scott B Coughlin" w:date="2016-10-19T09:19:00Z">
+        <w:r>
+          <w:rPr>
+            <w:rFonts w:ascii="Times New Roman" w:hAnsi="Times New Roman" w:cs="Times New Roman"/>
+            <w:iCs/>
+            <w:sz w:val="24"/>
+            <w:szCs w:val="24"/>
+          </w:rPr>
+          <w:t xml:space="preserve">and </w:t>
+        </w:r>
+      </w:ins>
+      <w:r>
+        <w:rPr>
+          <w:rFonts w:ascii="Times New Roman" w:hAnsi="Times New Roman" w:cs="Times New Roman"/>
+          <w:iCs/>
+          <w:sz w:val="24"/>
+          <w:szCs w:val="24"/>
+        </w:rPr>
+        <w:t>Master</w:t>
+      </w:r>
+      <w:del w:id="1" w:author="Scott B Coughlin" w:date="2016-10-19T09:19:00Z">
+        <w:r>
+          <w:rPr>
+            <w:rFonts w:ascii="Times New Roman" w:hAnsi="Times New Roman" w:cs="Times New Roman"/>
+            <w:iCs/>
+            <w:sz w:val="24"/>
+            <w:szCs w:val="24"/>
+          </w:rPr>
+          <w:delText>, and Expert</w:delText>
+        </w:r>
+      </w:del>
       <w:r>
         <w:rPr>
           <w:rFonts w:ascii="Times New Roman" w:hAnsi="Times New Roman" w:cs="Times New Roman"/>
@@ -1142,7 +1409,67 @@
           <w:sz w:val="24"/>
           <w:szCs w:val="24"/>
         </w:rPr>
-        <w:t xml:space="preserve">. The skill level of a citizen scientist will impact the difficulty of the </w:t>
+        <w:t>.</w:t>
+      </w:r>
+      <w:ins w:id="2" w:author="Scott B Coughlin" w:date="2016-10-19T09:19:00Z">
+        <w:r>
+          <w:rPr>
+            <w:rFonts w:ascii="Times New Roman" w:hAnsi="Times New Roman" w:cs="Times New Roman"/>
+            <w:iCs/>
+            <w:sz w:val="24"/>
+            <w:szCs w:val="24"/>
+          </w:rPr>
+          <w:t xml:space="preserve"> There are three beginner leve</w:t>
+        </w:r>
+        <w:r>
+          <w:rPr>
+            <w:rFonts w:ascii="Times New Roman" w:hAnsi="Times New Roman" w:cs="Times New Roman"/>
+            <w:iCs/>
+            <w:sz w:val="24"/>
+            <w:szCs w:val="24"/>
+          </w:rPr>
+          <w:t>ls, one apprentice level,</w:t>
+        </w:r>
+      </w:ins>
+      <w:ins w:id="3" w:author="Scott B Coughlin" w:date="2016-10-19T09:22:00Z">
+        <w:r>
+          <w:rPr>
+            <w:rFonts w:ascii="Times New Roman" w:hAnsi="Times New Roman" w:cs="Times New Roman"/>
+            <w:iCs/>
+            <w:sz w:val="24"/>
+            <w:szCs w:val="24"/>
+          </w:rPr>
+          <w:t xml:space="preserve"> </w:t>
+        </w:r>
+      </w:ins>
+      <w:ins w:id="4" w:author="Scott B Coughlin" w:date="2016-10-19T09:19:00Z">
+        <w:r>
+          <w:rPr>
+            <w:rFonts w:ascii="Times New Roman" w:hAnsi="Times New Roman" w:cs="Times New Roman"/>
+            <w:iCs/>
+            <w:sz w:val="24"/>
+            <w:szCs w:val="24"/>
+          </w:rPr>
+          <w:t>and one</w:t>
+        </w:r>
+        <w:r>
+          <w:rPr>
+            <w:rFonts w:ascii="Times New Roman" w:hAnsi="Times New Roman" w:cs="Times New Roman"/>
+            <w:iCs/>
+            <w:sz w:val="24"/>
+            <w:szCs w:val="24"/>
+          </w:rPr>
+          <w:t xml:space="preserve"> master level.</w:t>
+        </w:r>
+      </w:ins>
+      <w:r>
+        <w:rPr>
+          <w:rFonts w:ascii="Times New Roman" w:hAnsi="Times New Roman" w:cs="Times New Roman"/>
+          <w:iCs/>
+          <w:sz w:val="24"/>
+          <w:szCs w:val="24"/>
+        </w:rPr>
+        <w:t xml:space="preserve"> The skill level of a citizen scientist will impact the difficulty of the </w:t>
       </w:r>
       <w:r>
         <w:rPr>
@@ -1205,7 +1532,27 @@
           <w:sz w:val="24"/>
           <w:szCs w:val="24"/>
         </w:rPr>
-        <w:t xml:space="preserve"> improve human learning and performance. The project will experiment with the task design and workflow organization (leveraging previous Zooniverse experience) to build a system that takes advantage of the distinctive strengths of the machines (ability to process large amounts of data systematically) and the humans (ability to identify patterns and spot discrepancies), and then using the </w:t>
+        <w:t xml:space="preserve"> improve human learning and performance. The project will experiment with the task design and workflow organization (leveraging previous </w:t>
+      </w:r>
+      <w:proofErr w:type="spellStart"/>
+      <w:r>
+        <w:rPr>
+          <w:rFonts w:ascii="Times New Roman" w:hAnsi="Times New Roman" w:cs="Times New Roman"/>
+          <w:iCs/>
+          <w:sz w:val="24"/>
+          <w:szCs w:val="24"/>
+        </w:rPr>
+        <w:t>Zooniverse</w:t>
+      </w:r>
+      <w:proofErr w:type="spellEnd"/>
+      <w:r>
+        <w:rPr>
+          <w:rFonts w:ascii="Times New Roman" w:hAnsi="Times New Roman" w:cs="Times New Roman"/>
+          <w:iCs/>
+          <w:sz w:val="24"/>
+          <w:szCs w:val="24"/>
+        </w:rPr>
+        <w:t xml:space="preserve"> experience) to build a system that takes advantage of the distinctive strengths of the machines (ability to process large amounts of data systematically) and the humans (ability to </w:t>
       </w:r>
       <w:r>
         <w:rPr>
@@ -1215,7 +1562,27 @@
           <w:szCs w:val="24"/>
         </w:rPr>
         <w:lastRenderedPageBreak/>
-        <w:t>model we develop to enable high-quality aLIGO detector characterization and gravitational-wave searches.</w:t>
+        <w:t xml:space="preserve">identify patterns and spot discrepancies), and then using the model we develop to enable high-quality </w:t>
+      </w:r>
+      <w:proofErr w:type="spellStart"/>
+      <w:r>
+        <w:rPr>
+          <w:rFonts w:ascii="Times New Roman" w:hAnsi="Times New Roman" w:cs="Times New Roman"/>
+          <w:iCs/>
+          <w:sz w:val="24"/>
+          <w:szCs w:val="24"/>
+        </w:rPr>
+        <w:t>aLIGO</w:t>
+      </w:r>
+      <w:proofErr w:type="spellEnd"/>
+      <w:r>
+        <w:rPr>
+          <w:rFonts w:ascii="Times New Roman" w:hAnsi="Times New Roman" w:cs="Times New Roman"/>
+          <w:iCs/>
+          <w:sz w:val="24"/>
+          <w:szCs w:val="24"/>
+        </w:rPr>
+        <w:t xml:space="preserve"> detector characterization and gravitational-wave searches.</w:t>
       </w:r>
     </w:p>
     <w:p>
@@ -1246,6 +1613,7 @@
           <w:szCs w:val="24"/>
         </w:rPr>
       </w:pPr>
+      <w:proofErr w:type="gramStart"/>
       <w:r>
         <w:rPr>
           <w:rFonts w:ascii="Times New Roman" w:hAnsi="Times New Roman" w:cs="Times New Roman"/>
@@ -1284,7 +1652,18 @@
           <w:sz w:val="28"/>
           <w:szCs w:val="28"/>
         </w:rPr>
-        <w:t>nclusion and exclusion c</w:t>
+        <w:t>nclusion</w:t>
+      </w:r>
+      <w:proofErr w:type="gramEnd"/>
+      <w:r>
+        <w:rPr>
+          <w:rFonts w:ascii="Times New Roman" w:hAnsi="Times New Roman" w:cs="Times New Roman"/>
+          <w:b/>
+          <w:bCs/>
+          <w:sz w:val="28"/>
+          <w:szCs w:val="28"/>
+        </w:rPr>
+        <w:t xml:space="preserve"> and exclusion c</w:t>
       </w:r>
       <w:r>
         <w:rPr>
@@ -1318,7 +1697,47 @@
           <w:sz w:val="24"/>
           <w:szCs w:val="24"/>
         </w:rPr>
-        <w:t xml:space="preserve">This project will be open to all current members of the “Zooniverse” website as well as the general public. (There are currently approximately 1,300,000 participants on the Zooniverse website.)  We do not have a limit on the number of participants for the </w:t>
+        <w:t>This project will be open to all current members of the “</w:t>
+      </w:r>
+      <w:proofErr w:type="spellStart"/>
+      <w:r>
+        <w:rPr>
+          <w:rFonts w:ascii="Times New Roman" w:hAnsi="Times New Roman" w:cs="Times New Roman"/>
+          <w:iCs/>
+          <w:sz w:val="24"/>
+          <w:szCs w:val="24"/>
+        </w:rPr>
+        <w:t>Zooniverse</w:t>
+      </w:r>
+      <w:proofErr w:type="spellEnd"/>
+      <w:r>
+        <w:rPr>
+          <w:rFonts w:ascii="Times New Roman" w:hAnsi="Times New Roman" w:cs="Times New Roman"/>
+          <w:iCs/>
+          <w:sz w:val="24"/>
+          <w:szCs w:val="24"/>
+        </w:rPr>
+        <w:t xml:space="preserve">” website as well as the general public. (There are currently approximately 1,300,000 participants on the </w:t>
+      </w:r>
+      <w:proofErr w:type="spellStart"/>
+      <w:r>
+        <w:rPr>
+          <w:rFonts w:ascii="Times New Roman" w:hAnsi="Times New Roman" w:cs="Times New Roman"/>
+          <w:iCs/>
+          <w:sz w:val="24"/>
+          <w:szCs w:val="24"/>
+        </w:rPr>
+        <w:t>Zooniverse</w:t>
+      </w:r>
+      <w:proofErr w:type="spellEnd"/>
+      <w:r>
+        <w:rPr>
+          <w:rFonts w:ascii="Times New Roman" w:hAnsi="Times New Roman" w:cs="Times New Roman"/>
+          <w:iCs/>
+          <w:sz w:val="24"/>
+          <w:szCs w:val="24"/>
+        </w:rPr>
+        <w:t xml:space="preserve"> website.)  We do not have a limit on the number of participants for the </w:t>
       </w:r>
       <w:r>
         <w:rPr>
@@ -1386,16 +1805,56 @@
           <w:sz w:val="24"/>
           <w:szCs w:val="24"/>
         </w:rPr>
-        <w:t>Our only exclusion criteria is that</w:t>
-      </w:r>
-      <w:r>
-        <w:rPr>
-          <w:rFonts w:ascii="Times New Roman" w:hAnsi="Times New Roman" w:cs="Times New Roman"/>
-          <w:iCs/>
-          <w:sz w:val="24"/>
-          <w:szCs w:val="24"/>
-        </w:rPr>
-        <w:t xml:space="preserve"> each person who uses the Zooniverse website must agree </w:t>
+        <w:t xml:space="preserve">Our only exclusion criteria </w:t>
+      </w:r>
+      <w:proofErr w:type="gramStart"/>
+      <w:r>
+        <w:rPr>
+          <w:rFonts w:ascii="Times New Roman" w:hAnsi="Times New Roman" w:cs="Times New Roman"/>
+          <w:iCs/>
+          <w:sz w:val="24"/>
+          <w:szCs w:val="24"/>
+        </w:rPr>
+        <w:t>is</w:t>
+      </w:r>
+      <w:proofErr w:type="gramEnd"/>
+      <w:r>
+        <w:rPr>
+          <w:rFonts w:ascii="Times New Roman" w:hAnsi="Times New Roman" w:cs="Times New Roman"/>
+          <w:iCs/>
+          <w:sz w:val="24"/>
+          <w:szCs w:val="24"/>
+        </w:rPr>
+        <w:t xml:space="preserve"> that</w:t>
+      </w:r>
+      <w:r>
+        <w:rPr>
+          <w:rFonts w:ascii="Times New Roman" w:hAnsi="Times New Roman" w:cs="Times New Roman"/>
+          <w:iCs/>
+          <w:sz w:val="24"/>
+          <w:szCs w:val="24"/>
+        </w:rPr>
+        <w:t xml:space="preserve"> each person who uses the </w:t>
+      </w:r>
+      <w:proofErr w:type="spellStart"/>
+      <w:r>
+        <w:rPr>
+          <w:rFonts w:ascii="Times New Roman" w:hAnsi="Times New Roman" w:cs="Times New Roman"/>
+          <w:iCs/>
+          <w:sz w:val="24"/>
+          <w:szCs w:val="24"/>
+        </w:rPr>
+        <w:t>Zooniverse</w:t>
+      </w:r>
+      <w:proofErr w:type="spellEnd"/>
+      <w:r>
+        <w:rPr>
+          <w:rFonts w:ascii="Times New Roman" w:hAnsi="Times New Roman" w:cs="Times New Roman"/>
+          <w:iCs/>
+          <w:sz w:val="24"/>
+          <w:szCs w:val="24"/>
+        </w:rPr>
+        <w:t xml:space="preserve"> website must agree </w:t>
       </w:r>
       <w:r>
         <w:rPr>
@@ -1473,6 +1932,7 @@
           <w:szCs w:val="28"/>
         </w:rPr>
       </w:pPr>
+      <w:proofErr w:type="gramStart"/>
       <w:r>
         <w:rPr>
           <w:rFonts w:ascii="Times New Roman" w:hAnsi="Times New Roman" w:cs="Times New Roman"/>
@@ -1491,7 +1951,18 @@
           <w:sz w:val="28"/>
           <w:szCs w:val="28"/>
         </w:rPr>
-        <w:t xml:space="preserve"> Procedures Involved</w:t>
+        <w:t xml:space="preserve"> Procedures</w:t>
+      </w:r>
+      <w:proofErr w:type="gramEnd"/>
+      <w:r>
+        <w:rPr>
+          <w:rFonts w:ascii="Times New Roman" w:hAnsi="Times New Roman" w:cs="Times New Roman"/>
+          <w:b/>
+          <w:bCs/>
+          <w:sz w:val="28"/>
+          <w:szCs w:val="28"/>
+        </w:rPr>
+        <w:t xml:space="preserve"> Involved</w:t>
       </w:r>
       <w:r>
         <w:rPr>
@@ -1511,20 +1982,41 @@
         <w:adjustRightInd w:val="0"/>
         <w:spacing w:after="0" w:line="240" w:lineRule="auto"/>
         <w:rPr>
-          <w:rFonts w:ascii="Times New Roman" w:hAnsi="Times New Roman" w:cs="Times New Roman"/>
-          <w:iCs/>
-          <w:sz w:val="24"/>
-          <w:szCs w:val="24"/>
-        </w:rPr>
-      </w:pPr>
-      <w:r>
-        <w:rPr>
-          <w:rFonts w:ascii="Times New Roman" w:hAnsi="Times New Roman" w:cs="Times New Roman"/>
-          <w:iCs/>
-          <w:sz w:val="24"/>
-          <w:szCs w:val="24"/>
-        </w:rPr>
-        <w:t>This study utilizes the Zooniverse website (</w:t>
+          <w:ins w:id="5" w:author="Scott B Coughlin" w:date="2016-10-19T09:27:00Z"/>
+          <w:rFonts w:ascii="Times New Roman" w:hAnsi="Times New Roman" w:cs="Times New Roman"/>
+          <w:iCs/>
+          <w:sz w:val="24"/>
+          <w:szCs w:val="24"/>
+        </w:rPr>
+      </w:pPr>
+      <w:r>
+        <w:rPr>
+          <w:rFonts w:ascii="Times New Roman" w:hAnsi="Times New Roman" w:cs="Times New Roman"/>
+          <w:iCs/>
+          <w:sz w:val="24"/>
+          <w:szCs w:val="24"/>
+        </w:rPr>
+        <w:t xml:space="preserve">This study utilizes the </w:t>
+      </w:r>
+      <w:proofErr w:type="spellStart"/>
+      <w:r>
+        <w:rPr>
+          <w:rFonts w:ascii="Times New Roman" w:hAnsi="Times New Roman" w:cs="Times New Roman"/>
+          <w:iCs/>
+          <w:sz w:val="24"/>
+          <w:szCs w:val="24"/>
+        </w:rPr>
+        <w:t>Zooniverse</w:t>
+      </w:r>
+      <w:proofErr w:type="spellEnd"/>
+      <w:r>
+        <w:rPr>
+          <w:rFonts w:ascii="Times New Roman" w:hAnsi="Times New Roman" w:cs="Times New Roman"/>
+          <w:iCs/>
+          <w:sz w:val="24"/>
+          <w:szCs w:val="24"/>
+        </w:rPr>
+        <w:t xml:space="preserve"> website (</w:t>
       </w:r>
       <w:hyperlink r:id="rId10" w:history="1">
         <w:r>
@@ -1545,7 +2037,27 @@
           <w:sz w:val="24"/>
           <w:szCs w:val="24"/>
         </w:rPr>
-        <w:t>), which each participant will access from a computer that they have access to, in their own setting.  The analysis of the participant’s work will take place at two of our collaborating institutions: the Adler Planetarium and Syracuse University.</w:t>
+        <w:t xml:space="preserve">), which each participant will access from a computer that they have access to, in their own setting.  The analysis of the participant’s work will take place at two of our collaborating institutions: </w:t>
+      </w:r>
+      <w:proofErr w:type="gramStart"/>
+      <w:r>
+        <w:rPr>
+          <w:rFonts w:ascii="Times New Roman" w:hAnsi="Times New Roman" w:cs="Times New Roman"/>
+          <w:iCs/>
+          <w:sz w:val="24"/>
+          <w:szCs w:val="24"/>
+        </w:rPr>
+        <w:t>the</w:t>
+      </w:r>
+      <w:proofErr w:type="gramEnd"/>
+      <w:r>
+        <w:rPr>
+          <w:rFonts w:ascii="Times New Roman" w:hAnsi="Times New Roman" w:cs="Times New Roman"/>
+          <w:iCs/>
+          <w:sz w:val="24"/>
+          <w:szCs w:val="24"/>
+        </w:rPr>
+        <w:t xml:space="preserve"> Adler Planetarium and Syracuse University.</w:t>
       </w:r>
       <w:r>
         <w:rPr>
@@ -1717,7 +2229,27 @@
           <w:sz w:val="24"/>
           <w:szCs w:val="24"/>
         </w:rPr>
-        <w:t>continually improve glitch classification, effectively addressing the detector-characterization challenge for aLIGO.</w:t>
+        <w:t xml:space="preserve">continually improve glitch classification, effectively addressing the detector-characterization challenge for </w:t>
+      </w:r>
+      <w:proofErr w:type="spellStart"/>
+      <w:r>
+        <w:rPr>
+          <w:rFonts w:ascii="Times New Roman" w:hAnsi="Times New Roman" w:cs="Times New Roman"/>
+          <w:iCs/>
+          <w:sz w:val="24"/>
+          <w:szCs w:val="24"/>
+        </w:rPr>
+        <w:t>aLIGO</w:t>
+      </w:r>
+      <w:proofErr w:type="spellEnd"/>
+      <w:r>
+        <w:rPr>
+          <w:rFonts w:ascii="Times New Roman" w:hAnsi="Times New Roman" w:cs="Times New Roman"/>
+          <w:iCs/>
+          <w:sz w:val="24"/>
+          <w:szCs w:val="24"/>
+        </w:rPr>
+        <w:t>.</w:t>
       </w:r>
     </w:p>
     <w:p>
@@ -1727,63 +2259,66 @@
         <w:adjustRightInd w:val="0"/>
         <w:spacing w:after="0" w:line="240" w:lineRule="auto"/>
         <w:rPr>
-          <w:rFonts w:ascii="Times New Roman" w:hAnsi="Times New Roman" w:cs="Times New Roman"/>
-          <w:iCs/>
-          <w:sz w:val="24"/>
-          <w:szCs w:val="24"/>
-        </w:rPr>
-      </w:pPr>
-      <w:r>
-        <w:rPr>
-          <w:rFonts w:ascii="Times New Roman" w:hAnsi="Times New Roman" w:cs="Times New Roman"/>
-          <w:iCs/>
-          <w:noProof/>
-          <w:sz w:val="24"/>
-          <w:szCs w:val="24"/>
-        </w:rPr>
-        <w:lastRenderedPageBreak/>
-        <w:drawing>
-          <wp:inline distT="0" distB="0" distL="0" distR="0" wp14:anchorId="49865CC7" wp14:editId="5471CB7C">
-            <wp:extent cx="6309360" cy="3685540"/>
-            <wp:effectExtent l="0" t="0" r="0" b="0"/>
-            <wp:docPr id="6" name="Picture 6"/>
-            <wp:cNvGraphicFramePr>
-              <a:graphicFrameLocks xmlns:a="http://schemas.openxmlformats.org/drawingml/2006/main" noChangeAspect="1"/>
-            </wp:cNvGraphicFramePr>
-            <a:graphic xmlns:a="http://schemas.openxmlformats.org/drawingml/2006/main">
-              <a:graphicData uri="http://schemas.openxmlformats.org/drawingml/2006/picture">
-                <pic:pic xmlns:pic="http://schemas.openxmlformats.org/drawingml/2006/picture">
-                  <pic:nvPicPr>
-                    <pic:cNvPr id="6" name="Block_Diagram.png"/>
-                    <pic:cNvPicPr/>
-                  </pic:nvPicPr>
-                  <pic:blipFill>
-                    <a:blip r:embed="rId11">
-                      <a:extLst>
-                        <a:ext uri="{28A0092B-C50C-407E-A947-70E740481C1C}">
-                          <a14:useLocalDpi xmlns:a14="http://schemas.microsoft.com/office/drawing/2010/main" val="0"/>
-                        </a:ext>
-                      </a:extLst>
-                    </a:blip>
-                    <a:stretch>
-                      <a:fillRect/>
-                    </a:stretch>
-                  </pic:blipFill>
-                  <pic:spPr>
-                    <a:xfrm>
-                      <a:off x="0" y="0"/>
-                      <a:ext cx="6309360" cy="3685540"/>
-                    </a:xfrm>
-                    <a:prstGeom prst="rect">
-                      <a:avLst/>
-                    </a:prstGeom>
-                  </pic:spPr>
-                </pic:pic>
-              </a:graphicData>
-            </a:graphic>
-          </wp:inline>
-        </w:drawing>
-      </w:r>
+          <w:ins w:id="6" w:author="Scott B Coughlin" w:date="2016-10-19T09:27:00Z"/>
+          <w:rFonts w:ascii="Times New Roman" w:hAnsi="Times New Roman" w:cs="Times New Roman"/>
+          <w:iCs/>
+          <w:sz w:val="24"/>
+          <w:szCs w:val="24"/>
+        </w:rPr>
+      </w:pPr>
+      <w:ins w:id="7" w:author="Scott B Coughlin" w:date="2016-10-19T09:28:00Z">
+        <w:r>
+          <w:rPr>
+            <w:rFonts w:ascii="Times New Roman" w:hAnsi="Times New Roman" w:cs="Times New Roman"/>
+            <w:iCs/>
+            <w:noProof/>
+            <w:sz w:val="24"/>
+            <w:szCs w:val="24"/>
+          </w:rPr>
+          <w:lastRenderedPageBreak/>
+          <w:drawing>
+            <wp:inline distT="0" distB="0" distL="0" distR="0" wp14:anchorId="5B9BC9A6" wp14:editId="74118356">
+              <wp:extent cx="6309360" cy="3470275"/>
+              <wp:effectExtent l="0" t="0" r="0" b="9525"/>
+              <wp:docPr id="2" name="Picture 2"/>
+              <wp:cNvGraphicFramePr>
+                <a:graphicFrameLocks xmlns:a="http://schemas.openxmlformats.org/drawingml/2006/main" noChangeAspect="1"/>
+              </wp:cNvGraphicFramePr>
+              <a:graphic xmlns:a="http://schemas.openxmlformats.org/drawingml/2006/main">
+                <a:graphicData uri="http://schemas.openxmlformats.org/drawingml/2006/picture">
+                  <pic:pic xmlns:pic="http://schemas.openxmlformats.org/drawingml/2006/picture">
+                    <pic:nvPicPr>
+                      <pic:cNvPr id="2" name="ResearchGoalsBlockDiagram.pdf"/>
+                      <pic:cNvPicPr/>
+                    </pic:nvPicPr>
+                    <pic:blipFill>
+                      <a:blip r:embed="rId11">
+                        <a:extLst>
+                          <a:ext uri="{28A0092B-C50C-407E-A947-70E740481C1C}">
+                            <a14:useLocalDpi xmlns:a14="http://schemas.microsoft.com/office/drawing/2010/main" val="0"/>
+                          </a:ext>
+                        </a:extLst>
+                      </a:blip>
+                      <a:stretch>
+                        <a:fillRect/>
+                      </a:stretch>
+                    </pic:blipFill>
+                    <pic:spPr>
+                      <a:xfrm>
+                        <a:off x="0" y="0"/>
+                        <a:ext cx="6309360" cy="3470275"/>
+                      </a:xfrm>
+                      <a:prstGeom prst="rect">
+                        <a:avLst/>
+                      </a:prstGeom>
+                    </pic:spPr>
+                  </pic:pic>
+                </a:graphicData>
+              </a:graphic>
+            </wp:inline>
+          </w:drawing>
+        </w:r>
+      </w:ins>
     </w:p>
     <w:p>
       <w:pPr>
@@ -1792,568 +2327,46 @@
         <w:adjustRightInd w:val="0"/>
         <w:spacing w:after="0" w:line="240" w:lineRule="auto"/>
         <w:rPr>
-          <w:rFonts w:ascii="Times New Roman" w:hAnsi="Times New Roman" w:cs="Times New Roman"/>
-          <w:iCs/>
-          <w:sz w:val="24"/>
-          <w:szCs w:val="24"/>
-        </w:rPr>
-      </w:pPr>
-      <w:r>
-        <w:rPr>
-          <w:rFonts w:ascii="Times New Roman" w:hAnsi="Times New Roman" w:cs="Times New Roman"/>
-          <w:iCs/>
-          <w:sz w:val="24"/>
-          <w:szCs w:val="24"/>
-        </w:rPr>
-        <w:t>Our planned system archite</w:t>
-      </w:r>
-      <w:r>
-        <w:rPr>
-          <w:rFonts w:ascii="Times New Roman" w:hAnsi="Times New Roman" w:cs="Times New Roman"/>
-          <w:iCs/>
-          <w:sz w:val="24"/>
-          <w:szCs w:val="24"/>
-        </w:rPr>
-        <w:t>cture is illustrated in the above figure,</w:t>
-      </w:r>
-      <w:r>
-        <w:rPr>
-          <w:rFonts w:ascii="Times New Roman" w:hAnsi="Times New Roman" w:cs="Times New Roman"/>
-          <w:iCs/>
-          <w:sz w:val="24"/>
-          <w:szCs w:val="24"/>
-        </w:rPr>
-        <w:t xml:space="preserve"> showing the interconnectivity and interaction between the following five key components: </w:t>
-      </w:r>
-      <w:r>
-        <w:rPr>
-          <w:rFonts w:ascii="Times New Roman" w:hAnsi="Times New Roman" w:cs="Times New Roman"/>
-          <w:b/>
-          <w:iCs/>
-          <w:sz w:val="24"/>
-          <w:szCs w:val="24"/>
-        </w:rPr>
-        <w:t>First</w:t>
-      </w:r>
-      <w:r>
-        <w:rPr>
-          <w:rFonts w:ascii="Times New Roman" w:hAnsi="Times New Roman" w:cs="Times New Roman"/>
-          <w:iCs/>
-          <w:sz w:val="24"/>
-          <w:szCs w:val="24"/>
-        </w:rPr>
-        <w:t xml:space="preserve">, through the LIGO members of our team, the external LIGO data feed (orange) provides data glitches to the </w:t>
-      </w:r>
-      <w:r>
-        <w:rPr>
-          <w:rFonts w:ascii="Times New Roman" w:hAnsi="Times New Roman" w:cs="Times New Roman"/>
-          <w:iCs/>
-          <w:sz w:val="24"/>
-          <w:szCs w:val="24"/>
-        </w:rPr>
-        <w:t>Gravity-Spy</w:t>
-      </w:r>
-      <w:r>
-        <w:rPr>
-          <w:rFonts w:ascii="Times New Roman" w:hAnsi="Times New Roman" w:cs="Times New Roman"/>
-          <w:iCs/>
-          <w:sz w:val="24"/>
-          <w:szCs w:val="24"/>
-        </w:rPr>
-        <w:t xml:space="preserve"> system. </w:t>
-      </w:r>
-      <w:r>
-        <w:rPr>
-          <w:rFonts w:ascii="Times New Roman" w:hAnsi="Times New Roman" w:cs="Times New Roman"/>
-          <w:b/>
-          <w:iCs/>
-          <w:sz w:val="24"/>
-          <w:szCs w:val="24"/>
-        </w:rPr>
-        <w:t>Second</w:t>
-      </w:r>
-      <w:r>
-        <w:rPr>
-          <w:rFonts w:ascii="Times New Roman" w:hAnsi="Times New Roman" w:cs="Times New Roman"/>
-          <w:iCs/>
-          <w:sz w:val="24"/>
-          <w:szCs w:val="24"/>
-        </w:rPr>
-        <w:t>, the machine learning (ML) unit (</w:t>
-      </w:r>
-      <w:r>
-        <w:rPr>
-          <w:rFonts w:ascii="Times New Roman" w:hAnsi="Times New Roman" w:cs="Times New Roman"/>
-          <w:iCs/>
-          <w:sz w:val="24"/>
-          <w:szCs w:val="24"/>
-        </w:rPr>
-        <w:t>yellow</w:t>
-      </w:r>
-      <w:r>
-        <w:rPr>
-          <w:rFonts w:ascii="Times New Roman" w:hAnsi="Times New Roman" w:cs="Times New Roman"/>
-          <w:iCs/>
-          <w:sz w:val="24"/>
-          <w:szCs w:val="24"/>
-        </w:rPr>
-        <w:t xml:space="preserve">) processes data glitches into known classes with some degree of confidence.  Glitches for which the confidence level is high can be used after vetting by </w:t>
-      </w:r>
-      <w:r>
-        <w:rPr>
-          <w:rFonts w:ascii="Times New Roman" w:hAnsi="Times New Roman" w:cs="Times New Roman"/>
-          <w:iCs/>
-          <w:sz w:val="24"/>
-          <w:szCs w:val="24"/>
-        </w:rPr>
-        <w:t xml:space="preserve">beginner level </w:t>
-      </w:r>
-      <w:r>
-        <w:rPr>
-          <w:rFonts w:ascii="Times New Roman" w:hAnsi="Times New Roman" w:cs="Times New Roman"/>
-          <w:iCs/>
-          <w:sz w:val="24"/>
-          <w:szCs w:val="24"/>
-        </w:rPr>
-        <w:t>Zoo</w:t>
-      </w:r>
-      <w:r>
-        <w:rPr>
-          <w:rFonts w:ascii="Times New Roman" w:hAnsi="Times New Roman" w:cs="Times New Roman"/>
-          <w:iCs/>
-          <w:sz w:val="24"/>
-          <w:szCs w:val="24"/>
-        </w:rPr>
-        <w:t>n</w:t>
-      </w:r>
-      <w:r>
-        <w:rPr>
-          <w:rFonts w:ascii="Times New Roman" w:hAnsi="Times New Roman" w:cs="Times New Roman"/>
-          <w:iCs/>
-          <w:sz w:val="24"/>
-          <w:szCs w:val="24"/>
-        </w:rPr>
-        <w:t>i</w:t>
-      </w:r>
-      <w:r>
-        <w:rPr>
-          <w:rFonts w:ascii="Times New Roman" w:hAnsi="Times New Roman" w:cs="Times New Roman"/>
-          <w:iCs/>
-          <w:sz w:val="24"/>
-          <w:szCs w:val="24"/>
-        </w:rPr>
-        <w:t>verse</w:t>
-      </w:r>
-      <w:r>
-        <w:rPr>
-          <w:rFonts w:ascii="Times New Roman" w:hAnsi="Times New Roman" w:cs="Times New Roman"/>
-          <w:iCs/>
-          <w:sz w:val="24"/>
-          <w:szCs w:val="24"/>
-        </w:rPr>
-        <w:t xml:space="preserve"> volunteers. Images for which the classification confidence is low will be</w:t>
-      </w:r>
-      <w:r>
-        <w:rPr>
-          <w:rFonts w:ascii="Times New Roman" w:hAnsi="Times New Roman" w:cs="Times New Roman"/>
-          <w:iCs/>
-          <w:sz w:val="24"/>
-          <w:szCs w:val="24"/>
-        </w:rPr>
-        <w:t xml:space="preserve"> to more skilled users. If a consensus cannot be reach by the volunteers, the image will be studied and processed by the LIGO detector characterization experts</w:t>
-      </w:r>
-      <w:r>
-        <w:rPr>
-          <w:rFonts w:ascii="Times New Roman" w:hAnsi="Times New Roman" w:cs="Times New Roman"/>
-          <w:iCs/>
-          <w:sz w:val="24"/>
-          <w:szCs w:val="24"/>
-        </w:rPr>
-        <w:t xml:space="preserve">. </w:t>
-      </w:r>
-      <w:r>
-        <w:rPr>
-          <w:rFonts w:ascii="Times New Roman" w:hAnsi="Times New Roman" w:cs="Times New Roman"/>
-          <w:b/>
-          <w:iCs/>
-          <w:sz w:val="24"/>
-          <w:szCs w:val="24"/>
-        </w:rPr>
-        <w:t>Third</w:t>
-      </w:r>
-      <w:r>
-        <w:rPr>
-          <w:rFonts w:ascii="Times New Roman" w:hAnsi="Times New Roman" w:cs="Times New Roman"/>
-          <w:iCs/>
-          <w:sz w:val="24"/>
-          <w:szCs w:val="24"/>
-        </w:rPr>
-        <w:t xml:space="preserve">, </w:t>
-      </w:r>
-      <w:r>
-        <w:rPr>
-          <w:rFonts w:ascii="Times New Roman" w:hAnsi="Times New Roman" w:cs="Times New Roman"/>
-          <w:iCs/>
-          <w:sz w:val="24"/>
-          <w:szCs w:val="24"/>
-        </w:rPr>
-        <w:t>Gravity-Spy</w:t>
-      </w:r>
-      <w:r>
-        <w:rPr>
-          <w:rFonts w:ascii="Times New Roman" w:hAnsi="Times New Roman" w:cs="Times New Roman"/>
-          <w:iCs/>
-          <w:sz w:val="24"/>
-          <w:szCs w:val="24"/>
-        </w:rPr>
-        <w:t xml:space="preserve"> volunteers (</w:t>
-      </w:r>
-      <w:r>
-        <w:rPr>
-          <w:rFonts w:ascii="Times New Roman" w:hAnsi="Times New Roman" w:cs="Times New Roman"/>
-          <w:iCs/>
-          <w:sz w:val="24"/>
-          <w:szCs w:val="24"/>
-        </w:rPr>
-        <w:t>blue</w:t>
-      </w:r>
-      <w:r>
-        <w:rPr>
-          <w:rFonts w:ascii="Times New Roman" w:hAnsi="Times New Roman" w:cs="Times New Roman"/>
-          <w:iCs/>
-          <w:sz w:val="24"/>
-          <w:szCs w:val="24"/>
-        </w:rPr>
-        <w:t xml:space="preserve">) make up the human-classification and human-clustering units. Based on a known taxonomy of glitches, Beginner and </w:t>
-      </w:r>
-      <w:r>
-        <w:rPr>
-          <w:rFonts w:ascii="Times New Roman" w:hAnsi="Times New Roman" w:cs="Times New Roman"/>
-          <w:iCs/>
-          <w:sz w:val="24"/>
-          <w:szCs w:val="24"/>
-        </w:rPr>
-        <w:t>Apprentice</w:t>
-      </w:r>
-      <w:r>
-        <w:rPr>
-          <w:rFonts w:ascii="Times New Roman" w:hAnsi="Times New Roman" w:cs="Times New Roman"/>
-          <w:iCs/>
-          <w:sz w:val="24"/>
-          <w:szCs w:val="24"/>
-        </w:rPr>
-        <w:t xml:space="preserve">-level participants classify the unknown glitches (coming from the ML unit) as being examples of known or novel classes in the human-classification unit. Masters can examine the potentially novel glitches to identify and describe additional classes of glitches in the human-clustering unit. </w:t>
-      </w:r>
-      <w:r>
-        <w:rPr>
-          <w:rFonts w:ascii="Times New Roman" w:hAnsi="Times New Roman" w:cs="Times New Roman"/>
-          <w:b/>
-          <w:iCs/>
-          <w:sz w:val="24"/>
-          <w:szCs w:val="24"/>
-        </w:rPr>
-        <w:t>Fourth</w:t>
-      </w:r>
-      <w:r>
-        <w:rPr>
-          <w:rFonts w:ascii="Times New Roman" w:hAnsi="Times New Roman" w:cs="Times New Roman"/>
-          <w:iCs/>
-          <w:sz w:val="24"/>
-          <w:szCs w:val="24"/>
-        </w:rPr>
-        <w:t>, there are two data components (</w:t>
-      </w:r>
-      <w:r>
-        <w:rPr>
-          <w:rFonts w:ascii="Times New Roman" w:hAnsi="Times New Roman" w:cs="Times New Roman"/>
-          <w:iCs/>
-          <w:sz w:val="24"/>
-          <w:szCs w:val="24"/>
-        </w:rPr>
-        <w:t>green</w:t>
-      </w:r>
-      <w:r>
-        <w:rPr>
-          <w:rFonts w:ascii="Times New Roman" w:hAnsi="Times New Roman" w:cs="Times New Roman"/>
-          <w:iCs/>
-          <w:sz w:val="24"/>
-          <w:szCs w:val="24"/>
-        </w:rPr>
-        <w:t xml:space="preserve">): the </w:t>
-      </w:r>
-      <w:r>
-        <w:rPr>
-          <w:rFonts w:ascii="Times New Roman" w:hAnsi="Times New Roman" w:cs="Times New Roman"/>
-          <w:iCs/>
-          <w:sz w:val="24"/>
-          <w:szCs w:val="24"/>
-        </w:rPr>
-        <w:t xml:space="preserve">training </w:t>
-      </w:r>
-      <w:r>
-        <w:rPr>
-          <w:rFonts w:ascii="Times New Roman" w:hAnsi="Times New Roman" w:cs="Times New Roman"/>
-          <w:iCs/>
-          <w:sz w:val="24"/>
-          <w:szCs w:val="24"/>
-        </w:rPr>
-        <w:t>and the gold-standard datasets, which store descriptions and examples of glitch clusters, prepopulated from the current LIGO team and added to by the work of the human-clustering unit</w:t>
-      </w:r>
-      <w:r>
-        <w:rPr>
-          <w:rFonts w:ascii="Times New Roman" w:hAnsi="Times New Roman" w:cs="Times New Roman"/>
-          <w:iCs/>
-          <w:sz w:val="24"/>
-          <w:szCs w:val="24"/>
-        </w:rPr>
-        <w:t xml:space="preserve"> (shown by the green arrows)</w:t>
-      </w:r>
-      <w:r>
-        <w:rPr>
-          <w:rFonts w:ascii="Times New Roman" w:hAnsi="Times New Roman" w:cs="Times New Roman"/>
-          <w:iCs/>
-          <w:sz w:val="24"/>
-          <w:szCs w:val="24"/>
-        </w:rPr>
-        <w:t xml:space="preserve">.  The gold-standard set also receives information from the human-vetting and human-classification units and provides information back to the ML unit to improve ML algorithms and resulting classification, as well as to the LIGO project for their analysis and hopefully, elimination. </w:t>
-      </w:r>
-      <w:r>
-        <w:rPr>
-          <w:rFonts w:ascii="Times New Roman" w:hAnsi="Times New Roman" w:cs="Times New Roman"/>
-          <w:iCs/>
-          <w:sz w:val="24"/>
-          <w:szCs w:val="24"/>
-        </w:rPr>
-        <w:br/>
-      </w:r>
-      <w:r>
-        <w:rPr>
-          <w:rFonts w:ascii="Times New Roman" w:hAnsi="Times New Roman" w:cs="Times New Roman"/>
-          <w:iCs/>
-          <w:sz w:val="24"/>
-          <w:szCs w:val="24"/>
-        </w:rPr>
-        <w:br/>
-      </w:r>
-      <w:r>
-        <w:rPr>
-          <w:rFonts w:ascii="Times New Roman" w:hAnsi="Times New Roman" w:cs="Times New Roman"/>
-          <w:iCs/>
-          <w:sz w:val="24"/>
-          <w:szCs w:val="24"/>
-        </w:rPr>
-        <w:t xml:space="preserve">The </w:t>
-      </w:r>
-      <w:r>
-        <w:rPr>
-          <w:rFonts w:ascii="Times New Roman" w:hAnsi="Times New Roman" w:cs="Times New Roman"/>
-          <w:iCs/>
-          <w:sz w:val="24"/>
-          <w:szCs w:val="24"/>
-        </w:rPr>
-        <w:t>Gravity-Spy</w:t>
-      </w:r>
-      <w:r>
-        <w:rPr>
-          <w:rFonts w:ascii="Times New Roman" w:hAnsi="Times New Roman" w:cs="Times New Roman"/>
-          <w:iCs/>
-          <w:sz w:val="24"/>
-          <w:szCs w:val="24"/>
-        </w:rPr>
-        <w:t xml:space="preserve"> program of study is funded for 3</w:t>
-      </w:r>
-      <w:r>
-        <w:rPr>
-          <w:rFonts w:ascii="Times New Roman" w:hAnsi="Times New Roman" w:cs="Times New Roman"/>
-          <w:iCs/>
-          <w:sz w:val="24"/>
-          <w:szCs w:val="24"/>
-        </w:rPr>
-        <w:t>7</w:t>
-      </w:r>
-      <w:r>
-        <w:rPr>
-          <w:rFonts w:ascii="Times New Roman" w:hAnsi="Times New Roman" w:cs="Times New Roman"/>
-          <w:iCs/>
-          <w:sz w:val="24"/>
-          <w:szCs w:val="24"/>
-        </w:rPr>
-        <w:t xml:space="preserve"> months</w:t>
-      </w:r>
-      <w:r>
-        <w:rPr>
-          <w:rFonts w:ascii="Times New Roman" w:hAnsi="Times New Roman" w:cs="Times New Roman"/>
-          <w:iCs/>
-          <w:sz w:val="24"/>
-          <w:szCs w:val="24"/>
-        </w:rPr>
-        <w:t xml:space="preserve"> (starting one month early with pre-spending authorization)</w:t>
-      </w:r>
-      <w:r>
-        <w:rPr>
-          <w:rFonts w:ascii="Times New Roman" w:hAnsi="Times New Roman" w:cs="Times New Roman"/>
-          <w:iCs/>
-          <w:sz w:val="24"/>
-          <w:szCs w:val="24"/>
-        </w:rPr>
-        <w:t>, starting Sept 1</w:t>
-      </w:r>
-      <w:r>
-        <w:rPr>
-          <w:rFonts w:ascii="Times New Roman" w:hAnsi="Times New Roman" w:cs="Times New Roman"/>
-          <w:iCs/>
-          <w:sz w:val="24"/>
-          <w:szCs w:val="24"/>
-          <w:vertAlign w:val="superscript"/>
-        </w:rPr>
-        <w:t>st</w:t>
-      </w:r>
-      <w:r>
-        <w:rPr>
-          <w:rFonts w:ascii="Times New Roman" w:hAnsi="Times New Roman" w:cs="Times New Roman"/>
-          <w:iCs/>
-          <w:sz w:val="24"/>
-          <w:szCs w:val="24"/>
-        </w:rPr>
-        <w:t xml:space="preserve">, 2015, and continuing through </w:t>
-      </w:r>
-      <w:r>
-        <w:rPr>
-          <w:rFonts w:ascii="Times New Roman" w:hAnsi="Times New Roman" w:cs="Times New Roman"/>
-          <w:iCs/>
-          <w:sz w:val="24"/>
-          <w:szCs w:val="24"/>
-        </w:rPr>
-        <w:t xml:space="preserve">Sept </w:t>
-      </w:r>
-      <w:r>
-        <w:rPr>
-          <w:rFonts w:ascii="Times New Roman" w:hAnsi="Times New Roman" w:cs="Times New Roman"/>
-          <w:iCs/>
-          <w:sz w:val="24"/>
-          <w:szCs w:val="24"/>
-        </w:rPr>
-        <w:t>30</w:t>
-      </w:r>
-      <w:r>
-        <w:rPr>
-          <w:rFonts w:ascii="Times New Roman" w:hAnsi="Times New Roman" w:cs="Times New Roman"/>
-          <w:iCs/>
-          <w:sz w:val="24"/>
-          <w:szCs w:val="24"/>
-          <w:vertAlign w:val="superscript"/>
-        </w:rPr>
-        <w:t>th</w:t>
-      </w:r>
-      <w:r>
-        <w:rPr>
-          <w:rFonts w:ascii="Times New Roman" w:hAnsi="Times New Roman" w:cs="Times New Roman"/>
-          <w:iCs/>
-          <w:sz w:val="24"/>
-          <w:szCs w:val="24"/>
-        </w:rPr>
-        <w:t xml:space="preserve">, 2018.  Interaction </w:t>
-      </w:r>
-      <w:r>
-        <w:rPr>
-          <w:rFonts w:ascii="Times New Roman" w:hAnsi="Times New Roman" w:cs="Times New Roman"/>
-          <w:iCs/>
-          <w:sz w:val="24"/>
-          <w:szCs w:val="24"/>
-        </w:rPr>
-        <w:t xml:space="preserve">with </w:t>
-      </w:r>
-      <w:r>
-        <w:rPr>
-          <w:rFonts w:ascii="Times New Roman" w:hAnsi="Times New Roman" w:cs="Times New Roman"/>
-          <w:iCs/>
-          <w:sz w:val="24"/>
-          <w:szCs w:val="24"/>
-        </w:rPr>
-        <w:t xml:space="preserve">human subjects will begin in the second year of the program (starting </w:t>
-      </w:r>
-      <w:r>
-        <w:rPr>
-          <w:rFonts w:ascii="Times New Roman" w:hAnsi="Times New Roman" w:cs="Times New Roman"/>
-          <w:iCs/>
-          <w:sz w:val="24"/>
-          <w:szCs w:val="24"/>
-        </w:rPr>
-        <w:t xml:space="preserve">October </w:t>
-      </w:r>
-      <w:r>
-        <w:rPr>
-          <w:rFonts w:ascii="Times New Roman" w:hAnsi="Times New Roman" w:cs="Times New Roman"/>
-          <w:iCs/>
-          <w:sz w:val="24"/>
-          <w:szCs w:val="24"/>
-        </w:rPr>
-        <w:t>1</w:t>
-      </w:r>
-      <w:r>
-        <w:rPr>
-          <w:rFonts w:ascii="Times New Roman" w:hAnsi="Times New Roman" w:cs="Times New Roman"/>
-          <w:iCs/>
-          <w:sz w:val="24"/>
-          <w:szCs w:val="24"/>
-          <w:vertAlign w:val="superscript"/>
-        </w:rPr>
-        <w:t>st</w:t>
-      </w:r>
-      <w:r>
-        <w:rPr>
-          <w:rFonts w:ascii="Times New Roman" w:hAnsi="Times New Roman" w:cs="Times New Roman"/>
-          <w:iCs/>
-          <w:sz w:val="24"/>
-          <w:szCs w:val="24"/>
-        </w:rPr>
-        <w:t>, 2016).  Any of the individual participants, from the public, will</w:t>
-      </w:r>
-      <w:r>
-        <w:rPr>
-          <w:rFonts w:ascii="Times New Roman" w:hAnsi="Times New Roman" w:cs="Times New Roman"/>
-          <w:iCs/>
-          <w:sz w:val="24"/>
-          <w:szCs w:val="24"/>
-        </w:rPr>
-        <w:t xml:space="preserve"> be able to take part this program</w:t>
-      </w:r>
-      <w:r>
-        <w:rPr>
-          <w:rFonts w:ascii="Times New Roman" w:hAnsi="Times New Roman" w:cs="Times New Roman"/>
-          <w:iCs/>
-          <w:sz w:val="24"/>
-          <w:szCs w:val="24"/>
-        </w:rPr>
-        <w:t>.</w:t>
-      </w:r>
-      <w:r>
-        <w:rPr>
-          <w:rFonts w:ascii="Times New Roman" w:hAnsi="Times New Roman" w:cs="Times New Roman"/>
-          <w:iCs/>
-          <w:sz w:val="24"/>
-          <w:szCs w:val="24"/>
-        </w:rPr>
-        <w:t xml:space="preserve">  Each participant works on this program as a volunteer</w:t>
-      </w:r>
-      <w:r>
-        <w:rPr>
-          <w:rFonts w:ascii="Times New Roman" w:hAnsi="Times New Roman" w:cs="Times New Roman"/>
-          <w:iCs/>
-          <w:sz w:val="24"/>
-          <w:szCs w:val="24"/>
-        </w:rPr>
-        <w:t>, in their own free time</w:t>
-      </w:r>
-      <w:r>
-        <w:rPr>
-          <w:rFonts w:ascii="Times New Roman" w:hAnsi="Times New Roman" w:cs="Times New Roman"/>
-          <w:iCs/>
-          <w:sz w:val="24"/>
-          <w:szCs w:val="24"/>
-        </w:rPr>
-        <w:t>.</w:t>
-      </w:r>
+          <w:ins w:id="8" w:author="Scott B Coughlin" w:date="2016-10-19T09:28:00Z"/>
+          <w:rFonts w:ascii="Times New Roman" w:hAnsi="Times New Roman" w:cs="Times New Roman"/>
+          <w:iCs/>
+          <w:sz w:val="24"/>
+          <w:szCs w:val="24"/>
+        </w:rPr>
+      </w:pPr>
+      <w:ins w:id="9" w:author="Scott B Coughlin" w:date="2016-10-19T09:27:00Z">
+        <w:r>
+          <w:rPr>
+            <w:rFonts w:ascii="Times New Roman" w:hAnsi="Times New Roman" w:cs="Times New Roman"/>
+            <w:iCs/>
+            <w:sz w:val="24"/>
+            <w:szCs w:val="24"/>
+          </w:rPr>
+          <w:t xml:space="preserve">The </w:t>
+        </w:r>
+      </w:ins>
+      <w:ins w:id="10" w:author="Scott B Coughlin" w:date="2016-10-19T09:28:00Z">
+        <w:r>
+          <w:rPr>
+            <w:rFonts w:ascii="Times New Roman" w:hAnsi="Times New Roman" w:cs="Times New Roman"/>
+            <w:iCs/>
+            <w:sz w:val="24"/>
+            <w:szCs w:val="24"/>
+          </w:rPr>
+          <w:t>above</w:t>
+        </w:r>
+      </w:ins>
+      <w:ins w:id="11" w:author="Scott B Coughlin" w:date="2016-10-19T09:27:00Z">
+        <w:r>
+          <w:rPr>
+            <w:rFonts w:ascii="Times New Roman" w:hAnsi="Times New Roman" w:cs="Times New Roman"/>
+            <w:iCs/>
+            <w:sz w:val="24"/>
+            <w:szCs w:val="24"/>
+          </w:rPr>
+          <w:t xml:space="preserve"> diagram provides a top level view of how these disciplines interplay with each other in this project. In the next paragraph, we describe how the interplay works in practice.</w:t>
+        </w:r>
+      </w:ins>
     </w:p>
     <w:p>
       <w:pPr>
@@ -2362,106 +2375,13 @@
         <w:adjustRightInd w:val="0"/>
         <w:spacing w:after="0" w:line="240" w:lineRule="auto"/>
         <w:rPr>
-          <w:rFonts w:ascii="Times New Roman" w:eastAsiaTheme="majorEastAsia" w:hAnsi="Times New Roman" w:cs="Times New Roman"/>
-          <w:iCs/>
-          <w:sz w:val="24"/>
-          <w:szCs w:val="24"/>
-        </w:rPr>
-      </w:pPr>
-      <w:r>
-        <w:br/>
-      </w:r>
-      <w:r>
-        <w:rPr>
-          <w:rFonts w:ascii="Times New Roman" w:eastAsiaTheme="majorEastAsia" w:hAnsi="Times New Roman" w:cs="Times New Roman"/>
-          <w:iCs/>
-          <w:sz w:val="24"/>
-          <w:szCs w:val="24"/>
-        </w:rPr>
-        <w:t xml:space="preserve">For each participant, data is collected on the performance of the participants on the sorting task (the </w:t>
-      </w:r>
-      <w:r>
-        <w:rPr>
-          <w:rFonts w:ascii="Times New Roman" w:eastAsiaTheme="majorEastAsia" w:hAnsi="Times New Roman" w:cs="Times New Roman"/>
-          <w:iCs/>
-          <w:sz w:val="24"/>
-          <w:szCs w:val="24"/>
-        </w:rPr>
-        <w:lastRenderedPageBreak/>
-        <w:t xml:space="preserve">identification of noise in </w:t>
-      </w:r>
-      <w:r>
-        <w:rPr>
-          <w:rFonts w:ascii="Times New Roman" w:eastAsiaTheme="majorEastAsia" w:hAnsi="Times New Roman" w:cs="Times New Roman"/>
-          <w:iCs/>
-          <w:sz w:val="24"/>
-          <w:szCs w:val="24"/>
-        </w:rPr>
-        <w:t>a</w:t>
-      </w:r>
-      <w:r>
-        <w:rPr>
-          <w:rFonts w:ascii="Times New Roman" w:eastAsiaTheme="majorEastAsia" w:hAnsi="Times New Roman" w:cs="Times New Roman"/>
-          <w:iCs/>
-          <w:sz w:val="24"/>
-          <w:szCs w:val="24"/>
-        </w:rPr>
-        <w:t>LIGO data)</w:t>
-      </w:r>
-      <w:r>
-        <w:rPr>
-          <w:rFonts w:ascii="Times New Roman" w:eastAsiaTheme="majorEastAsia" w:hAnsi="Times New Roman" w:cs="Times New Roman"/>
-          <w:iCs/>
-          <w:sz w:val="24"/>
-          <w:szCs w:val="24"/>
-        </w:rPr>
-        <w:t>;</w:t>
-      </w:r>
-      <w:r>
-        <w:rPr>
-          <w:rFonts w:ascii="Times New Roman" w:eastAsiaTheme="majorEastAsia" w:hAnsi="Times New Roman" w:cs="Times New Roman"/>
-          <w:iCs/>
-          <w:sz w:val="24"/>
-          <w:szCs w:val="24"/>
-        </w:rPr>
-        <w:t xml:space="preserve"> for each choice from each participant of whether a particular dataset seems consistent with a known (or unknown) noise source (see below for an example choice)</w:t>
-      </w:r>
-      <w:r>
-        <w:rPr>
-          <w:rFonts w:ascii="Times New Roman" w:eastAsiaTheme="majorEastAsia" w:hAnsi="Times New Roman" w:cs="Times New Roman"/>
-          <w:iCs/>
-          <w:sz w:val="24"/>
-          <w:szCs w:val="24"/>
-        </w:rPr>
-        <w:t>, we store that choice</w:t>
-      </w:r>
-      <w:r>
-        <w:rPr>
-          <w:rFonts w:ascii="Times New Roman" w:eastAsiaTheme="majorEastAsia" w:hAnsi="Times New Roman" w:cs="Times New Roman"/>
-          <w:iCs/>
-          <w:sz w:val="24"/>
-          <w:szCs w:val="24"/>
-        </w:rPr>
-        <w:t xml:space="preserve">.  </w:t>
-      </w:r>
-      <w:r>
-        <w:rPr>
-          <w:rFonts w:ascii="Times New Roman" w:eastAsiaTheme="majorEastAsia" w:hAnsi="Times New Roman" w:cs="Times New Roman"/>
-          <w:iCs/>
-          <w:sz w:val="24"/>
-          <w:szCs w:val="24"/>
-        </w:rPr>
-        <w:t xml:space="preserve">We will use the data collectively, to </w:t>
-      </w:r>
-      <w:r>
-        <w:rPr>
-          <w:rFonts w:ascii="Times New Roman" w:eastAsiaTheme="majorEastAsia" w:hAnsi="Times New Roman" w:cs="Times New Roman"/>
-          <w:iCs/>
-          <w:sz w:val="24"/>
-          <w:szCs w:val="24"/>
-        </w:rPr>
-        <w:t xml:space="preserve">build a computer-database of known glitches and unknown, possible glitches.  </w:t>
-      </w:r>
+          <w:ins w:id="12" w:author="Scott B Coughlin" w:date="2016-10-19T09:28:00Z"/>
+          <w:rFonts w:ascii="Times New Roman" w:hAnsi="Times New Roman" w:cs="Times New Roman"/>
+          <w:iCs/>
+          <w:sz w:val="24"/>
+          <w:szCs w:val="24"/>
+        </w:rPr>
+      </w:pPr>
     </w:p>
     <w:p>
       <w:pPr>
@@ -2470,7 +2390,7 @@
         <w:adjustRightInd w:val="0"/>
         <w:spacing w:after="0" w:line="240" w:lineRule="auto"/>
         <w:rPr>
-          <w:rFonts w:ascii="Times New Roman" w:eastAsiaTheme="majorEastAsia" w:hAnsi="Times New Roman" w:cs="Times New Roman"/>
+          <w:rFonts w:ascii="Times New Roman" w:hAnsi="Times New Roman" w:cs="Times New Roman"/>
           <w:iCs/>
           <w:sz w:val="24"/>
           <w:szCs w:val="24"/>
@@ -2484,156 +2404,116 @@
         <w:adjustRightInd w:val="0"/>
         <w:spacing w:after="0" w:line="240" w:lineRule="auto"/>
         <w:rPr>
-          <w:rFonts w:ascii="Times New Roman" w:eastAsiaTheme="majorEastAsia" w:hAnsi="Times New Roman" w:cs="Times New Roman"/>
-          <w:iCs/>
-          <w:sz w:val="24"/>
-          <w:szCs w:val="24"/>
-        </w:rPr>
-      </w:pPr>
-      <w:r>
-        <w:rPr>
-          <w:rFonts w:ascii="Times New Roman" w:eastAsiaTheme="majorEastAsia" w:hAnsi="Times New Roman" w:cs="Times New Roman"/>
-          <w:iCs/>
-          <w:sz w:val="24"/>
-          <w:szCs w:val="24"/>
-        </w:rPr>
-        <w:t>From the point of view of most participants, their interaction with the Zooniverse system will look</w:t>
-      </w:r>
-      <w:r>
-        <w:rPr>
-          <w:rFonts w:ascii="Times New Roman" w:eastAsiaTheme="majorEastAsia" w:hAnsi="Times New Roman" w:cs="Times New Roman"/>
-          <w:iCs/>
-          <w:sz w:val="24"/>
-          <w:szCs w:val="24"/>
-        </w:rPr>
-        <w:t xml:space="preserve"> like the image below</w:t>
-      </w:r>
-      <w:r>
-        <w:rPr>
-          <w:rFonts w:ascii="Times New Roman" w:eastAsiaTheme="majorEastAsia" w:hAnsi="Times New Roman" w:cs="Times New Roman"/>
-          <w:iCs/>
-          <w:sz w:val="24"/>
-          <w:szCs w:val="24"/>
-        </w:rPr>
-        <w:t xml:space="preserve">.  </w:t>
-      </w:r>
-      <w:r>
-        <w:rPr>
-          <w:rFonts w:ascii="Times New Roman" w:eastAsiaTheme="majorEastAsia" w:hAnsi="Times New Roman" w:cs="Times New Roman"/>
-          <w:iCs/>
-          <w:sz w:val="24"/>
-          <w:szCs w:val="24"/>
-        </w:rPr>
-        <w:t>In these individual</w:t>
-      </w:r>
-      <w:r>
-        <w:rPr>
-          <w:rFonts w:ascii="Times New Roman" w:eastAsiaTheme="majorEastAsia" w:hAnsi="Times New Roman" w:cs="Times New Roman"/>
-          <w:iCs/>
-          <w:sz w:val="24"/>
-          <w:szCs w:val="24"/>
-        </w:rPr>
-        <w:t xml:space="preserve"> multiple-choice questions, p</w:t>
-      </w:r>
-      <w:r>
-        <w:rPr>
-          <w:rFonts w:ascii="Times New Roman" w:eastAsiaTheme="majorEastAsia" w:hAnsi="Times New Roman" w:cs="Times New Roman"/>
-          <w:iCs/>
-          <w:sz w:val="24"/>
-          <w:szCs w:val="24"/>
-        </w:rPr>
-        <w:t xml:space="preserve">articipants </w:t>
-      </w:r>
-      <w:r>
-        <w:rPr>
-          <w:rFonts w:ascii="Times New Roman" w:eastAsiaTheme="majorEastAsia" w:hAnsi="Times New Roman" w:cs="Times New Roman"/>
-          <w:iCs/>
-          <w:sz w:val="24"/>
-          <w:szCs w:val="24"/>
-        </w:rPr>
-        <w:t xml:space="preserve">will be presented with images of glitches from </w:t>
-      </w:r>
-      <w:r>
-        <w:rPr>
-          <w:rFonts w:ascii="Times New Roman" w:eastAsiaTheme="majorEastAsia" w:hAnsi="Times New Roman" w:cs="Times New Roman"/>
-          <w:iCs/>
-          <w:sz w:val="24"/>
-          <w:szCs w:val="24"/>
-        </w:rPr>
-        <w:t>a</w:t>
-      </w:r>
-      <w:r>
-        <w:rPr>
-          <w:rFonts w:ascii="Times New Roman" w:eastAsiaTheme="majorEastAsia" w:hAnsi="Times New Roman" w:cs="Times New Roman"/>
-          <w:iCs/>
-          <w:sz w:val="24"/>
-          <w:szCs w:val="24"/>
-        </w:rPr>
-        <w:t>LIGO and asked if t</w:t>
-      </w:r>
-      <w:r>
-        <w:rPr>
-          <w:rFonts w:ascii="Times New Roman" w:eastAsiaTheme="majorEastAsia" w:hAnsi="Times New Roman" w:cs="Times New Roman"/>
-          <w:iCs/>
-          <w:sz w:val="24"/>
-          <w:szCs w:val="24"/>
-        </w:rPr>
-        <w:t xml:space="preserve">hey fit an existing category of </w:t>
-      </w:r>
-      <w:r>
-        <w:rPr>
-          <w:rFonts w:ascii="Times New Roman" w:eastAsiaTheme="majorEastAsia" w:hAnsi="Times New Roman" w:cs="Times New Roman"/>
-          <w:iCs/>
-          <w:sz w:val="24"/>
-          <w:szCs w:val="24"/>
-        </w:rPr>
-        <w:t xml:space="preserve">known glitches or if the glitches represent a novel category. </w:t>
-      </w:r>
-      <w:r>
-        <w:rPr>
-          <w:rFonts w:ascii="Times New Roman" w:eastAsiaTheme="majorEastAsia" w:hAnsi="Times New Roman" w:cs="Times New Roman"/>
-          <w:iCs/>
-          <w:sz w:val="24"/>
-          <w:szCs w:val="24"/>
-        </w:rPr>
-        <w:t xml:space="preserve">More advanced users will be able to work on grouping </w:t>
-      </w:r>
-      <w:r>
-        <w:rPr>
-          <w:rFonts w:ascii="Times New Roman" w:eastAsiaTheme="majorEastAsia" w:hAnsi="Times New Roman" w:cs="Times New Roman"/>
-          <w:iCs/>
-          <w:sz w:val="24"/>
-          <w:szCs w:val="24"/>
-        </w:rPr>
-        <w:t>novel glitches together</w:t>
-      </w:r>
-      <w:r>
-        <w:rPr>
-          <w:rFonts w:ascii="Times New Roman" w:eastAsiaTheme="majorEastAsia" w:hAnsi="Times New Roman" w:cs="Times New Roman"/>
-          <w:iCs/>
-          <w:sz w:val="24"/>
-          <w:szCs w:val="24"/>
-        </w:rPr>
-        <w:t xml:space="preserve"> into new </w:t>
-      </w:r>
-      <w:r>
-        <w:rPr>
-          <w:rFonts w:ascii="Times New Roman" w:eastAsiaTheme="majorEastAsia" w:hAnsi="Times New Roman" w:cs="Times New Roman"/>
-          <w:iCs/>
-          <w:sz w:val="24"/>
-          <w:szCs w:val="24"/>
-        </w:rPr>
-        <w:t>categories</w:t>
-      </w:r>
-      <w:r>
-        <w:rPr>
-          <w:rFonts w:ascii="Times New Roman" w:eastAsiaTheme="majorEastAsia" w:hAnsi="Times New Roman" w:cs="Times New Roman"/>
-          <w:iCs/>
-          <w:sz w:val="24"/>
-          <w:szCs w:val="24"/>
-        </w:rPr>
-        <w:t>.</w:t>
-      </w:r>
+          <w:rFonts w:ascii="Times New Roman" w:hAnsi="Times New Roman" w:cs="Times New Roman"/>
+          <w:iCs/>
+          <w:sz w:val="24"/>
+          <w:szCs w:val="24"/>
+        </w:rPr>
+      </w:pPr>
+      <w:del w:id="13" w:author="Scott B Coughlin" w:date="2016-10-19T09:25:00Z">
+        <w:r>
+          <w:rPr>
+            <w:rFonts w:ascii="Times New Roman" w:hAnsi="Times New Roman" w:cs="Times New Roman"/>
+            <w:iCs/>
+            <w:noProof/>
+            <w:sz w:val="24"/>
+            <w:szCs w:val="24"/>
+          </w:rPr>
+          <w:drawing>
+            <wp:inline distT="0" distB="0" distL="0" distR="0" wp14:anchorId="49865CC7" wp14:editId="79497540">
+              <wp:extent cx="6309360" cy="3685540"/>
+              <wp:effectExtent l="0" t="0" r="0" b="0"/>
+              <wp:docPr id="6" name="Picture 6"/>
+              <wp:cNvGraphicFramePr>
+                <a:graphicFrameLocks xmlns:a="http://schemas.openxmlformats.org/drawingml/2006/main" noChangeAspect="1"/>
+              </wp:cNvGraphicFramePr>
+              <a:graphic xmlns:a="http://schemas.openxmlformats.org/drawingml/2006/main">
+                <a:graphicData uri="http://schemas.openxmlformats.org/drawingml/2006/picture">
+                  <pic:pic xmlns:pic="http://schemas.openxmlformats.org/drawingml/2006/picture">
+                    <pic:nvPicPr>
+                      <pic:cNvPr id="6" name="Block_Diagram.png"/>
+                      <pic:cNvPicPr/>
+                    </pic:nvPicPr>
+                    <pic:blipFill>
+                      <a:blip r:embed="rId12">
+                        <a:extLst>
+                          <a:ext uri="{28A0092B-C50C-407E-A947-70E740481C1C}">
+                            <a14:useLocalDpi xmlns:a14="http://schemas.microsoft.com/office/drawing/2010/main" val="0"/>
+                          </a:ext>
+                        </a:extLst>
+                      </a:blip>
+                      <a:stretch>
+                        <a:fillRect/>
+                      </a:stretch>
+                    </pic:blipFill>
+                    <pic:spPr>
+                      <a:xfrm>
+                        <a:off x="0" y="0"/>
+                        <a:ext cx="6309360" cy="3685540"/>
+                      </a:xfrm>
+                      <a:prstGeom prst="rect">
+                        <a:avLst/>
+                      </a:prstGeom>
+                    </pic:spPr>
+                  </pic:pic>
+                </a:graphicData>
+              </a:graphic>
+            </wp:inline>
+          </w:drawing>
+        </w:r>
+      </w:del>
+      <w:ins w:id="14" w:author="Scott B Coughlin" w:date="2016-10-19T09:26:00Z">
+        <w:r>
+          <w:rPr>
+            <w:rFonts w:ascii="Times New Roman" w:hAnsi="Times New Roman" w:cs="Times New Roman"/>
+            <w:iCs/>
+            <w:noProof/>
+            <w:sz w:val="24"/>
+            <w:szCs w:val="24"/>
+          </w:rPr>
+          <w:drawing>
+            <wp:inline distT="0" distB="0" distL="0" distR="0" wp14:anchorId="13403439" wp14:editId="11DFBF3F">
+              <wp:extent cx="6309360" cy="4028440"/>
+              <wp:effectExtent l="0" t="0" r="0" b="10160"/>
+              <wp:docPr id="1" name="Picture 1"/>
+              <wp:cNvGraphicFramePr>
+                <a:graphicFrameLocks xmlns:a="http://schemas.openxmlformats.org/drawingml/2006/main" noChangeAspect="1"/>
+              </wp:cNvGraphicFramePr>
+              <a:graphic xmlns:a="http://schemas.openxmlformats.org/drawingml/2006/main">
+                <a:graphicData uri="http://schemas.openxmlformats.org/drawingml/2006/picture">
+                  <pic:pic xmlns:pic="http://schemas.openxmlformats.org/drawingml/2006/picture">
+                    <pic:nvPicPr>
+                      <pic:cNvPr id="1" name="WorkflowBlockDiagram.pdf"/>
+                      <pic:cNvPicPr/>
+                    </pic:nvPicPr>
+                    <pic:blipFill>
+                      <a:blip r:embed="rId13">
+                        <a:extLst>
+                          <a:ext uri="{28A0092B-C50C-407E-A947-70E740481C1C}">
+                            <a14:useLocalDpi xmlns:a14="http://schemas.microsoft.com/office/drawing/2010/main" val="0"/>
+                          </a:ext>
+                        </a:extLst>
+                      </a:blip>
+                      <a:stretch>
+                        <a:fillRect/>
+                      </a:stretch>
+                    </pic:blipFill>
+                    <pic:spPr>
+                      <a:xfrm>
+                        <a:off x="0" y="0"/>
+                        <a:ext cx="6309360" cy="4028440"/>
+                      </a:xfrm>
+                      <a:prstGeom prst="rect">
+                        <a:avLst/>
+                      </a:prstGeom>
+                    </pic:spPr>
+                  </pic:pic>
+                </a:graphicData>
+              </a:graphic>
+            </wp:inline>
+          </w:drawing>
+        </w:r>
+      </w:ins>
     </w:p>
     <w:p>
       <w:pPr>
@@ -2642,6 +2522,670 @@
         <w:adjustRightInd w:val="0"/>
         <w:spacing w:after="0" w:line="240" w:lineRule="auto"/>
         <w:rPr>
+          <w:rFonts w:ascii="Times New Roman" w:hAnsi="Times New Roman" w:cs="Times New Roman"/>
+          <w:iCs/>
+          <w:sz w:val="24"/>
+          <w:szCs w:val="24"/>
+        </w:rPr>
+      </w:pPr>
+      <w:r>
+        <w:rPr>
+          <w:rFonts w:ascii="Times New Roman" w:hAnsi="Times New Roman" w:cs="Times New Roman"/>
+          <w:iCs/>
+          <w:sz w:val="24"/>
+          <w:szCs w:val="24"/>
+        </w:rPr>
+        <w:lastRenderedPageBreak/>
+        <w:t>Our planned system archite</w:t>
+      </w:r>
+      <w:r>
+        <w:rPr>
+          <w:rFonts w:ascii="Times New Roman" w:hAnsi="Times New Roman" w:cs="Times New Roman"/>
+          <w:iCs/>
+          <w:sz w:val="24"/>
+          <w:szCs w:val="24"/>
+        </w:rPr>
+        <w:t>cture is illustrated in the above figure,</w:t>
+      </w:r>
+      <w:r>
+        <w:rPr>
+          <w:rFonts w:ascii="Times New Roman" w:hAnsi="Times New Roman" w:cs="Times New Roman"/>
+          <w:iCs/>
+          <w:sz w:val="24"/>
+          <w:szCs w:val="24"/>
+        </w:rPr>
+        <w:t xml:space="preserve"> showing the interconnectivity and interaction between the following five key components: </w:t>
+      </w:r>
+      <w:r>
+        <w:rPr>
+          <w:rFonts w:ascii="Times New Roman" w:hAnsi="Times New Roman" w:cs="Times New Roman"/>
+          <w:b/>
+          <w:iCs/>
+          <w:sz w:val="24"/>
+          <w:szCs w:val="24"/>
+        </w:rPr>
+        <w:t>First</w:t>
+      </w:r>
+      <w:r>
+        <w:rPr>
+          <w:rFonts w:ascii="Times New Roman" w:hAnsi="Times New Roman" w:cs="Times New Roman"/>
+          <w:iCs/>
+          <w:sz w:val="24"/>
+          <w:szCs w:val="24"/>
+        </w:rPr>
+        <w:t>, through the LIGO members of our team, the external LIGO data feed</w:t>
+      </w:r>
+      <w:ins w:id="15" w:author="Scott B Coughlin" w:date="2016-10-19T09:30:00Z">
+        <w:r>
+          <w:rPr>
+            <w:rFonts w:ascii="Times New Roman" w:hAnsi="Times New Roman" w:cs="Times New Roman"/>
+            <w:iCs/>
+            <w:sz w:val="24"/>
+            <w:szCs w:val="24"/>
+          </w:rPr>
+          <w:t>, called the test set,</w:t>
+        </w:r>
+      </w:ins>
+      <w:r>
+        <w:rPr>
+          <w:rFonts w:ascii="Times New Roman" w:hAnsi="Times New Roman" w:cs="Times New Roman"/>
+          <w:iCs/>
+          <w:sz w:val="24"/>
+          <w:szCs w:val="24"/>
+        </w:rPr>
+        <w:t xml:space="preserve"> (orange) provides data glitches to the </w:t>
+      </w:r>
+      <w:r>
+        <w:rPr>
+          <w:rFonts w:ascii="Times New Roman" w:hAnsi="Times New Roman" w:cs="Times New Roman"/>
+          <w:iCs/>
+          <w:sz w:val="24"/>
+          <w:szCs w:val="24"/>
+        </w:rPr>
+        <w:t>Gravity-Spy</w:t>
+      </w:r>
+      <w:r>
+        <w:rPr>
+          <w:rFonts w:ascii="Times New Roman" w:hAnsi="Times New Roman" w:cs="Times New Roman"/>
+          <w:iCs/>
+          <w:sz w:val="24"/>
+          <w:szCs w:val="24"/>
+        </w:rPr>
+        <w:t xml:space="preserve"> system. </w:t>
+      </w:r>
+      <w:r>
+        <w:rPr>
+          <w:rFonts w:ascii="Times New Roman" w:hAnsi="Times New Roman" w:cs="Times New Roman"/>
+          <w:b/>
+          <w:iCs/>
+          <w:sz w:val="24"/>
+          <w:szCs w:val="24"/>
+        </w:rPr>
+        <w:t>Second</w:t>
+      </w:r>
+      <w:r>
+        <w:rPr>
+          <w:rFonts w:ascii="Times New Roman" w:hAnsi="Times New Roman" w:cs="Times New Roman"/>
+          <w:iCs/>
+          <w:sz w:val="24"/>
+          <w:szCs w:val="24"/>
+        </w:rPr>
+        <w:t>, the machine learning (ML) unit (</w:t>
+      </w:r>
+      <w:r>
+        <w:rPr>
+          <w:rFonts w:ascii="Times New Roman" w:hAnsi="Times New Roman" w:cs="Times New Roman"/>
+          <w:iCs/>
+          <w:sz w:val="24"/>
+          <w:szCs w:val="24"/>
+        </w:rPr>
+        <w:t>yellow</w:t>
+      </w:r>
+      <w:r>
+        <w:rPr>
+          <w:rFonts w:ascii="Times New Roman" w:hAnsi="Times New Roman" w:cs="Times New Roman"/>
+          <w:iCs/>
+          <w:sz w:val="24"/>
+          <w:szCs w:val="24"/>
+        </w:rPr>
+        <w:t xml:space="preserve">) processes data glitches into known classes with some degree of confidence.  Glitches for which the confidence level is high can be used after vetting by </w:t>
+      </w:r>
+      <w:r>
+        <w:rPr>
+          <w:rFonts w:ascii="Times New Roman" w:hAnsi="Times New Roman" w:cs="Times New Roman"/>
+          <w:iCs/>
+          <w:sz w:val="24"/>
+          <w:szCs w:val="24"/>
+        </w:rPr>
+        <w:t xml:space="preserve">beginner level </w:t>
+      </w:r>
+      <w:proofErr w:type="spellStart"/>
+      <w:r>
+        <w:rPr>
+          <w:rFonts w:ascii="Times New Roman" w:hAnsi="Times New Roman" w:cs="Times New Roman"/>
+          <w:iCs/>
+          <w:sz w:val="24"/>
+          <w:szCs w:val="24"/>
+        </w:rPr>
+        <w:t>Zoo</w:t>
+      </w:r>
+      <w:r>
+        <w:rPr>
+          <w:rFonts w:ascii="Times New Roman" w:hAnsi="Times New Roman" w:cs="Times New Roman"/>
+          <w:iCs/>
+          <w:sz w:val="24"/>
+          <w:szCs w:val="24"/>
+        </w:rPr>
+        <w:t>n</w:t>
+      </w:r>
+      <w:r>
+        <w:rPr>
+          <w:rFonts w:ascii="Times New Roman" w:hAnsi="Times New Roman" w:cs="Times New Roman"/>
+          <w:iCs/>
+          <w:sz w:val="24"/>
+          <w:szCs w:val="24"/>
+        </w:rPr>
+        <w:t>i</w:t>
+      </w:r>
+      <w:r>
+        <w:rPr>
+          <w:rFonts w:ascii="Times New Roman" w:hAnsi="Times New Roman" w:cs="Times New Roman"/>
+          <w:iCs/>
+          <w:sz w:val="24"/>
+          <w:szCs w:val="24"/>
+        </w:rPr>
+        <w:t>verse</w:t>
+      </w:r>
+      <w:proofErr w:type="spellEnd"/>
+      <w:r>
+        <w:rPr>
+          <w:rFonts w:ascii="Times New Roman" w:hAnsi="Times New Roman" w:cs="Times New Roman"/>
+          <w:iCs/>
+          <w:sz w:val="24"/>
+          <w:szCs w:val="24"/>
+        </w:rPr>
+        <w:t xml:space="preserve"> volunteers. Images for which the classification confidence is low will be</w:t>
+      </w:r>
+      <w:r>
+        <w:rPr>
+          <w:rFonts w:ascii="Times New Roman" w:hAnsi="Times New Roman" w:cs="Times New Roman"/>
+          <w:iCs/>
+          <w:sz w:val="24"/>
+          <w:szCs w:val="24"/>
+        </w:rPr>
+        <w:t xml:space="preserve"> to more skilled users. If a consensus cannot be reach by the volunteers, the image will be studied and processed by the LIGO detector characterization experts</w:t>
+      </w:r>
+      <w:r>
+        <w:rPr>
+          <w:rFonts w:ascii="Times New Roman" w:hAnsi="Times New Roman" w:cs="Times New Roman"/>
+          <w:iCs/>
+          <w:sz w:val="24"/>
+          <w:szCs w:val="24"/>
+        </w:rPr>
+        <w:t xml:space="preserve">. </w:t>
+      </w:r>
+      <w:r>
+        <w:rPr>
+          <w:rFonts w:ascii="Times New Roman" w:hAnsi="Times New Roman" w:cs="Times New Roman"/>
+          <w:b/>
+          <w:iCs/>
+          <w:sz w:val="24"/>
+          <w:szCs w:val="24"/>
+        </w:rPr>
+        <w:t>Third</w:t>
+      </w:r>
+      <w:r>
+        <w:rPr>
+          <w:rFonts w:ascii="Times New Roman" w:hAnsi="Times New Roman" w:cs="Times New Roman"/>
+          <w:iCs/>
+          <w:sz w:val="24"/>
+          <w:szCs w:val="24"/>
+        </w:rPr>
+        <w:t xml:space="preserve">, </w:t>
+      </w:r>
+      <w:r>
+        <w:rPr>
+          <w:rFonts w:ascii="Times New Roman" w:hAnsi="Times New Roman" w:cs="Times New Roman"/>
+          <w:iCs/>
+          <w:sz w:val="24"/>
+          <w:szCs w:val="24"/>
+        </w:rPr>
+        <w:t>Gravity-Spy</w:t>
+      </w:r>
+      <w:r>
+        <w:rPr>
+          <w:rFonts w:ascii="Times New Roman" w:hAnsi="Times New Roman" w:cs="Times New Roman"/>
+          <w:iCs/>
+          <w:sz w:val="24"/>
+          <w:szCs w:val="24"/>
+        </w:rPr>
+        <w:t xml:space="preserve"> volunteers (</w:t>
+      </w:r>
+      <w:r>
+        <w:rPr>
+          <w:rFonts w:ascii="Times New Roman" w:hAnsi="Times New Roman" w:cs="Times New Roman"/>
+          <w:iCs/>
+          <w:sz w:val="24"/>
+          <w:szCs w:val="24"/>
+        </w:rPr>
+        <w:t>blue</w:t>
+      </w:r>
+      <w:r>
+        <w:rPr>
+          <w:rFonts w:ascii="Times New Roman" w:hAnsi="Times New Roman" w:cs="Times New Roman"/>
+          <w:iCs/>
+          <w:sz w:val="24"/>
+          <w:szCs w:val="24"/>
+        </w:rPr>
+        <w:t xml:space="preserve">) make up the human-classification and human-clustering units. Based on a known taxonomy of glitches, Beginner and </w:t>
+      </w:r>
+      <w:r>
+        <w:rPr>
+          <w:rFonts w:ascii="Times New Roman" w:hAnsi="Times New Roman" w:cs="Times New Roman"/>
+          <w:iCs/>
+          <w:sz w:val="24"/>
+          <w:szCs w:val="24"/>
+        </w:rPr>
+        <w:t>Apprentice</w:t>
+      </w:r>
+      <w:r>
+        <w:rPr>
+          <w:rFonts w:ascii="Times New Roman" w:hAnsi="Times New Roman" w:cs="Times New Roman"/>
+          <w:iCs/>
+          <w:sz w:val="24"/>
+          <w:szCs w:val="24"/>
+        </w:rPr>
+        <w:t xml:space="preserve">-level participants classify the unknown glitches (coming from the ML unit) as being examples of known or novel classes in the human-classification unit. Masters can examine the potentially novel glitches to identify and describe additional classes of glitches in the human-clustering unit. </w:t>
+      </w:r>
+      <w:r>
+        <w:rPr>
+          <w:rFonts w:ascii="Times New Roman" w:hAnsi="Times New Roman" w:cs="Times New Roman"/>
+          <w:b/>
+          <w:iCs/>
+          <w:sz w:val="24"/>
+          <w:szCs w:val="24"/>
+        </w:rPr>
+        <w:t>Fourth</w:t>
+      </w:r>
+      <w:r>
+        <w:rPr>
+          <w:rFonts w:ascii="Times New Roman" w:hAnsi="Times New Roman" w:cs="Times New Roman"/>
+          <w:iCs/>
+          <w:sz w:val="24"/>
+          <w:szCs w:val="24"/>
+        </w:rPr>
+        <w:t>, there are two data components (</w:t>
+      </w:r>
+      <w:ins w:id="16" w:author="Scott B Coughlin" w:date="2016-10-19T09:31:00Z">
+        <w:r>
+          <w:rPr>
+            <w:rFonts w:ascii="Times New Roman" w:hAnsi="Times New Roman" w:cs="Times New Roman"/>
+            <w:iCs/>
+            <w:sz w:val="24"/>
+            <w:szCs w:val="24"/>
+          </w:rPr>
+          <w:t>also orange</w:t>
+        </w:r>
+      </w:ins>
+      <w:del w:id="17" w:author="Scott B Coughlin" w:date="2016-10-19T09:31:00Z">
+        <w:r>
+          <w:rPr>
+            <w:rFonts w:ascii="Times New Roman" w:hAnsi="Times New Roman" w:cs="Times New Roman"/>
+            <w:iCs/>
+            <w:sz w:val="24"/>
+            <w:szCs w:val="24"/>
+          </w:rPr>
+          <w:delText>green</w:delText>
+        </w:r>
+      </w:del>
+      <w:r>
+        <w:rPr>
+          <w:rFonts w:ascii="Times New Roman" w:hAnsi="Times New Roman" w:cs="Times New Roman"/>
+          <w:iCs/>
+          <w:sz w:val="24"/>
+          <w:szCs w:val="24"/>
+        </w:rPr>
+        <w:t xml:space="preserve">): the </w:t>
+      </w:r>
+      <w:r>
+        <w:rPr>
+          <w:rFonts w:ascii="Times New Roman" w:hAnsi="Times New Roman" w:cs="Times New Roman"/>
+          <w:iCs/>
+          <w:sz w:val="24"/>
+          <w:szCs w:val="24"/>
+        </w:rPr>
+        <w:t xml:space="preserve">training </w:t>
+      </w:r>
+      <w:r>
+        <w:rPr>
+          <w:rFonts w:ascii="Times New Roman" w:hAnsi="Times New Roman" w:cs="Times New Roman"/>
+          <w:iCs/>
+          <w:sz w:val="24"/>
+          <w:szCs w:val="24"/>
+        </w:rPr>
+        <w:t>and the gold-standard datasets, which store descriptions and examples of glitch clusters, prepopulated from the current LIGO team and added to by the work of the human-clustering unit</w:t>
+      </w:r>
+      <w:r>
+        <w:rPr>
+          <w:rFonts w:ascii="Times New Roman" w:hAnsi="Times New Roman" w:cs="Times New Roman"/>
+          <w:iCs/>
+          <w:sz w:val="24"/>
+          <w:szCs w:val="24"/>
+        </w:rPr>
+        <w:t xml:space="preserve"> (shown by the green arrows)</w:t>
+      </w:r>
+      <w:r>
+        <w:rPr>
+          <w:rFonts w:ascii="Times New Roman" w:hAnsi="Times New Roman" w:cs="Times New Roman"/>
+          <w:iCs/>
+          <w:sz w:val="24"/>
+          <w:szCs w:val="24"/>
+        </w:rPr>
+        <w:t xml:space="preserve">.  The gold-standard set also receives information from the human-vetting and human-classification units and provides information back to the ML unit to improve ML algorithms and resulting classification, as well as to the LIGO project for their analysis and hopefully, elimination. </w:t>
+      </w:r>
+      <w:r>
+        <w:rPr>
+          <w:rFonts w:ascii="Times New Roman" w:hAnsi="Times New Roman" w:cs="Times New Roman"/>
+          <w:iCs/>
+          <w:sz w:val="24"/>
+          <w:szCs w:val="24"/>
+        </w:rPr>
+        <w:br/>
+      </w:r>
+      <w:r>
+        <w:rPr>
+          <w:rFonts w:ascii="Times New Roman" w:hAnsi="Times New Roman" w:cs="Times New Roman"/>
+          <w:iCs/>
+          <w:sz w:val="24"/>
+          <w:szCs w:val="24"/>
+        </w:rPr>
+        <w:br/>
+      </w:r>
+      <w:r>
+        <w:rPr>
+          <w:rFonts w:ascii="Times New Roman" w:hAnsi="Times New Roman" w:cs="Times New Roman"/>
+          <w:iCs/>
+          <w:sz w:val="24"/>
+          <w:szCs w:val="24"/>
+        </w:rPr>
+        <w:t xml:space="preserve">The </w:t>
+      </w:r>
+      <w:r>
+        <w:rPr>
+          <w:rFonts w:ascii="Times New Roman" w:hAnsi="Times New Roman" w:cs="Times New Roman"/>
+          <w:iCs/>
+          <w:sz w:val="24"/>
+          <w:szCs w:val="24"/>
+        </w:rPr>
+        <w:t>Gravity-Spy</w:t>
+      </w:r>
+      <w:r>
+        <w:rPr>
+          <w:rFonts w:ascii="Times New Roman" w:hAnsi="Times New Roman" w:cs="Times New Roman"/>
+          <w:iCs/>
+          <w:sz w:val="24"/>
+          <w:szCs w:val="24"/>
+        </w:rPr>
+        <w:t xml:space="preserve"> program of study is funded for 3</w:t>
+      </w:r>
+      <w:r>
+        <w:rPr>
+          <w:rFonts w:ascii="Times New Roman" w:hAnsi="Times New Roman" w:cs="Times New Roman"/>
+          <w:iCs/>
+          <w:sz w:val="24"/>
+          <w:szCs w:val="24"/>
+        </w:rPr>
+        <w:t>7</w:t>
+      </w:r>
+      <w:r>
+        <w:rPr>
+          <w:rFonts w:ascii="Times New Roman" w:hAnsi="Times New Roman" w:cs="Times New Roman"/>
+          <w:iCs/>
+          <w:sz w:val="24"/>
+          <w:szCs w:val="24"/>
+        </w:rPr>
+        <w:t xml:space="preserve"> months</w:t>
+      </w:r>
+      <w:r>
+        <w:rPr>
+          <w:rFonts w:ascii="Times New Roman" w:hAnsi="Times New Roman" w:cs="Times New Roman"/>
+          <w:iCs/>
+          <w:sz w:val="24"/>
+          <w:szCs w:val="24"/>
+        </w:rPr>
+        <w:t xml:space="preserve"> (starting one month early with pre-spending authorization)</w:t>
+      </w:r>
+      <w:r>
+        <w:rPr>
+          <w:rFonts w:ascii="Times New Roman" w:hAnsi="Times New Roman" w:cs="Times New Roman"/>
+          <w:iCs/>
+          <w:sz w:val="24"/>
+          <w:szCs w:val="24"/>
+        </w:rPr>
+        <w:t>, starting Sept 1</w:t>
+      </w:r>
+      <w:r>
+        <w:rPr>
+          <w:rFonts w:ascii="Times New Roman" w:hAnsi="Times New Roman" w:cs="Times New Roman"/>
+          <w:iCs/>
+          <w:sz w:val="24"/>
+          <w:szCs w:val="24"/>
+          <w:vertAlign w:val="superscript"/>
+        </w:rPr>
+        <w:t>st</w:t>
+      </w:r>
+      <w:r>
+        <w:rPr>
+          <w:rFonts w:ascii="Times New Roman" w:hAnsi="Times New Roman" w:cs="Times New Roman"/>
+          <w:iCs/>
+          <w:sz w:val="24"/>
+          <w:szCs w:val="24"/>
+        </w:rPr>
+        <w:t xml:space="preserve">, 2015, and continuing through </w:t>
+      </w:r>
+      <w:r>
+        <w:rPr>
+          <w:rFonts w:ascii="Times New Roman" w:hAnsi="Times New Roman" w:cs="Times New Roman"/>
+          <w:iCs/>
+          <w:sz w:val="24"/>
+          <w:szCs w:val="24"/>
+        </w:rPr>
+        <w:t xml:space="preserve">Sept </w:t>
+      </w:r>
+      <w:r>
+        <w:rPr>
+          <w:rFonts w:ascii="Times New Roman" w:hAnsi="Times New Roman" w:cs="Times New Roman"/>
+          <w:iCs/>
+          <w:sz w:val="24"/>
+          <w:szCs w:val="24"/>
+        </w:rPr>
+        <w:t>30</w:t>
+      </w:r>
+      <w:r>
+        <w:rPr>
+          <w:rFonts w:ascii="Times New Roman" w:hAnsi="Times New Roman" w:cs="Times New Roman"/>
+          <w:iCs/>
+          <w:sz w:val="24"/>
+          <w:szCs w:val="24"/>
+          <w:vertAlign w:val="superscript"/>
+        </w:rPr>
+        <w:t>th</w:t>
+      </w:r>
+      <w:r>
+        <w:rPr>
+          <w:rFonts w:ascii="Times New Roman" w:hAnsi="Times New Roman" w:cs="Times New Roman"/>
+          <w:iCs/>
+          <w:sz w:val="24"/>
+          <w:szCs w:val="24"/>
+        </w:rPr>
+        <w:t xml:space="preserve">, 2018.  Interaction </w:t>
+      </w:r>
+      <w:r>
+        <w:rPr>
+          <w:rFonts w:ascii="Times New Roman" w:hAnsi="Times New Roman" w:cs="Times New Roman"/>
+          <w:iCs/>
+          <w:sz w:val="24"/>
+          <w:szCs w:val="24"/>
+        </w:rPr>
+        <w:t xml:space="preserve">with </w:t>
+      </w:r>
+      <w:r>
+        <w:rPr>
+          <w:rFonts w:ascii="Times New Roman" w:hAnsi="Times New Roman" w:cs="Times New Roman"/>
+          <w:iCs/>
+          <w:sz w:val="24"/>
+          <w:szCs w:val="24"/>
+        </w:rPr>
+        <w:t xml:space="preserve">human subjects </w:t>
+      </w:r>
+      <w:del w:id="18" w:author="Scott B Coughlin" w:date="2016-10-19T09:31:00Z">
+        <w:r>
+          <w:rPr>
+            <w:rFonts w:ascii="Times New Roman" w:hAnsi="Times New Roman" w:cs="Times New Roman"/>
+            <w:iCs/>
+            <w:sz w:val="24"/>
+            <w:szCs w:val="24"/>
+          </w:rPr>
+          <w:delText>will begin</w:delText>
+        </w:r>
+      </w:del>
+      <w:ins w:id="19" w:author="Scott B Coughlin" w:date="2016-10-19T09:31:00Z">
+        <w:r>
+          <w:rPr>
+            <w:rFonts w:ascii="Times New Roman" w:hAnsi="Times New Roman" w:cs="Times New Roman"/>
+            <w:iCs/>
+            <w:sz w:val="24"/>
+            <w:szCs w:val="24"/>
+          </w:rPr>
+          <w:t>has begun</w:t>
+        </w:r>
+      </w:ins>
+      <w:r>
+        <w:rPr>
+          <w:rFonts w:ascii="Times New Roman" w:hAnsi="Times New Roman" w:cs="Times New Roman"/>
+          <w:iCs/>
+          <w:sz w:val="24"/>
+          <w:szCs w:val="24"/>
+        </w:rPr>
+        <w:t xml:space="preserve"> in the second year of the program (starting </w:t>
+      </w:r>
+      <w:r>
+        <w:rPr>
+          <w:rFonts w:ascii="Times New Roman" w:hAnsi="Times New Roman" w:cs="Times New Roman"/>
+          <w:iCs/>
+          <w:sz w:val="24"/>
+          <w:szCs w:val="24"/>
+        </w:rPr>
+        <w:t xml:space="preserve">October </w:t>
+      </w:r>
+      <w:ins w:id="20" w:author="Scott B Coughlin" w:date="2016-10-19T09:31:00Z">
+        <w:r>
+          <w:rPr>
+            <w:rFonts w:ascii="Times New Roman" w:hAnsi="Times New Roman" w:cs="Times New Roman"/>
+            <w:iCs/>
+            <w:sz w:val="24"/>
+            <w:szCs w:val="24"/>
+          </w:rPr>
+          <w:t>12</w:t>
+        </w:r>
+      </w:ins>
+      <w:del w:id="21" w:author="Scott B Coughlin" w:date="2016-10-19T09:31:00Z">
+        <w:r>
+          <w:rPr>
+            <w:rFonts w:ascii="Times New Roman" w:hAnsi="Times New Roman" w:cs="Times New Roman"/>
+            <w:iCs/>
+            <w:sz w:val="24"/>
+            <w:szCs w:val="24"/>
+          </w:rPr>
+          <w:delText>1</w:delText>
+        </w:r>
+      </w:del>
+      <w:ins w:id="22" w:author="Scott B Coughlin" w:date="2016-10-19T09:31:00Z">
+        <w:r>
+          <w:rPr>
+            <w:rFonts w:ascii="Times New Roman" w:hAnsi="Times New Roman" w:cs="Times New Roman"/>
+            <w:iCs/>
+            <w:sz w:val="24"/>
+            <w:szCs w:val="24"/>
+            <w:vertAlign w:val="superscript"/>
+          </w:rPr>
+          <w:t>th</w:t>
+        </w:r>
+      </w:ins>
+      <w:del w:id="23" w:author="Scott B Coughlin" w:date="2016-10-19T09:31:00Z">
+        <w:r>
+          <w:rPr>
+            <w:rFonts w:ascii="Times New Roman" w:hAnsi="Times New Roman" w:cs="Times New Roman"/>
+            <w:iCs/>
+            <w:sz w:val="24"/>
+            <w:szCs w:val="24"/>
+            <w:vertAlign w:val="superscript"/>
+          </w:rPr>
+          <w:delText>st</w:delText>
+        </w:r>
+      </w:del>
+      <w:r>
+        <w:rPr>
+          <w:rFonts w:ascii="Times New Roman" w:hAnsi="Times New Roman" w:cs="Times New Roman"/>
+          <w:iCs/>
+          <w:sz w:val="24"/>
+          <w:szCs w:val="24"/>
+        </w:rPr>
+        <w:t>, 2016).  Any of the individual participants, from the public, will</w:t>
+      </w:r>
+      <w:r>
+        <w:rPr>
+          <w:rFonts w:ascii="Times New Roman" w:hAnsi="Times New Roman" w:cs="Times New Roman"/>
+          <w:iCs/>
+          <w:sz w:val="24"/>
+          <w:szCs w:val="24"/>
+        </w:rPr>
+        <w:t xml:space="preserve"> be able to take part this program</w:t>
+      </w:r>
+      <w:r>
+        <w:rPr>
+          <w:rFonts w:ascii="Times New Roman" w:hAnsi="Times New Roman" w:cs="Times New Roman"/>
+          <w:iCs/>
+          <w:sz w:val="24"/>
+          <w:szCs w:val="24"/>
+        </w:rPr>
+        <w:t>.</w:t>
+      </w:r>
+      <w:r>
+        <w:rPr>
+          <w:rFonts w:ascii="Times New Roman" w:hAnsi="Times New Roman" w:cs="Times New Roman"/>
+          <w:iCs/>
+          <w:sz w:val="24"/>
+          <w:szCs w:val="24"/>
+        </w:rPr>
+        <w:t xml:space="preserve">  Each participant works on this program as a volunteer</w:t>
+      </w:r>
+      <w:r>
+        <w:rPr>
+          <w:rFonts w:ascii="Times New Roman" w:hAnsi="Times New Roman" w:cs="Times New Roman"/>
+          <w:iCs/>
+          <w:sz w:val="24"/>
+          <w:szCs w:val="24"/>
+        </w:rPr>
+        <w:t>, in their own free time</w:t>
+      </w:r>
+      <w:r>
+        <w:rPr>
+          <w:rFonts w:ascii="Times New Roman" w:hAnsi="Times New Roman" w:cs="Times New Roman"/>
+          <w:iCs/>
+          <w:sz w:val="24"/>
+          <w:szCs w:val="24"/>
+        </w:rPr>
+        <w:t>.</w:t>
+      </w:r>
+    </w:p>
+    <w:p>
+      <w:pPr>
+        <w:autoSpaceDE w:val="0"/>
+        <w:autoSpaceDN w:val="0"/>
+        <w:adjustRightInd w:val="0"/>
+        <w:spacing w:after="0" w:line="240" w:lineRule="auto"/>
+        <w:rPr>
           <w:rFonts w:ascii="Times New Roman" w:eastAsiaTheme="majorEastAsia" w:hAnsi="Times New Roman" w:cs="Times New Roman"/>
           <w:iCs/>
           <w:sz w:val="24"/>
@@ -2649,13 +3193,326 @@
         </w:rPr>
       </w:pPr>
       <w:r>
+        <w:br/>
+      </w:r>
+      <w:r>
         <w:rPr>
           <w:rFonts w:ascii="Times New Roman" w:eastAsiaTheme="majorEastAsia" w:hAnsi="Times New Roman" w:cs="Times New Roman"/>
           <w:iCs/>
+          <w:sz w:val="24"/>
+          <w:szCs w:val="24"/>
+        </w:rPr>
+        <w:t xml:space="preserve">For each participant, data is collected on the performance of the participants on the sorting task (the identification of noise in </w:t>
+      </w:r>
+      <w:proofErr w:type="spellStart"/>
+      <w:r>
+        <w:rPr>
+          <w:rFonts w:ascii="Times New Roman" w:eastAsiaTheme="majorEastAsia" w:hAnsi="Times New Roman" w:cs="Times New Roman"/>
+          <w:iCs/>
+          <w:sz w:val="24"/>
+          <w:szCs w:val="24"/>
+        </w:rPr>
+        <w:t>a</w:t>
+      </w:r>
+      <w:r>
+        <w:rPr>
+          <w:rFonts w:ascii="Times New Roman" w:eastAsiaTheme="majorEastAsia" w:hAnsi="Times New Roman" w:cs="Times New Roman"/>
+          <w:iCs/>
+          <w:sz w:val="24"/>
+          <w:szCs w:val="24"/>
+        </w:rPr>
+        <w:t>LIGO</w:t>
+      </w:r>
+      <w:proofErr w:type="spellEnd"/>
+      <w:r>
+        <w:rPr>
+          <w:rFonts w:ascii="Times New Roman" w:eastAsiaTheme="majorEastAsia" w:hAnsi="Times New Roman" w:cs="Times New Roman"/>
+          <w:iCs/>
+          <w:sz w:val="24"/>
+          <w:szCs w:val="24"/>
+        </w:rPr>
+        <w:t xml:space="preserve"> data)</w:t>
+      </w:r>
+      <w:r>
+        <w:rPr>
+          <w:rFonts w:ascii="Times New Roman" w:eastAsiaTheme="majorEastAsia" w:hAnsi="Times New Roman" w:cs="Times New Roman"/>
+          <w:iCs/>
+          <w:sz w:val="24"/>
+          <w:szCs w:val="24"/>
+        </w:rPr>
+        <w:t>;</w:t>
+      </w:r>
+      <w:r>
+        <w:rPr>
+          <w:rFonts w:ascii="Times New Roman" w:eastAsiaTheme="majorEastAsia" w:hAnsi="Times New Roman" w:cs="Times New Roman"/>
+          <w:iCs/>
+          <w:sz w:val="24"/>
+          <w:szCs w:val="24"/>
+        </w:rPr>
+        <w:t xml:space="preserve"> for each choice from each participant of whether a particular dataset seems consistent with a known (or unknown) noise source (see below for an example choice)</w:t>
+      </w:r>
+      <w:r>
+        <w:rPr>
+          <w:rFonts w:ascii="Times New Roman" w:eastAsiaTheme="majorEastAsia" w:hAnsi="Times New Roman" w:cs="Times New Roman"/>
+          <w:iCs/>
+          <w:sz w:val="24"/>
+          <w:szCs w:val="24"/>
+        </w:rPr>
+        <w:t>, we store that choice</w:t>
+      </w:r>
+      <w:r>
+        <w:rPr>
+          <w:rFonts w:ascii="Times New Roman" w:eastAsiaTheme="majorEastAsia" w:hAnsi="Times New Roman" w:cs="Times New Roman"/>
+          <w:iCs/>
+          <w:sz w:val="24"/>
+          <w:szCs w:val="24"/>
+        </w:rPr>
+        <w:t xml:space="preserve">.  </w:t>
+      </w:r>
+      <w:r>
+        <w:rPr>
+          <w:rFonts w:ascii="Times New Roman" w:eastAsiaTheme="majorEastAsia" w:hAnsi="Times New Roman" w:cs="Times New Roman"/>
+          <w:iCs/>
+          <w:sz w:val="24"/>
+          <w:szCs w:val="24"/>
+        </w:rPr>
+        <w:t xml:space="preserve">We will use the data collectively, to </w:t>
+      </w:r>
+      <w:r>
+        <w:rPr>
+          <w:rFonts w:ascii="Times New Roman" w:eastAsiaTheme="majorEastAsia" w:hAnsi="Times New Roman" w:cs="Times New Roman"/>
+          <w:iCs/>
+          <w:sz w:val="24"/>
+          <w:szCs w:val="24"/>
+        </w:rPr>
+        <w:t xml:space="preserve">build a computer-database of known glitches and unknown, possible glitches.  </w:t>
+      </w:r>
+    </w:p>
+    <w:p>
+      <w:pPr>
+        <w:autoSpaceDE w:val="0"/>
+        <w:autoSpaceDN w:val="0"/>
+        <w:adjustRightInd w:val="0"/>
+        <w:spacing w:after="0" w:line="240" w:lineRule="auto"/>
+        <w:rPr>
+          <w:rFonts w:ascii="Times New Roman" w:eastAsiaTheme="majorEastAsia" w:hAnsi="Times New Roman" w:cs="Times New Roman"/>
+          <w:iCs/>
+          <w:sz w:val="24"/>
+          <w:szCs w:val="24"/>
+        </w:rPr>
+      </w:pPr>
+    </w:p>
+    <w:p>
+      <w:pPr>
+        <w:autoSpaceDE w:val="0"/>
+        <w:autoSpaceDN w:val="0"/>
+        <w:adjustRightInd w:val="0"/>
+        <w:spacing w:after="0" w:line="240" w:lineRule="auto"/>
+        <w:rPr>
+          <w:rFonts w:ascii="Times New Roman" w:eastAsiaTheme="majorEastAsia" w:hAnsi="Times New Roman" w:cs="Times New Roman"/>
+          <w:iCs/>
+          <w:sz w:val="24"/>
+          <w:szCs w:val="24"/>
+        </w:rPr>
+      </w:pPr>
+      <w:r>
+        <w:rPr>
+          <w:rFonts w:ascii="Times New Roman" w:eastAsiaTheme="majorEastAsia" w:hAnsi="Times New Roman" w:cs="Times New Roman"/>
+          <w:iCs/>
+          <w:sz w:val="24"/>
+          <w:szCs w:val="24"/>
+        </w:rPr>
+        <w:t xml:space="preserve">From the point of view of most participants, their interaction with the </w:t>
+      </w:r>
+      <w:proofErr w:type="spellStart"/>
+      <w:r>
+        <w:rPr>
+          <w:rFonts w:ascii="Times New Roman" w:eastAsiaTheme="majorEastAsia" w:hAnsi="Times New Roman" w:cs="Times New Roman"/>
+          <w:iCs/>
+          <w:sz w:val="24"/>
+          <w:szCs w:val="24"/>
+        </w:rPr>
+        <w:t>Zooniverse</w:t>
+      </w:r>
+      <w:proofErr w:type="spellEnd"/>
+      <w:r>
+        <w:rPr>
+          <w:rFonts w:ascii="Times New Roman" w:eastAsiaTheme="majorEastAsia" w:hAnsi="Times New Roman" w:cs="Times New Roman"/>
+          <w:iCs/>
+          <w:sz w:val="24"/>
+          <w:szCs w:val="24"/>
+        </w:rPr>
+        <w:t xml:space="preserve"> system will look</w:t>
+      </w:r>
+      <w:r>
+        <w:rPr>
+          <w:rFonts w:ascii="Times New Roman" w:eastAsiaTheme="majorEastAsia" w:hAnsi="Times New Roman" w:cs="Times New Roman"/>
+          <w:iCs/>
+          <w:sz w:val="24"/>
+          <w:szCs w:val="24"/>
+        </w:rPr>
+        <w:t xml:space="preserve"> like the image below</w:t>
+      </w:r>
+      <w:r>
+        <w:rPr>
+          <w:rFonts w:ascii="Times New Roman" w:eastAsiaTheme="majorEastAsia" w:hAnsi="Times New Roman" w:cs="Times New Roman"/>
+          <w:iCs/>
+          <w:sz w:val="24"/>
+          <w:szCs w:val="24"/>
+        </w:rPr>
+        <w:t xml:space="preserve">.  </w:t>
+      </w:r>
+      <w:r>
+        <w:rPr>
+          <w:rFonts w:ascii="Times New Roman" w:eastAsiaTheme="majorEastAsia" w:hAnsi="Times New Roman" w:cs="Times New Roman"/>
+          <w:iCs/>
+          <w:sz w:val="24"/>
+          <w:szCs w:val="24"/>
+        </w:rPr>
+        <w:t>In these individual</w:t>
+      </w:r>
+      <w:r>
+        <w:rPr>
+          <w:rFonts w:ascii="Times New Roman" w:eastAsiaTheme="majorEastAsia" w:hAnsi="Times New Roman" w:cs="Times New Roman"/>
+          <w:iCs/>
+          <w:sz w:val="24"/>
+          <w:szCs w:val="24"/>
+        </w:rPr>
+        <w:t xml:space="preserve"> multiple-choice questions, p</w:t>
+      </w:r>
+      <w:r>
+        <w:rPr>
+          <w:rFonts w:ascii="Times New Roman" w:eastAsiaTheme="majorEastAsia" w:hAnsi="Times New Roman" w:cs="Times New Roman"/>
+          <w:iCs/>
+          <w:sz w:val="24"/>
+          <w:szCs w:val="24"/>
+        </w:rPr>
+        <w:t xml:space="preserve">articipants </w:t>
+      </w:r>
+      <w:r>
+        <w:rPr>
+          <w:rFonts w:ascii="Times New Roman" w:eastAsiaTheme="majorEastAsia" w:hAnsi="Times New Roman" w:cs="Times New Roman"/>
+          <w:iCs/>
+          <w:sz w:val="24"/>
+          <w:szCs w:val="24"/>
+        </w:rPr>
+        <w:t xml:space="preserve">will be presented with images of glitches from </w:t>
+      </w:r>
+      <w:proofErr w:type="spellStart"/>
+      <w:r>
+        <w:rPr>
+          <w:rFonts w:ascii="Times New Roman" w:eastAsiaTheme="majorEastAsia" w:hAnsi="Times New Roman" w:cs="Times New Roman"/>
+          <w:iCs/>
+          <w:sz w:val="24"/>
+          <w:szCs w:val="24"/>
+        </w:rPr>
+        <w:t>a</w:t>
+      </w:r>
+      <w:r>
+        <w:rPr>
+          <w:rFonts w:ascii="Times New Roman" w:eastAsiaTheme="majorEastAsia" w:hAnsi="Times New Roman" w:cs="Times New Roman"/>
+          <w:iCs/>
+          <w:sz w:val="24"/>
+          <w:szCs w:val="24"/>
+        </w:rPr>
+        <w:t>LIGO</w:t>
+      </w:r>
+      <w:proofErr w:type="spellEnd"/>
+      <w:r>
+        <w:rPr>
+          <w:rFonts w:ascii="Times New Roman" w:eastAsiaTheme="majorEastAsia" w:hAnsi="Times New Roman" w:cs="Times New Roman"/>
+          <w:iCs/>
+          <w:sz w:val="24"/>
+          <w:szCs w:val="24"/>
+        </w:rPr>
+        <w:t xml:space="preserve"> and asked if t</w:t>
+      </w:r>
+      <w:r>
+        <w:rPr>
+          <w:rFonts w:ascii="Times New Roman" w:eastAsiaTheme="majorEastAsia" w:hAnsi="Times New Roman" w:cs="Times New Roman"/>
+          <w:iCs/>
+          <w:sz w:val="24"/>
+          <w:szCs w:val="24"/>
+        </w:rPr>
+        <w:t xml:space="preserve">hey fit an existing category of </w:t>
+      </w:r>
+      <w:r>
+        <w:rPr>
+          <w:rFonts w:ascii="Times New Roman" w:eastAsiaTheme="majorEastAsia" w:hAnsi="Times New Roman" w:cs="Times New Roman"/>
+          <w:iCs/>
+          <w:sz w:val="24"/>
+          <w:szCs w:val="24"/>
+        </w:rPr>
+        <w:t xml:space="preserve">known glitches or if the glitches represent a novel category. </w:t>
+      </w:r>
+      <w:r>
+        <w:rPr>
+          <w:rFonts w:ascii="Times New Roman" w:eastAsiaTheme="majorEastAsia" w:hAnsi="Times New Roman" w:cs="Times New Roman"/>
+          <w:iCs/>
+          <w:sz w:val="24"/>
+          <w:szCs w:val="24"/>
+        </w:rPr>
+        <w:t xml:space="preserve">More advanced users will be able to work on grouping </w:t>
+      </w:r>
+      <w:r>
+        <w:rPr>
+          <w:rFonts w:ascii="Times New Roman" w:eastAsiaTheme="majorEastAsia" w:hAnsi="Times New Roman" w:cs="Times New Roman"/>
+          <w:iCs/>
+          <w:sz w:val="24"/>
+          <w:szCs w:val="24"/>
+        </w:rPr>
+        <w:t>novel glitches together</w:t>
+      </w:r>
+      <w:r>
+        <w:rPr>
+          <w:rFonts w:ascii="Times New Roman" w:eastAsiaTheme="majorEastAsia" w:hAnsi="Times New Roman" w:cs="Times New Roman"/>
+          <w:iCs/>
+          <w:sz w:val="24"/>
+          <w:szCs w:val="24"/>
+        </w:rPr>
+        <w:t xml:space="preserve"> into new </w:t>
+      </w:r>
+      <w:r>
+        <w:rPr>
+          <w:rFonts w:ascii="Times New Roman" w:eastAsiaTheme="majorEastAsia" w:hAnsi="Times New Roman" w:cs="Times New Roman"/>
+          <w:iCs/>
+          <w:sz w:val="24"/>
+          <w:szCs w:val="24"/>
+        </w:rPr>
+        <w:t>categories</w:t>
+      </w:r>
+      <w:r>
+        <w:rPr>
+          <w:rFonts w:ascii="Times New Roman" w:eastAsiaTheme="majorEastAsia" w:hAnsi="Times New Roman" w:cs="Times New Roman"/>
+          <w:iCs/>
+          <w:sz w:val="24"/>
+          <w:szCs w:val="24"/>
+        </w:rPr>
+        <w:t>.</w:t>
+      </w:r>
+    </w:p>
+    <w:p>
+      <w:pPr>
+        <w:autoSpaceDE w:val="0"/>
+        <w:autoSpaceDN w:val="0"/>
+        <w:adjustRightInd w:val="0"/>
+        <w:spacing w:after="0" w:line="240" w:lineRule="auto"/>
+        <w:rPr>
+          <w:rFonts w:ascii="Times New Roman" w:eastAsiaTheme="majorEastAsia" w:hAnsi="Times New Roman" w:cs="Times New Roman"/>
+          <w:iCs/>
+          <w:sz w:val="24"/>
+          <w:szCs w:val="24"/>
+        </w:rPr>
+      </w:pPr>
+      <w:r>
+        <w:rPr>
+          <w:rFonts w:ascii="Times New Roman" w:eastAsiaTheme="majorEastAsia" w:hAnsi="Times New Roman" w:cs="Times New Roman"/>
+          <w:iCs/>
           <w:noProof/>
           <w:sz w:val="24"/>
           <w:szCs w:val="24"/>
         </w:rPr>
+        <w:lastRenderedPageBreak/>
         <w:drawing>
           <wp:inline distT="0" distB="0" distL="0" distR="0" wp14:anchorId="4365333F" wp14:editId="1AE6DDAB">
             <wp:extent cx="6309360" cy="3006725"/>
@@ -2672,7 +3529,7 @@
                     <pic:cNvPicPr/>
                   </pic:nvPicPr>
                   <pic:blipFill>
-                    <a:blip r:embed="rId12">
+                    <a:blip r:embed="rId14">
                       <a:extLst>
                         <a:ext uri="{28A0092B-C50C-407E-A947-70E740481C1C}">
                           <a14:useLocalDpi xmlns:a14="http://schemas.microsoft.com/office/drawing/2010/main" val="0"/>
@@ -2967,7 +3824,27 @@
           <w:sz w:val="24"/>
           <w:szCs w:val="24"/>
         </w:rPr>
-        <w:t>The Zooniverse web interface also collects data on when users log in, pages that they look at, and posts to the “TALK” (discussion forum) pages, as well as the classifications that each participant makes.</w:t>
+        <w:t xml:space="preserve">The </w:t>
+      </w:r>
+      <w:proofErr w:type="spellStart"/>
+      <w:r>
+        <w:rPr>
+          <w:rFonts w:ascii="Times New Roman" w:eastAsiaTheme="majorEastAsia" w:hAnsi="Times New Roman" w:cs="Times New Roman"/>
+          <w:iCs/>
+          <w:sz w:val="24"/>
+          <w:szCs w:val="24"/>
+        </w:rPr>
+        <w:t>Zooniverse</w:t>
+      </w:r>
+      <w:proofErr w:type="spellEnd"/>
+      <w:r>
+        <w:rPr>
+          <w:rFonts w:ascii="Times New Roman" w:eastAsiaTheme="majorEastAsia" w:hAnsi="Times New Roman" w:cs="Times New Roman"/>
+          <w:iCs/>
+          <w:sz w:val="24"/>
+          <w:szCs w:val="24"/>
+        </w:rPr>
+        <w:t xml:space="preserve"> web interface also collects data on when users log in, pages that they look at, and posts to the “TALK” (discussion forum) pages, as well as the classifications that each participant makes.</w:t>
       </w:r>
       <w:r>
         <w:rPr>
@@ -3157,17 +4034,7 @@
           <w:sz w:val="24"/>
           <w:szCs w:val="24"/>
         </w:rPr>
-        <w:t xml:space="preserve">California State University, Fullerton.  All of those institutions will be </w:t>
-      </w:r>
-      <w:r>
-        <w:rPr>
-          <w:rFonts w:ascii="Times New Roman" w:eastAsiaTheme="majorEastAsia" w:hAnsi="Times New Roman" w:cs="Times New Roman"/>
-          <w:iCs/>
-          <w:sz w:val="24"/>
-          <w:szCs w:val="24"/>
-        </w:rPr>
-        <w:lastRenderedPageBreak/>
-        <w:t>separately reviewed by their individual IRBs, and we will attach the determination of each institution’s IRB review to this proposal.  (NB: The Adler Planetarium will be reviewed by the IRB at Syracuse University.)</w:t>
+        <w:t>California State University, Fullerton.  All of those institutions will be separately reviewed by their individual IRBs, and we will attach the determination of each institution’s IRB review to this proposal.  (NB: The Adler Planetarium will be reviewed by the IRB at Syracuse University.)</w:t>
       </w:r>
       <w:r>
         <w:rPr>
@@ -3285,6 +4152,7 @@
           <w:sz w:val="24"/>
           <w:szCs w:val="24"/>
         </w:rPr>
+        <w:lastRenderedPageBreak/>
         <w:t>While the work that each participant completes, as part of this project, is always</w:t>
       </w:r>
       <w:r>
@@ -3723,15 +4591,115 @@
           <w:sz w:val="24"/>
           <w:szCs w:val="24"/>
         </w:rPr>
-        <w:t>In year 2, after public launch of the website, t</w:t>
-      </w:r>
-      <w:r>
-        <w:rPr>
-          <w:rFonts w:ascii="Times New Roman" w:hAnsi="Times New Roman" w:cs="Times New Roman"/>
-          <w:sz w:val="24"/>
-          <w:szCs w:val="24"/>
-        </w:rPr>
-        <w:t>hey will also e</w:t>
+        <w:t xml:space="preserve">In year 2, </w:t>
+      </w:r>
+      <w:del w:id="24" w:author="Scott B Coughlin" w:date="2016-10-19T09:33:00Z">
+        <w:r>
+          <w:rPr>
+            <w:rFonts w:ascii="Times New Roman" w:hAnsi="Times New Roman" w:cs="Times New Roman"/>
+            <w:sz w:val="24"/>
+            <w:szCs w:val="24"/>
+          </w:rPr>
+          <w:delText xml:space="preserve">after </w:delText>
+        </w:r>
+      </w:del>
+      <w:ins w:id="25" w:author="Scott B Coughlin" w:date="2016-10-19T09:33:00Z">
+        <w:r>
+          <w:rPr>
+            <w:rFonts w:ascii="Times New Roman" w:hAnsi="Times New Roman" w:cs="Times New Roman"/>
+            <w:sz w:val="24"/>
+            <w:szCs w:val="24"/>
+          </w:rPr>
+          <w:t>with the</w:t>
+        </w:r>
+        <w:r>
+          <w:rPr>
+            <w:rFonts w:ascii="Times New Roman" w:hAnsi="Times New Roman" w:cs="Times New Roman"/>
+            <w:sz w:val="24"/>
+            <w:szCs w:val="24"/>
+          </w:rPr>
+          <w:t xml:space="preserve"> </w:t>
+        </w:r>
+      </w:ins>
+      <w:r>
+        <w:rPr>
+          <w:rFonts w:ascii="Times New Roman" w:hAnsi="Times New Roman" w:cs="Times New Roman"/>
+          <w:sz w:val="24"/>
+          <w:szCs w:val="24"/>
+        </w:rPr>
+        <w:t>public launch of the website, t</w:t>
+      </w:r>
+      <w:r>
+        <w:rPr>
+          <w:rFonts w:ascii="Times New Roman" w:hAnsi="Times New Roman" w:cs="Times New Roman"/>
+          <w:sz w:val="24"/>
+          <w:szCs w:val="24"/>
+        </w:rPr>
+        <w:t xml:space="preserve">hey </w:t>
+      </w:r>
+      <w:del w:id="26" w:author="Scott B Coughlin" w:date="2016-10-19T09:33:00Z">
+        <w:r>
+          <w:rPr>
+            <w:rFonts w:ascii="Times New Roman" w:hAnsi="Times New Roman" w:cs="Times New Roman"/>
+            <w:sz w:val="24"/>
+            <w:szCs w:val="24"/>
+          </w:rPr>
+          <w:delText xml:space="preserve">will </w:delText>
+        </w:r>
+      </w:del>
+      <w:ins w:id="27" w:author="Scott B Coughlin" w:date="2016-10-19T09:33:00Z">
+        <w:r>
+          <w:rPr>
+            <w:rFonts w:ascii="Times New Roman" w:hAnsi="Times New Roman" w:cs="Times New Roman"/>
+            <w:sz w:val="24"/>
+            <w:szCs w:val="24"/>
+          </w:rPr>
+          <w:t>continue</w:t>
+        </w:r>
+        <w:r>
+          <w:rPr>
+            <w:rFonts w:ascii="Times New Roman" w:hAnsi="Times New Roman" w:cs="Times New Roman"/>
+            <w:sz w:val="24"/>
+            <w:szCs w:val="24"/>
+          </w:rPr>
+          <w:t xml:space="preserve"> </w:t>
+        </w:r>
+      </w:ins>
+      <w:del w:id="28" w:author="Scott B Coughlin" w:date="2016-10-19T09:33:00Z">
+        <w:r>
+          <w:rPr>
+            <w:rFonts w:ascii="Times New Roman" w:hAnsi="Times New Roman" w:cs="Times New Roman"/>
+            <w:sz w:val="24"/>
+            <w:szCs w:val="24"/>
+          </w:rPr>
+          <w:delText xml:space="preserve">also </w:delText>
+        </w:r>
+      </w:del>
+      <w:ins w:id="29" w:author="Scott B Coughlin" w:date="2016-10-19T09:33:00Z">
+        <w:r>
+          <w:rPr>
+            <w:rFonts w:ascii="Times New Roman" w:hAnsi="Times New Roman" w:cs="Times New Roman"/>
+            <w:sz w:val="24"/>
+            <w:szCs w:val="24"/>
+          </w:rPr>
+          <w:t>to</w:t>
+        </w:r>
+        <w:r>
+          <w:rPr>
+            <w:rFonts w:ascii="Times New Roman" w:hAnsi="Times New Roman" w:cs="Times New Roman"/>
+            <w:sz w:val="24"/>
+            <w:szCs w:val="24"/>
+          </w:rPr>
+          <w:t xml:space="preserve"> </w:t>
+        </w:r>
+      </w:ins>
+      <w:r>
+        <w:rPr>
+          <w:rFonts w:ascii="Times New Roman" w:hAnsi="Times New Roman" w:cs="Times New Roman"/>
+          <w:sz w:val="24"/>
+          <w:szCs w:val="24"/>
+        </w:rPr>
+        <w:t>e</w:t>
       </w:r>
       <w:r>
         <w:rPr>
@@ -3787,8 +4755,18 @@
           <w:sz w:val="24"/>
           <w:szCs w:val="24"/>
         </w:rPr>
-        <w:t xml:space="preserve"> on Zooniverse</w:t>
-      </w:r>
+        <w:t xml:space="preserve"> on </w:t>
+      </w:r>
+      <w:proofErr w:type="spellStart"/>
+      <w:r>
+        <w:rPr>
+          <w:rFonts w:ascii="Times New Roman" w:hAnsi="Times New Roman" w:cs="Times New Roman"/>
+          <w:sz w:val="24"/>
+          <w:szCs w:val="24"/>
+        </w:rPr>
+        <w:t>Zooniverse</w:t>
+      </w:r>
+      <w:proofErr w:type="spellEnd"/>
       <w:r>
         <w:rPr>
           <w:rFonts w:ascii="Times New Roman" w:hAnsi="Times New Roman" w:cs="Times New Roman"/>
@@ -3827,8 +4805,36 @@
           <w:sz w:val="24"/>
           <w:szCs w:val="24"/>
         </w:rPr>
-        <w:t xml:space="preserve"> In the second year, researchers at Northwestern will </w:t>
-      </w:r>
+        <w:t xml:space="preserve"> In the second year, researchers at Northwestern </w:t>
+      </w:r>
+      <w:del w:id="30" w:author="Scott B Coughlin" w:date="2016-10-19T09:33:00Z">
+        <w:r>
+          <w:rPr>
+            <w:rFonts w:ascii="Times New Roman" w:hAnsi="Times New Roman" w:cs="Times New Roman"/>
+            <w:sz w:val="24"/>
+            <w:szCs w:val="24"/>
+          </w:rPr>
+          <w:delText xml:space="preserve">will </w:delText>
+        </w:r>
+      </w:del>
+      <w:ins w:id="31" w:author="Scott B Coughlin" w:date="2016-10-19T09:33:00Z">
+        <w:r>
+          <w:rPr>
+            <w:rFonts w:ascii="Times New Roman" w:hAnsi="Times New Roman" w:cs="Times New Roman"/>
+            <w:sz w:val="24"/>
+            <w:szCs w:val="24"/>
+          </w:rPr>
+          <w:t>are</w:t>
+        </w:r>
+        <w:r>
+          <w:rPr>
+            <w:rFonts w:ascii="Times New Roman" w:hAnsi="Times New Roman" w:cs="Times New Roman"/>
+            <w:sz w:val="24"/>
+            <w:szCs w:val="24"/>
+          </w:rPr>
+          <w:t xml:space="preserve"> </w:t>
+        </w:r>
+      </w:ins>
       <w:r>
         <w:rPr>
           <w:rFonts w:ascii="Times New Roman" w:hAnsi="Times New Roman" w:cs="Times New Roman"/>
@@ -3837,13 +4843,41 @@
         </w:rPr>
         <w:t>identify</w:t>
       </w:r>
-      <w:r>
-        <w:rPr>
-          <w:rFonts w:ascii="Times New Roman" w:hAnsi="Times New Roman" w:cs="Times New Roman"/>
-          <w:sz w:val="24"/>
-          <w:szCs w:val="24"/>
-        </w:rPr>
-        <w:t xml:space="preserve"> and test clustering algorithms </w:t>
+      <w:ins w:id="32" w:author="Scott B Coughlin" w:date="2016-10-19T09:33:00Z">
+        <w:r>
+          <w:rPr>
+            <w:rFonts w:ascii="Times New Roman" w:hAnsi="Times New Roman" w:cs="Times New Roman"/>
+            <w:sz w:val="24"/>
+            <w:szCs w:val="24"/>
+          </w:rPr>
+          <w:t>ing</w:t>
+        </w:r>
+      </w:ins>
+      <w:r>
+        <w:rPr>
+          <w:rFonts w:ascii="Times New Roman" w:hAnsi="Times New Roman" w:cs="Times New Roman"/>
+          <w:sz w:val="24"/>
+          <w:szCs w:val="24"/>
+        </w:rPr>
+        <w:t xml:space="preserve"> and test</w:t>
+      </w:r>
+      <w:ins w:id="33" w:author="Scott B Coughlin" w:date="2016-10-19T09:34:00Z">
+        <w:r>
+          <w:rPr>
+            <w:rFonts w:ascii="Times New Roman" w:hAnsi="Times New Roman" w:cs="Times New Roman"/>
+            <w:sz w:val="24"/>
+            <w:szCs w:val="24"/>
+          </w:rPr>
+          <w:t>ing</w:t>
+        </w:r>
+      </w:ins>
+      <w:r>
+        <w:rPr>
+          <w:rFonts w:ascii="Times New Roman" w:hAnsi="Times New Roman" w:cs="Times New Roman"/>
+          <w:sz w:val="24"/>
+          <w:szCs w:val="24"/>
+        </w:rPr>
+        <w:t xml:space="preserve"> clustering algorithms </w:t>
       </w:r>
       <w:r>
         <w:rPr>
@@ -3907,47 +4941,67 @@
           <w:sz w:val="24"/>
           <w:szCs w:val="24"/>
         </w:rPr>
-        <w:t>hms and classification results, and c</w:t>
-      </w:r>
-      <w:r>
-        <w:rPr>
-          <w:rFonts w:ascii="Times New Roman" w:hAnsi="Times New Roman" w:cs="Times New Roman"/>
-          <w:sz w:val="24"/>
-          <w:szCs w:val="24"/>
-        </w:rPr>
-        <w:t>ontinue to engage with citizen</w:t>
-      </w:r>
-      <w:r>
-        <w:rPr>
-          <w:rFonts w:ascii="Times New Roman" w:hAnsi="Times New Roman" w:cs="Times New Roman"/>
-          <w:sz w:val="24"/>
-          <w:szCs w:val="24"/>
-        </w:rPr>
-        <w:t xml:space="preserve"> </w:t>
-      </w:r>
-      <w:r>
-        <w:rPr>
-          <w:rFonts w:ascii="Times New Roman" w:hAnsi="Times New Roman" w:cs="Times New Roman"/>
-          <w:sz w:val="24"/>
-          <w:szCs w:val="24"/>
-        </w:rPr>
-        <w:t>scie</w:t>
-      </w:r>
-      <w:r>
-        <w:rPr>
-          <w:rFonts w:ascii="Times New Roman" w:hAnsi="Times New Roman" w:cs="Times New Roman"/>
-          <w:sz w:val="24"/>
-          <w:szCs w:val="24"/>
-        </w:rPr>
-        <w:t>ntists on TALK and provide blog &amp;</w:t>
-      </w:r>
-      <w:r>
-        <w:rPr>
-          <w:rFonts w:ascii="Times New Roman" w:hAnsi="Times New Roman" w:cs="Times New Roman"/>
-          <w:sz w:val="24"/>
-          <w:szCs w:val="24"/>
-        </w:rPr>
-        <w:t xml:space="preserve"> social media project updates.</w:t>
+        <w:t>hms and classification results</w:t>
+      </w:r>
+      <w:bookmarkStart w:id="34" w:name="_GoBack"/>
+      <w:bookmarkEnd w:id="34"/>
+      <w:del w:id="35" w:author="Scott B Coughlin" w:date="2016-10-19T09:34:00Z">
+        <w:r>
+          <w:rPr>
+            <w:rFonts w:ascii="Times New Roman" w:hAnsi="Times New Roman" w:cs="Times New Roman"/>
+            <w:sz w:val="24"/>
+            <w:szCs w:val="24"/>
+          </w:rPr>
+          <w:delText>, and c</w:delText>
+        </w:r>
+        <w:r>
+          <w:rPr>
+            <w:rFonts w:ascii="Times New Roman" w:hAnsi="Times New Roman" w:cs="Times New Roman"/>
+            <w:sz w:val="24"/>
+            <w:szCs w:val="24"/>
+          </w:rPr>
+          <w:delText>ontinue to engage with citizen</w:delText>
+        </w:r>
+        <w:r>
+          <w:rPr>
+            <w:rFonts w:ascii="Times New Roman" w:hAnsi="Times New Roman" w:cs="Times New Roman"/>
+            <w:sz w:val="24"/>
+            <w:szCs w:val="24"/>
+          </w:rPr>
+          <w:delText xml:space="preserve"> </w:delText>
+        </w:r>
+        <w:r>
+          <w:rPr>
+            <w:rFonts w:ascii="Times New Roman" w:hAnsi="Times New Roman" w:cs="Times New Roman"/>
+            <w:sz w:val="24"/>
+            <w:szCs w:val="24"/>
+          </w:rPr>
+          <w:delText>scie</w:delText>
+        </w:r>
+        <w:r>
+          <w:rPr>
+            <w:rFonts w:ascii="Times New Roman" w:hAnsi="Times New Roman" w:cs="Times New Roman"/>
+            <w:sz w:val="24"/>
+            <w:szCs w:val="24"/>
+          </w:rPr>
+          <w:delText>ntists on TALK and provide blog &amp;</w:delText>
+        </w:r>
+        <w:r>
+          <w:rPr>
+            <w:rFonts w:ascii="Times New Roman" w:hAnsi="Times New Roman" w:cs="Times New Roman"/>
+            <w:sz w:val="24"/>
+            <w:szCs w:val="24"/>
+          </w:rPr>
+          <w:delText xml:space="preserve"> social media project updates</w:delText>
+        </w:r>
+      </w:del>
+      <w:r>
+        <w:rPr>
+          <w:rFonts w:ascii="Times New Roman" w:hAnsi="Times New Roman" w:cs="Times New Roman"/>
+          <w:sz w:val="24"/>
+          <w:szCs w:val="24"/>
+        </w:rPr>
+        <w:t>.</w:t>
       </w:r>
       <w:r>
         <w:rPr>
@@ -4411,7 +5465,6 @@
           <w:sz w:val="24"/>
           <w:szCs w:val="24"/>
         </w:rPr>
-        <w:lastRenderedPageBreak/>
         <w:t xml:space="preserve">Adler Planetarium: </w:t>
       </w:r>
       <w:r>
@@ -4947,7 +6000,16 @@
           <w:sz w:val="24"/>
           <w:szCs w:val="24"/>
         </w:rPr>
-        <w:t xml:space="preserve">a large database of available </w:t>
+        <w:t xml:space="preserve">a large </w:t>
+      </w:r>
+      <w:r>
+        <w:rPr>
+          <w:rFonts w:ascii="Times New Roman" w:hAnsi="Times New Roman" w:cs="Times New Roman"/>
+          <w:sz w:val="24"/>
+          <w:szCs w:val="24"/>
+        </w:rPr>
+        <w:lastRenderedPageBreak/>
+        <w:t xml:space="preserve">database of available </w:t>
       </w:r>
       <w:r>
         <w:rPr>
@@ -5343,7 +6405,25 @@
           <w:sz w:val="24"/>
           <w:szCs w:val="24"/>
         </w:rPr>
-        <w:t xml:space="preserve">  The consent document will be developed in collaboration between our senior personnel (on this project) and the Zooniverse developers, and circulated to all </w:t>
+        <w:t xml:space="preserve">  The consent document will be developed in collaboration between our senior personnel (on this project) and the </w:t>
+      </w:r>
+      <w:proofErr w:type="spellStart"/>
+      <w:r>
+        <w:rPr>
+          <w:rFonts w:ascii="Times New Roman" w:hAnsi="Times New Roman" w:cs="Times New Roman"/>
+          <w:sz w:val="24"/>
+          <w:szCs w:val="24"/>
+        </w:rPr>
+        <w:t>Zooniverse</w:t>
+      </w:r>
+      <w:proofErr w:type="spellEnd"/>
+      <w:r>
+        <w:rPr>
+          <w:rFonts w:ascii="Times New Roman" w:hAnsi="Times New Roman" w:cs="Times New Roman"/>
+          <w:sz w:val="24"/>
+          <w:szCs w:val="24"/>
+        </w:rPr>
+        <w:t xml:space="preserve"> developers, and circulated to all </w:t>
       </w:r>
       <w:r>
         <w:rPr>
@@ -5387,7 +6467,43 @@
           <w:sz w:val="24"/>
           <w:szCs w:val="24"/>
         </w:rPr>
-        <w:t>All members of the research teams who work with the participant data are made aware of the privacy policy and practices by reviewing the Privacy Policy before joining the Zooniverse team.  The Zooniverse project uses industry-best practices to secure user data, and access to the database and logs are limited to the research group and system administration group.</w:t>
+        <w:t xml:space="preserve">All members of the research teams who work with the participant data are made aware of the privacy policy and practices by reviewing the Privacy Policy before joining the </w:t>
+      </w:r>
+      <w:proofErr w:type="spellStart"/>
+      <w:r>
+        <w:rPr>
+          <w:rFonts w:ascii="Times New Roman" w:hAnsi="Times New Roman" w:cs="Times New Roman"/>
+          <w:sz w:val="24"/>
+          <w:szCs w:val="24"/>
+        </w:rPr>
+        <w:t>Zooniverse</w:t>
+      </w:r>
+      <w:proofErr w:type="spellEnd"/>
+      <w:r>
+        <w:rPr>
+          <w:rFonts w:ascii="Times New Roman" w:hAnsi="Times New Roman" w:cs="Times New Roman"/>
+          <w:sz w:val="24"/>
+          <w:szCs w:val="24"/>
+        </w:rPr>
+        <w:t xml:space="preserve"> team.  The </w:t>
+      </w:r>
+      <w:proofErr w:type="spellStart"/>
+      <w:r>
+        <w:rPr>
+          <w:rFonts w:ascii="Times New Roman" w:hAnsi="Times New Roman" w:cs="Times New Roman"/>
+          <w:sz w:val="24"/>
+          <w:szCs w:val="24"/>
+        </w:rPr>
+        <w:t>Zooniverse</w:t>
+      </w:r>
+      <w:proofErr w:type="spellEnd"/>
+      <w:r>
+        <w:rPr>
+          <w:rFonts w:ascii="Times New Roman" w:hAnsi="Times New Roman" w:cs="Times New Roman"/>
+          <w:sz w:val="24"/>
+          <w:szCs w:val="24"/>
+        </w:rPr>
+        <w:t xml:space="preserve"> project uses industry-best practices to secure user data, and access to the database and logs are limited to the research group and system administration group.</w:t>
       </w:r>
     </w:p>
     <w:p>
@@ -5459,16 +6575,43 @@
           <w:sz w:val="24"/>
           <w:szCs w:val="24"/>
         </w:rPr>
-        <w:t xml:space="preserve">To protect the privacy of every individual who participates, the Zooniverse project already holds data in compliance with both the United Kingdom Data Protection Act 1998, and the Freedom of Information Act 2000, and as well as United State regulations regarding the protection of human subjects in research (this exact text is from the privacy policy supplied to each participant).  For the </w:t>
-      </w:r>
-      <w:r>
-        <w:rPr>
-          <w:rFonts w:ascii="Times New Roman" w:hAnsi="Times New Roman" w:cs="Times New Roman"/>
-          <w:sz w:val="24"/>
-          <w:szCs w:val="24"/>
-        </w:rPr>
-        <w:lastRenderedPageBreak/>
-        <w:t>start of the project, all data will be housed at the Adler Planetarium, which houses the data for the other Zooniverse projects, as well.</w:t>
+        <w:t xml:space="preserve">To protect the privacy of every individual who participates, the </w:t>
+      </w:r>
+      <w:proofErr w:type="spellStart"/>
+      <w:r>
+        <w:rPr>
+          <w:rFonts w:ascii="Times New Roman" w:hAnsi="Times New Roman" w:cs="Times New Roman"/>
+          <w:sz w:val="24"/>
+          <w:szCs w:val="24"/>
+        </w:rPr>
+        <w:t>Zooniverse</w:t>
+      </w:r>
+      <w:proofErr w:type="spellEnd"/>
+      <w:r>
+        <w:rPr>
+          <w:rFonts w:ascii="Times New Roman" w:hAnsi="Times New Roman" w:cs="Times New Roman"/>
+          <w:sz w:val="24"/>
+          <w:szCs w:val="24"/>
+        </w:rPr>
+        <w:t xml:space="preserve"> project already holds data in compliance with both the United Kingdom Data Protection Act 1998, and the Freedom of Information Act 2000, and as well as United State regulations regarding the protection of human subjects in research (this exact text is from the privacy policy supplied to each participant).  For the start of the project, all data will be housed at the Adler Planetarium, which houses the data for the other </w:t>
+      </w:r>
+      <w:proofErr w:type="spellStart"/>
+      <w:r>
+        <w:rPr>
+          <w:rFonts w:ascii="Times New Roman" w:hAnsi="Times New Roman" w:cs="Times New Roman"/>
+          <w:sz w:val="24"/>
+          <w:szCs w:val="24"/>
+        </w:rPr>
+        <w:t>Zooniverse</w:t>
+      </w:r>
+      <w:proofErr w:type="spellEnd"/>
+      <w:r>
+        <w:rPr>
+          <w:rFonts w:ascii="Times New Roman" w:hAnsi="Times New Roman" w:cs="Times New Roman"/>
+          <w:sz w:val="24"/>
+          <w:szCs w:val="24"/>
+        </w:rPr>
+        <w:t xml:space="preserve"> projects, as well.</w:t>
       </w:r>
     </w:p>
     <w:p>
@@ -5495,6 +6638,7 @@
           <w:szCs w:val="24"/>
         </w:rPr>
       </w:pPr>
+      <w:proofErr w:type="gramStart"/>
       <w:r>
         <w:rPr>
           <w:rFonts w:ascii="Times New Roman" w:hAnsi="Times New Roman" w:cs="Times New Roman"/>
@@ -5523,7 +6667,18 @@
           <w:sz w:val="28"/>
           <w:szCs w:val="28"/>
         </w:rPr>
-        <w:t xml:space="preserve">Incomplete Disclosure or </w:t>
+        <w:t>Incomplete</w:t>
+      </w:r>
+      <w:proofErr w:type="gramEnd"/>
+      <w:r>
+        <w:rPr>
+          <w:rFonts w:ascii="Times New Roman" w:hAnsi="Times New Roman" w:cs="Times New Roman"/>
+          <w:b/>
+          <w:bCs/>
+          <w:sz w:val="28"/>
+          <w:szCs w:val="28"/>
+        </w:rPr>
+        <w:t xml:space="preserve"> Disclosure or </w:t>
       </w:r>
       <w:r>
         <w:rPr>
@@ -5593,6 +6748,7 @@
           <w:szCs w:val="28"/>
         </w:rPr>
       </w:pPr>
+      <w:proofErr w:type="gramStart"/>
       <w:r>
         <w:rPr>
           <w:rFonts w:ascii="Times New Roman" w:hAnsi="Times New Roman" w:cs="Times New Roman"/>
@@ -5623,6 +6779,7 @@
         </w:rPr>
         <w:t>Recruitment</w:t>
       </w:r>
+      <w:proofErr w:type="gramEnd"/>
       <w:r>
         <w:rPr>
           <w:rFonts w:ascii="Times New Roman" w:hAnsi="Times New Roman" w:cs="Times New Roman"/>
@@ -5663,7 +6820,25 @@
           <w:sz w:val="24"/>
           <w:szCs w:val="24"/>
         </w:rPr>
-        <w:t xml:space="preserve">Subjects will be recruited from among current participants in the Zooniverse projects by an email announcing the new project. </w:t>
+        <w:t xml:space="preserve">Subjects will be recruited from among current participants in the </w:t>
+      </w:r>
+      <w:proofErr w:type="spellStart"/>
+      <w:r>
+        <w:rPr>
+          <w:rFonts w:ascii="Times New Roman" w:hAnsi="Times New Roman" w:cs="Times New Roman"/>
+          <w:sz w:val="24"/>
+          <w:szCs w:val="24"/>
+        </w:rPr>
+        <w:t>Zooniverse</w:t>
+      </w:r>
+      <w:proofErr w:type="spellEnd"/>
+      <w:r>
+        <w:rPr>
+          <w:rFonts w:ascii="Times New Roman" w:hAnsi="Times New Roman" w:cs="Times New Roman"/>
+          <w:sz w:val="24"/>
+          <w:szCs w:val="24"/>
+        </w:rPr>
+        <w:t xml:space="preserve"> projects by an email announcing the new project. </w:t>
       </w:r>
       <w:r>
         <w:rPr>
@@ -5695,7 +6870,25 @@
           <w:sz w:val="24"/>
           <w:szCs w:val="24"/>
         </w:rPr>
-        <w:t xml:space="preserve"> Zooniverse project.  </w:t>
+        <w:t xml:space="preserve"> </w:t>
+      </w:r>
+      <w:proofErr w:type="spellStart"/>
+      <w:r>
+        <w:rPr>
+          <w:rFonts w:ascii="Times New Roman" w:hAnsi="Times New Roman" w:cs="Times New Roman"/>
+          <w:sz w:val="24"/>
+          <w:szCs w:val="24"/>
+        </w:rPr>
+        <w:t>Zooniverse</w:t>
+      </w:r>
+      <w:proofErr w:type="spellEnd"/>
+      <w:r>
+        <w:rPr>
+          <w:rFonts w:ascii="Times New Roman" w:hAnsi="Times New Roman" w:cs="Times New Roman"/>
+          <w:sz w:val="24"/>
+          <w:szCs w:val="24"/>
+        </w:rPr>
+        <w:t xml:space="preserve"> project.  </w:t>
       </w:r>
       <w:r>
         <w:rPr>
@@ -5719,7 +6912,16 @@
           <w:sz w:val="24"/>
           <w:szCs w:val="24"/>
         </w:rPr>
-        <w:t xml:space="preserve"> sign up for the project, </w:t>
+        <w:t xml:space="preserve"> sign </w:t>
+      </w:r>
+      <w:r>
+        <w:rPr>
+          <w:rFonts w:ascii="Times New Roman" w:hAnsi="Times New Roman" w:cs="Times New Roman"/>
+          <w:sz w:val="24"/>
+          <w:szCs w:val="24"/>
+        </w:rPr>
+        <w:lastRenderedPageBreak/>
+        <w:t xml:space="preserve">up for the project, </w:t>
       </w:r>
       <w:r>
         <w:rPr>
@@ -5745,13 +6947,23 @@
         </w:rPr>
         <w:t>-</w:t>
       </w:r>
-      <w:r>
-        <w:rPr>
-          <w:rFonts w:ascii="Times New Roman" w:hAnsi="Times New Roman" w:cs="Times New Roman"/>
-          <w:sz w:val="24"/>
-          <w:szCs w:val="24"/>
-        </w:rPr>
-        <w:t>subjects data collection as part of the informed consent process.</w:t>
+      <w:proofErr w:type="gramStart"/>
+      <w:r>
+        <w:rPr>
+          <w:rFonts w:ascii="Times New Roman" w:hAnsi="Times New Roman" w:cs="Times New Roman"/>
+          <w:sz w:val="24"/>
+          <w:szCs w:val="24"/>
+        </w:rPr>
+        <w:t>subjects</w:t>
+      </w:r>
+      <w:proofErr w:type="gramEnd"/>
+      <w:r>
+        <w:rPr>
+          <w:rFonts w:ascii="Times New Roman" w:hAnsi="Times New Roman" w:cs="Times New Roman"/>
+          <w:sz w:val="24"/>
+          <w:szCs w:val="24"/>
+        </w:rPr>
+        <w:t xml:space="preserve"> data collection as part of the informed consent process.</w:t>
       </w:r>
     </w:p>
     <w:p>
@@ -5785,7 +6997,25 @@
           <w:sz w:val="24"/>
           <w:szCs w:val="24"/>
         </w:rPr>
-        <w:t>We will also send a similar email to our Northwestern CIERA public email lists, asking for volunteers to help in the process (using a very similar email and the same process, where when possible volunteers log on to the website, they will receive further information about the research goals, and human-subjects data collection</w:t>
+        <w:t>We will also send a similar email to our Northwestern CIERA public email lists, asking for volunteers to help in the process (using a very similar email and the same process, where when possible volunteers log on to the website, they will receive further information about the research goals, and human-</w:t>
+      </w:r>
+      <w:proofErr w:type="gramStart"/>
+      <w:r>
+        <w:rPr>
+          <w:rFonts w:ascii="Times New Roman" w:hAnsi="Times New Roman" w:cs="Times New Roman"/>
+          <w:sz w:val="24"/>
+          <w:szCs w:val="24"/>
+        </w:rPr>
+        <w:t>subjects</w:t>
+      </w:r>
+      <w:proofErr w:type="gramEnd"/>
+      <w:r>
+        <w:rPr>
+          <w:rFonts w:ascii="Times New Roman" w:hAnsi="Times New Roman" w:cs="Times New Roman"/>
+          <w:sz w:val="24"/>
+          <w:szCs w:val="24"/>
+        </w:rPr>
+        <w:t xml:space="preserve"> data collection</w:t>
       </w:r>
       <w:r>
         <w:rPr>
@@ -5825,6 +7055,7 @@
           <w:szCs w:val="28"/>
         </w:rPr>
       </w:pPr>
+      <w:proofErr w:type="gramStart"/>
       <w:r>
         <w:rPr>
           <w:rFonts w:ascii="Times New Roman" w:hAnsi="Times New Roman" w:cs="Times New Roman"/>
@@ -5843,7 +7074,18 @@
           <w:sz w:val="28"/>
           <w:szCs w:val="28"/>
         </w:rPr>
-        <w:t xml:space="preserve"> Consent Process</w:t>
+        <w:t xml:space="preserve"> Consent</w:t>
+      </w:r>
+      <w:proofErr w:type="gramEnd"/>
+      <w:r>
+        <w:rPr>
+          <w:rFonts w:ascii="Times New Roman" w:hAnsi="Times New Roman" w:cs="Times New Roman"/>
+          <w:b/>
+          <w:bCs/>
+          <w:sz w:val="28"/>
+          <w:szCs w:val="28"/>
+        </w:rPr>
+        <w:t xml:space="preserve"> Process</w:t>
       </w:r>
       <w:r>
         <w:rPr>
@@ -5876,7 +7118,27 @@
           <w:sz w:val="24"/>
           <w:szCs w:val="24"/>
         </w:rPr>
-        <w:t xml:space="preserve">The informed consent of all participants will take place when each participant creates an account on the Zooniverse website to work in the </w:t>
+        <w:t xml:space="preserve">The informed consent of all participants will take place when each participant creates an account on the </w:t>
+      </w:r>
+      <w:proofErr w:type="spellStart"/>
+      <w:r>
+        <w:rPr>
+          <w:rFonts w:ascii="Times New Roman" w:hAnsi="Times New Roman" w:cs="Times New Roman"/>
+          <w:iCs/>
+          <w:sz w:val="24"/>
+          <w:szCs w:val="24"/>
+        </w:rPr>
+        <w:t>Zooniverse</w:t>
+      </w:r>
+      <w:proofErr w:type="spellEnd"/>
+      <w:r>
+        <w:rPr>
+          <w:rFonts w:ascii="Times New Roman" w:hAnsi="Times New Roman" w:cs="Times New Roman"/>
+          <w:iCs/>
+          <w:sz w:val="24"/>
+          <w:szCs w:val="24"/>
+        </w:rPr>
+        <w:t xml:space="preserve"> website to work in the </w:t>
       </w:r>
       <w:r>
         <w:rPr>
@@ -5894,7 +7156,27 @@
           <w:sz w:val="24"/>
           <w:szCs w:val="24"/>
         </w:rPr>
-        <w:t xml:space="preserve"> study.  Even if participants have already agreed to another Zooniverse-based project, they will be asked for their informed consent for this particular project (the </w:t>
+        <w:t xml:space="preserve"> study.  Even if participants have already agreed to another </w:t>
+      </w:r>
+      <w:proofErr w:type="spellStart"/>
+      <w:r>
+        <w:rPr>
+          <w:rFonts w:ascii="Times New Roman" w:hAnsi="Times New Roman" w:cs="Times New Roman"/>
+          <w:iCs/>
+          <w:sz w:val="24"/>
+          <w:szCs w:val="24"/>
+        </w:rPr>
+        <w:t>Zooniverse</w:t>
+      </w:r>
+      <w:proofErr w:type="spellEnd"/>
+      <w:r>
+        <w:rPr>
+          <w:rFonts w:ascii="Times New Roman" w:hAnsi="Times New Roman" w:cs="Times New Roman"/>
+          <w:iCs/>
+          <w:sz w:val="24"/>
+          <w:szCs w:val="24"/>
+        </w:rPr>
+        <w:t xml:space="preserve">-based project, they will be asked for their informed consent for this particular project (the </w:t>
       </w:r>
       <w:r>
         <w:rPr>
@@ -6037,6 +7319,7 @@
           <w:szCs w:val="28"/>
         </w:rPr>
       </w:pPr>
+      <w:proofErr w:type="gramStart"/>
       <w:r>
         <w:rPr>
           <w:rFonts w:ascii="Times New Roman" w:hAnsi="Times New Roman" w:cs="Times New Roman"/>
@@ -6065,7 +7348,18 @@
           <w:sz w:val="28"/>
           <w:szCs w:val="28"/>
         </w:rPr>
-        <w:t xml:space="preserve"> Process to Document Consent</w:t>
+        <w:t xml:space="preserve"> Process</w:t>
+      </w:r>
+      <w:proofErr w:type="gramEnd"/>
+      <w:r>
+        <w:rPr>
+          <w:rFonts w:ascii="Times New Roman" w:hAnsi="Times New Roman" w:cs="Times New Roman"/>
+          <w:b/>
+          <w:bCs/>
+          <w:sz w:val="28"/>
+          <w:szCs w:val="28"/>
+        </w:rPr>
+        <w:t xml:space="preserve"> to Document Consent</w:t>
       </w:r>
       <w:r>
         <w:rPr>
@@ -6223,6 +7517,7 @@
           <w:szCs w:val="28"/>
         </w:rPr>
       </w:pPr>
+      <w:proofErr w:type="gramStart"/>
       <w:r>
         <w:rPr>
           <w:rFonts w:ascii="Times New Roman" w:hAnsi="Times New Roman" w:cs="Times New Roman"/>
@@ -6261,7 +7556,18 @@
           <w:sz w:val="28"/>
           <w:szCs w:val="28"/>
         </w:rPr>
-        <w:t xml:space="preserve"> Risks to </w:t>
+        <w:t xml:space="preserve"> Risks</w:t>
+      </w:r>
+      <w:proofErr w:type="gramEnd"/>
+      <w:r>
+        <w:rPr>
+          <w:rFonts w:ascii="Times New Roman" w:hAnsi="Times New Roman" w:cs="Times New Roman"/>
+          <w:b/>
+          <w:bCs/>
+          <w:sz w:val="28"/>
+          <w:szCs w:val="28"/>
+        </w:rPr>
+        <w:t xml:space="preserve"> to </w:t>
       </w:r>
       <w:r>
         <w:rPr>
@@ -6305,7 +7611,27 @@
           <w:sz w:val="24"/>
           <w:szCs w:val="24"/>
         </w:rPr>
-        <w:t xml:space="preserve">This research will not expose the human participants to risks, discomforts, hazards, or inconveniences beyond those encountered in daily life.  Participants are able to withdraw at any time without penalty, at their own request: they can simply discontinue their use of the Zooniverse system.  The contributions of any participant who has withdrawn from </w:t>
+        <w:t xml:space="preserve">This research will not expose the human participants to risks, discomforts, hazards, or inconveniences beyond those encountered in daily life.  Participants are able to withdraw at any time without penalty, at their own request: they can simply discontinue their use of the </w:t>
+      </w:r>
+      <w:proofErr w:type="spellStart"/>
+      <w:r>
+        <w:rPr>
+          <w:rFonts w:ascii="Times New Roman" w:hAnsi="Times New Roman" w:cs="Times New Roman"/>
+          <w:iCs/>
+          <w:sz w:val="24"/>
+          <w:szCs w:val="24"/>
+        </w:rPr>
+        <w:t>Zooniverse</w:t>
+      </w:r>
+      <w:proofErr w:type="spellEnd"/>
+      <w:r>
+        <w:rPr>
+          <w:rFonts w:ascii="Times New Roman" w:hAnsi="Times New Roman" w:cs="Times New Roman"/>
+          <w:iCs/>
+          <w:sz w:val="24"/>
+          <w:szCs w:val="24"/>
+        </w:rPr>
+        <w:t xml:space="preserve"> system.  The contributions of any participant who has withdrawn from </w:t>
       </w:r>
       <w:r>
         <w:rPr>
@@ -6332,7 +7658,27 @@
           <w:sz w:val="24"/>
           <w:szCs w:val="24"/>
         </w:rPr>
-        <w:t xml:space="preserve"> program are generally used after their departure; however, in the Privacy Policy that each user receives, they are asked to contact the Zooniverse team if they have particular concerns about their</w:t>
+        <w:t xml:space="preserve"> program are generally used after their departure; however, in the Privacy Policy that each user receives, they are asked to contact the </w:t>
+      </w:r>
+      <w:proofErr w:type="spellStart"/>
+      <w:r>
+        <w:rPr>
+          <w:rFonts w:ascii="Times New Roman" w:hAnsi="Times New Roman" w:cs="Times New Roman"/>
+          <w:iCs/>
+          <w:sz w:val="24"/>
+          <w:szCs w:val="24"/>
+        </w:rPr>
+        <w:t>Zooniverse</w:t>
+      </w:r>
+      <w:proofErr w:type="spellEnd"/>
+      <w:r>
+        <w:rPr>
+          <w:rFonts w:ascii="Times New Roman" w:hAnsi="Times New Roman" w:cs="Times New Roman"/>
+          <w:iCs/>
+          <w:sz w:val="24"/>
+          <w:szCs w:val="24"/>
+        </w:rPr>
+        <w:t xml:space="preserve"> team if they have particular concerns about their</w:t>
       </w:r>
       <w:r>
         <w:rPr>
@@ -6372,6 +7718,7 @@
           <w:szCs w:val="28"/>
         </w:rPr>
       </w:pPr>
+      <w:proofErr w:type="gramStart"/>
       <w:r>
         <w:rPr>
           <w:rFonts w:ascii="Times New Roman" w:hAnsi="Times New Roman" w:cs="Times New Roman"/>
@@ -6410,7 +7757,18 @@
           <w:sz w:val="28"/>
           <w:szCs w:val="28"/>
         </w:rPr>
-        <w:t xml:space="preserve"> Potential Benefits to </w:t>
+        <w:t xml:space="preserve"> Potential</w:t>
+      </w:r>
+      <w:proofErr w:type="gramEnd"/>
+      <w:r>
+        <w:rPr>
+          <w:rFonts w:ascii="Times New Roman" w:hAnsi="Times New Roman" w:cs="Times New Roman"/>
+          <w:b/>
+          <w:bCs/>
+          <w:sz w:val="28"/>
+          <w:szCs w:val="28"/>
+        </w:rPr>
+        <w:t xml:space="preserve"> Benefits to </w:t>
       </w:r>
       <w:r>
         <w:rPr>
@@ -6528,7 +7886,27 @@
           <w:sz w:val="24"/>
           <w:szCs w:val="24"/>
         </w:rPr>
-        <w:t xml:space="preserve">discovery process of modern data-intensive science, and will be part of the discovery process of the aLIGO detector. </w:t>
+        <w:t xml:space="preserve">discovery process of modern data-intensive science, and will be part of the discovery process of the </w:t>
+      </w:r>
+      <w:proofErr w:type="spellStart"/>
+      <w:r>
+        <w:rPr>
+          <w:rFonts w:ascii="Times New Roman" w:hAnsi="Times New Roman" w:cs="Times New Roman"/>
+          <w:iCs/>
+          <w:sz w:val="24"/>
+          <w:szCs w:val="24"/>
+        </w:rPr>
+        <w:t>aLIGO</w:t>
+      </w:r>
+      <w:proofErr w:type="spellEnd"/>
+      <w:r>
+        <w:rPr>
+          <w:rFonts w:ascii="Times New Roman" w:hAnsi="Times New Roman" w:cs="Times New Roman"/>
+          <w:iCs/>
+          <w:sz w:val="24"/>
+          <w:szCs w:val="24"/>
+        </w:rPr>
+        <w:t xml:space="preserve"> detector. </w:t>
       </w:r>
       <w:r>
         <w:rPr>
@@ -6578,6 +7956,7 @@
           <w:szCs w:val="28"/>
         </w:rPr>
       </w:pPr>
+      <w:proofErr w:type="gramStart"/>
       <w:r>
         <w:rPr>
           <w:rFonts w:ascii="Times New Roman" w:hAnsi="Times New Roman" w:cs="Times New Roman"/>
@@ -6586,7 +7965,6 @@
           <w:sz w:val="28"/>
           <w:szCs w:val="28"/>
         </w:rPr>
-        <w:lastRenderedPageBreak/>
         <w:t xml:space="preserve">12.0 </w:t>
       </w:r>
       <w:r>
@@ -6607,7 +7985,18 @@
           <w:sz w:val="28"/>
           <w:szCs w:val="28"/>
         </w:rPr>
-        <w:t xml:space="preserve">Financial </w:t>
+        <w:t>Financial</w:t>
+      </w:r>
+      <w:proofErr w:type="gramEnd"/>
+      <w:r>
+        <w:rPr>
+          <w:rFonts w:ascii="Times New Roman" w:hAnsi="Times New Roman" w:cs="Times New Roman"/>
+          <w:b/>
+          <w:bCs/>
+          <w:sz w:val="28"/>
+          <w:szCs w:val="28"/>
+        </w:rPr>
+        <w:t xml:space="preserve"> </w:t>
       </w:r>
       <w:r>
         <w:rPr>
@@ -6682,6 +8071,7 @@
           <w:szCs w:val="28"/>
         </w:rPr>
       </w:pPr>
+      <w:proofErr w:type="gramStart"/>
       <w:r>
         <w:rPr>
           <w:rFonts w:ascii="Times New Roman" w:hAnsi="Times New Roman" w:cs="Times New Roman"/>
@@ -6720,7 +8110,18 @@
           <w:sz w:val="28"/>
           <w:szCs w:val="28"/>
         </w:rPr>
-        <w:t xml:space="preserve"> Provisions to Protect the Privacy Interests of </w:t>
+        <w:t xml:space="preserve"> Provisions</w:t>
+      </w:r>
+      <w:proofErr w:type="gramEnd"/>
+      <w:r>
+        <w:rPr>
+          <w:rFonts w:ascii="Times New Roman" w:hAnsi="Times New Roman" w:cs="Times New Roman"/>
+          <w:b/>
+          <w:bCs/>
+          <w:sz w:val="28"/>
+          <w:szCs w:val="28"/>
+        </w:rPr>
+        <w:t xml:space="preserve"> to Protect the Privacy Interests of </w:t>
       </w:r>
       <w:r>
         <w:rPr>
@@ -6785,7 +8186,29 @@
           <w:sz w:val="24"/>
           <w:szCs w:val="24"/>
         </w:rPr>
-        <w:t xml:space="preserve"> program, users will be presented with a Privacy Policy that describes how the steps that will be taken to protect their privacy.  As mentioned above, the Zooniverse project operates in </w:t>
+        <w:t xml:space="preserve"> program, users will be presented with a Privacy Policy that describes how the steps that will be taken to protect their privacy.  As mentioned above, the </w:t>
+      </w:r>
+      <w:proofErr w:type="spellStart"/>
+      <w:r>
+        <w:rPr>
+          <w:rFonts w:ascii="Times New Roman" w:hAnsi="Times New Roman" w:cs="Times New Roman"/>
+          <w:bCs/>
+          <w:iCs/>
+          <w:sz w:val="24"/>
+          <w:szCs w:val="24"/>
+        </w:rPr>
+        <w:t>Zooniverse</w:t>
+      </w:r>
+      <w:proofErr w:type="spellEnd"/>
+      <w:r>
+        <w:rPr>
+          <w:rFonts w:ascii="Times New Roman" w:hAnsi="Times New Roman" w:cs="Times New Roman"/>
+          <w:bCs/>
+          <w:iCs/>
+          <w:sz w:val="24"/>
+          <w:szCs w:val="24"/>
+        </w:rPr>
+        <w:t xml:space="preserve"> project operates in </w:t>
       </w:r>
       <w:r>
         <w:rPr>
@@ -6805,7 +8228,18 @@
           <w:sz w:val="24"/>
           <w:szCs w:val="24"/>
         </w:rPr>
-        <w:t xml:space="preserve">  That data is stored and handled by Amazon Web Services, which is a participant in the “Safe Harbor” program developed by the USA Department of Commerce and the European Union (EU).  Amazon has certified that it adheres to the Safe Harbor Privacy Principles agreed upon by the USA and the EU.</w:t>
+        <w:t xml:space="preserve">  That data is stored and handled by Amazon Web Services, which is a participant in the “Safe Harbor” program developed by the USA Department of Commerce and the </w:t>
+      </w:r>
+      <w:r>
+        <w:rPr>
+          <w:rFonts w:ascii="Times New Roman" w:hAnsi="Times New Roman" w:cs="Times New Roman"/>
+          <w:bCs/>
+          <w:iCs/>
+          <w:sz w:val="24"/>
+          <w:szCs w:val="24"/>
+        </w:rPr>
+        <w:lastRenderedPageBreak/>
+        <w:t>European Union (EU).  Amazon has certified that it adheres to the Safe Harbor Privacy Principles agreed upon by the USA and the EU.</w:t>
       </w:r>
     </w:p>
     <w:p>
@@ -6894,6 +8328,7 @@
           <w:szCs w:val="28"/>
         </w:rPr>
       </w:pPr>
+      <w:proofErr w:type="gramStart"/>
       <w:r>
         <w:rPr>
           <w:rFonts w:ascii="Times New Roman" w:hAnsi="Times New Roman" w:cs="Times New Roman"/>
@@ -6942,7 +8377,18 @@
           <w:sz w:val="28"/>
           <w:szCs w:val="28"/>
         </w:rPr>
-        <w:t xml:space="preserve">Confidentiality and </w:t>
+        <w:t>Confidentiality</w:t>
+      </w:r>
+      <w:proofErr w:type="gramEnd"/>
+      <w:r>
+        <w:rPr>
+          <w:rFonts w:ascii="Times New Roman" w:hAnsi="Times New Roman" w:cs="Times New Roman"/>
+          <w:b/>
+          <w:bCs/>
+          <w:sz w:val="28"/>
+          <w:szCs w:val="28"/>
+        </w:rPr>
+        <w:t xml:space="preserve"> and </w:t>
       </w:r>
       <w:r>
         <w:rPr>
@@ -7138,7 +8584,29 @@
           <w:sz w:val="24"/>
           <w:szCs w:val="24"/>
         </w:rPr>
-        <w:t xml:space="preserve">  The Zooniverse system, of course, also stores classifications that are made by each participant, and any posts made</w:t>
+        <w:t xml:space="preserve">  The </w:t>
+      </w:r>
+      <w:proofErr w:type="spellStart"/>
+      <w:r>
+        <w:rPr>
+          <w:rFonts w:ascii="Times New Roman" w:hAnsi="Times New Roman" w:cs="Times New Roman"/>
+          <w:bCs/>
+          <w:iCs/>
+          <w:sz w:val="24"/>
+          <w:szCs w:val="24"/>
+        </w:rPr>
+        <w:t>Zooniverse</w:t>
+      </w:r>
+      <w:proofErr w:type="spellEnd"/>
+      <w:r>
+        <w:rPr>
+          <w:rFonts w:ascii="Times New Roman" w:hAnsi="Times New Roman" w:cs="Times New Roman"/>
+          <w:bCs/>
+          <w:iCs/>
+          <w:sz w:val="24"/>
+          <w:szCs w:val="24"/>
+        </w:rPr>
+        <w:t xml:space="preserve"> system, of course, also stores classifications that are made by each participant, and any posts made</w:t>
       </w:r>
       <w:r>
         <w:rPr>
@@ -7287,7 +8755,7 @@
         </w:rPr>
         <w:t xml:space="preserve">Each participant’s data is stored on the website, which is built on </w:t>
       </w:r>
-      <w:hyperlink r:id="rId13" w:history="1">
+      <w:hyperlink r:id="rId15" w:history="1">
         <w:r>
           <w:rPr>
             <w:rFonts w:ascii="Times New Roman" w:hAnsi="Times New Roman" w:cs="Times New Roman"/>
@@ -7393,6 +8861,7 @@
           <w:szCs w:val="28"/>
         </w:rPr>
       </w:pPr>
+      <w:proofErr w:type="gramStart"/>
       <w:r>
         <w:rPr>
           <w:rFonts w:ascii="Times New Roman" w:hAnsi="Times New Roman" w:cs="Times New Roman"/>
@@ -7441,7 +8910,18 @@
           <w:sz w:val="28"/>
           <w:szCs w:val="28"/>
         </w:rPr>
-        <w:t>Data Monitoring Plan to E</w:t>
+        <w:t>Data</w:t>
+      </w:r>
+      <w:proofErr w:type="gramEnd"/>
+      <w:r>
+        <w:rPr>
+          <w:rFonts w:ascii="Times New Roman" w:hAnsi="Times New Roman" w:cs="Times New Roman"/>
+          <w:b/>
+          <w:bCs/>
+          <w:sz w:val="28"/>
+          <w:szCs w:val="28"/>
+        </w:rPr>
+        <w:t xml:space="preserve"> Monitoring Plan to E</w:t>
       </w:r>
       <w:r>
         <w:rPr>
@@ -7527,6 +9007,7 @@
           <w:szCs w:val="24"/>
         </w:rPr>
       </w:pPr>
+      <w:proofErr w:type="gramStart"/>
       <w:r>
         <w:rPr>
           <w:rFonts w:ascii="Times New Roman" w:hAnsi="Times New Roman" w:cs="Times New Roman"/>
@@ -7565,7 +9046,18 @@
           <w:sz w:val="28"/>
           <w:szCs w:val="28"/>
         </w:rPr>
-        <w:t xml:space="preserve"> Data and </w:t>
+        <w:t xml:space="preserve"> Data</w:t>
+      </w:r>
+      <w:proofErr w:type="gramEnd"/>
+      <w:r>
+        <w:rPr>
+          <w:rFonts w:ascii="Times New Roman" w:hAnsi="Times New Roman" w:cs="Times New Roman"/>
+          <w:b/>
+          <w:bCs/>
+          <w:sz w:val="28"/>
+          <w:szCs w:val="28"/>
+        </w:rPr>
+        <w:t xml:space="preserve"> and </w:t>
       </w:r>
       <w:r>
         <w:rPr>
@@ -7609,17 +9101,47 @@
           <w:sz w:val="24"/>
           <w:szCs w:val="24"/>
         </w:rPr>
-        <w:t xml:space="preserve">Data will be retained for future use; the data will be stored as part of the Zooniverse system, which is built on Amazon Web Services, described above.   Data for this project will be stored beyond the </w:t>
-      </w:r>
-      <w:r>
-        <w:rPr>
-          <w:rFonts w:ascii="Times New Roman" w:hAnsi="Times New Roman" w:cs="Times New Roman"/>
-          <w:iCs/>
-          <w:sz w:val="24"/>
-          <w:szCs w:val="24"/>
-        </w:rPr>
-        <w:lastRenderedPageBreak/>
-        <w:t xml:space="preserve">three-year lifetime of this grant program.  The only group that will have access to this data beyond the study period will be the researchers and system administrators of the Zooniverse program, working at Adler Planetarium.  </w:t>
+        <w:t xml:space="preserve">Data will be retained for future use; the data will be stored as part of the </w:t>
+      </w:r>
+      <w:proofErr w:type="spellStart"/>
+      <w:r>
+        <w:rPr>
+          <w:rFonts w:ascii="Times New Roman" w:hAnsi="Times New Roman" w:cs="Times New Roman"/>
+          <w:iCs/>
+          <w:sz w:val="24"/>
+          <w:szCs w:val="24"/>
+        </w:rPr>
+        <w:t>Zooniverse</w:t>
+      </w:r>
+      <w:proofErr w:type="spellEnd"/>
+      <w:r>
+        <w:rPr>
+          <w:rFonts w:ascii="Times New Roman" w:hAnsi="Times New Roman" w:cs="Times New Roman"/>
+          <w:iCs/>
+          <w:sz w:val="24"/>
+          <w:szCs w:val="24"/>
+        </w:rPr>
+        <w:t xml:space="preserve"> system, which is built on Amazon Web Services, described above.   Data for this project will be stored beyond the three-year lifetime of this grant program.  The only group that will have access to this data beyond the study period will be the researchers and system administrators of the </w:t>
+      </w:r>
+      <w:proofErr w:type="spellStart"/>
+      <w:r>
+        <w:rPr>
+          <w:rFonts w:ascii="Times New Roman" w:hAnsi="Times New Roman" w:cs="Times New Roman"/>
+          <w:iCs/>
+          <w:sz w:val="24"/>
+          <w:szCs w:val="24"/>
+        </w:rPr>
+        <w:t>Zooniverse</w:t>
+      </w:r>
+      <w:proofErr w:type="spellEnd"/>
+      <w:r>
+        <w:rPr>
+          <w:rFonts w:ascii="Times New Roman" w:hAnsi="Times New Roman" w:cs="Times New Roman"/>
+          <w:iCs/>
+          <w:sz w:val="24"/>
+          <w:szCs w:val="24"/>
+        </w:rPr>
+        <w:t xml:space="preserve"> program, working at Adler Planetarium.  </w:t>
       </w:r>
     </w:p>
     <w:p>
@@ -7674,6 +9196,7 @@
           <w:szCs w:val="28"/>
         </w:rPr>
       </w:pPr>
+      <w:proofErr w:type="gramStart"/>
       <w:r>
         <w:rPr>
           <w:rFonts w:ascii="Times New Roman" w:hAnsi="Times New Roman" w:cs="Times New Roman"/>
@@ -7712,8 +9235,9 @@
           <w:sz w:val="28"/>
           <w:szCs w:val="28"/>
         </w:rPr>
-        <w:t xml:space="preserve">Qualifications </w:t>
-      </w:r>
+        <w:t>Qualifications</w:t>
+      </w:r>
+      <w:proofErr w:type="gramEnd"/>
       <w:r>
         <w:rPr>
           <w:rFonts w:ascii="Times New Roman" w:hAnsi="Times New Roman" w:cs="Times New Roman"/>
@@ -7722,7 +9246,7 @@
           <w:sz w:val="28"/>
           <w:szCs w:val="28"/>
         </w:rPr>
-        <w:t>to Conduct Research and Resources A</w:t>
+        <w:t xml:space="preserve"> </w:t>
       </w:r>
       <w:r>
         <w:rPr>
@@ -7732,7 +9256,7 @@
           <w:sz w:val="28"/>
           <w:szCs w:val="28"/>
         </w:rPr>
-        <w:t>vailable</w:t>
+        <w:t>to Conduct Research and Resources A</w:t>
       </w:r>
       <w:r>
         <w:rPr>
@@ -7742,6 +9266,16 @@
           <w:sz w:val="28"/>
           <w:szCs w:val="28"/>
         </w:rPr>
+        <w:t>vailable</w:t>
+      </w:r>
+      <w:r>
+        <w:rPr>
+          <w:rFonts w:ascii="Times New Roman" w:hAnsi="Times New Roman" w:cs="Times New Roman"/>
+          <w:b/>
+          <w:bCs/>
+          <w:sz w:val="28"/>
+          <w:szCs w:val="28"/>
+        </w:rPr>
         <w:t>:</w:t>
       </w:r>
     </w:p>
@@ -7762,7 +9296,27 @@
           <w:sz w:val="24"/>
           <w:szCs w:val="24"/>
         </w:rPr>
-        <w:t>The Zooniverse project (managed chiefly by Adler Planetarium and Syracuse University) have previously developed and are now running 33 different “Citizen Science” projects;</w:t>
+        <w:t xml:space="preserve">The </w:t>
+      </w:r>
+      <w:proofErr w:type="spellStart"/>
+      <w:r>
+        <w:rPr>
+          <w:rFonts w:ascii="Times New Roman" w:hAnsi="Times New Roman" w:cs="Times New Roman"/>
+          <w:iCs/>
+          <w:sz w:val="24"/>
+          <w:szCs w:val="24"/>
+        </w:rPr>
+        <w:t>Zooniverse</w:t>
+      </w:r>
+      <w:proofErr w:type="spellEnd"/>
+      <w:r>
+        <w:rPr>
+          <w:rFonts w:ascii="Times New Roman" w:hAnsi="Times New Roman" w:cs="Times New Roman"/>
+          <w:iCs/>
+          <w:sz w:val="24"/>
+          <w:szCs w:val="24"/>
+        </w:rPr>
+        <w:t xml:space="preserve"> project (managed chiefly by Adler Planetarium and Syracuse University) have previously developed and are now running 33 different “Citizen Science” projects;</w:t>
       </w:r>
       <w:r>
         <w:rPr>
@@ -7780,7 +9334,17 @@
           <w:sz w:val="24"/>
           <w:szCs w:val="24"/>
         </w:rPr>
-        <w:t>Gravity-Spy</w:t>
+        <w:t>Gravity-</w:t>
+      </w:r>
+      <w:r>
+        <w:rPr>
+          <w:rFonts w:ascii="Times New Roman" w:hAnsi="Times New Roman" w:cs="Times New Roman"/>
+          <w:iCs/>
+          <w:sz w:val="24"/>
+          <w:szCs w:val="24"/>
+        </w:rPr>
+        <w:lastRenderedPageBreak/>
+        <w:t>Spy</w:t>
       </w:r>
       <w:r>
         <w:rPr>
@@ -7838,8 +9402,8 @@
       </w:r>
     </w:p>
     <w:sectPr>
-      <w:headerReference w:type="default" r:id="rId14"/>
-      <w:footerReference w:type="default" r:id="rId15"/>
+      <w:headerReference w:type="default" r:id="rId16"/>
+      <w:footerReference w:type="default" r:id="rId17"/>
       <w:pgSz w:w="12240" w:h="15840"/>
       <w:pgMar w:top="864" w:right="1152" w:bottom="864" w:left="1152" w:header="432" w:footer="432" w:gutter="0"/>
       <w:cols w:space="720"/>
@@ -7850,7 +9414,7 @@
 </file>
 
 <file path=word/endnotes.xml><?xml version="1.0" encoding="utf-8"?>
-<w:endnotes xmlns:wpc="http://schemas.microsoft.com/office/word/2010/wordprocessingCanvas" xmlns:cx="http://schemas.microsoft.com/office/drawing/2014/chartex" xmlns:cx1="http://schemas.microsoft.com/office/drawing/2015/9/8/chartex" xmlns:mc="http://schemas.openxmlformats.org/markup-compatibility/2006" xmlns:o="urn:schemas-microsoft-com:office:office" xmlns:r="http://schemas.openxmlformats.org/officeDocument/2006/relationships" xmlns:m="http://schemas.openxmlformats.org/officeDocument/2006/math" xmlns:v="urn:schemas-microsoft-com:vml" xmlns:wp14="http://schemas.microsoft.com/office/word/2010/wordprocessingDrawing" xmlns:wp="http://schemas.openxmlformats.org/drawingml/2006/wordprocessingDrawing" xmlns:w10="urn:schemas-microsoft-com:office:word" xmlns:w="http://schemas.openxmlformats.org/wordprocessingml/2006/main" xmlns:w14="http://schemas.microsoft.com/office/word/2010/wordml" xmlns:w15="http://schemas.microsoft.com/office/word/2012/wordml" xmlns:w16se="http://schemas.microsoft.com/office/word/2015/wordml/symex" xmlns:wpg="http://schemas.microsoft.com/office/word/2010/wordprocessingGroup" xmlns:wpi="http://schemas.microsoft.com/office/word/2010/wordprocessingInk" xmlns:wne="http://schemas.microsoft.com/office/word/2006/wordml" xmlns:wps="http://schemas.microsoft.com/office/word/2010/wordprocessingShape" mc:Ignorable="w14 w15 w16se wp14">
+<w:endnotes xmlns:wpc="http://schemas.microsoft.com/office/word/2010/wordprocessingCanvas" xmlns:mo="http://schemas.microsoft.com/office/mac/office/2008/main" xmlns:mc="http://schemas.openxmlformats.org/markup-compatibility/2006" xmlns:mv="urn:schemas-microsoft-com:mac:vml" xmlns:o="urn:schemas-microsoft-com:office:office" xmlns:r="http://schemas.openxmlformats.org/officeDocument/2006/relationships" xmlns:m="http://schemas.openxmlformats.org/officeDocument/2006/math" xmlns:v="urn:schemas-microsoft-com:vml" xmlns:wp14="http://schemas.microsoft.com/office/word/2010/wordprocessingDrawing" xmlns:wp="http://schemas.openxmlformats.org/drawingml/2006/wordprocessingDrawing" xmlns:w10="urn:schemas-microsoft-com:office:word" xmlns:w="http://schemas.openxmlformats.org/wordprocessingml/2006/main" xmlns:w14="http://schemas.microsoft.com/office/word/2010/wordml" xmlns:w15="http://schemas.microsoft.com/office/word/2012/wordml" xmlns:wpg="http://schemas.microsoft.com/office/word/2010/wordprocessingGroup" xmlns:wpi="http://schemas.microsoft.com/office/word/2010/wordprocessingInk" xmlns:wne="http://schemas.microsoft.com/office/word/2006/wordml" xmlns:wps="http://schemas.microsoft.com/office/word/2010/wordprocessingShape" mc:Ignorable="w14 w15 wp14">
   <w:endnote w:type="separator" w:id="-1">
     <w:p>
       <w:pPr>
@@ -7875,7 +9439,7 @@
 </file>
 
 <file path=word/footer1.xml><?xml version="1.0" encoding="utf-8"?>
-<w:ftr xmlns:wpc="http://schemas.microsoft.com/office/word/2010/wordprocessingCanvas" xmlns:cx="http://schemas.microsoft.com/office/drawing/2014/chartex" xmlns:cx1="http://schemas.microsoft.com/office/drawing/2015/9/8/chartex" xmlns:mc="http://schemas.openxmlformats.org/markup-compatibility/2006" xmlns:o="urn:schemas-microsoft-com:office:office" xmlns:r="http://schemas.openxmlformats.org/officeDocument/2006/relationships" xmlns:m="http://schemas.openxmlformats.org/officeDocument/2006/math" xmlns:v="urn:schemas-microsoft-com:vml" xmlns:wp14="http://schemas.microsoft.com/office/word/2010/wordprocessingDrawing" xmlns:wp="http://schemas.openxmlformats.org/drawingml/2006/wordprocessingDrawing" xmlns:w10="urn:schemas-microsoft-com:office:word" xmlns:w="http://schemas.openxmlformats.org/wordprocessingml/2006/main" xmlns:w14="http://schemas.microsoft.com/office/word/2010/wordml" xmlns:w15="http://schemas.microsoft.com/office/word/2012/wordml" xmlns:w16se="http://schemas.microsoft.com/office/word/2015/wordml/symex" xmlns:wpg="http://schemas.microsoft.com/office/word/2010/wordprocessingGroup" xmlns:wpi="http://schemas.microsoft.com/office/word/2010/wordprocessingInk" xmlns:wne="http://schemas.microsoft.com/office/word/2006/wordml" xmlns:wps="http://schemas.microsoft.com/office/word/2010/wordprocessingShape" mc:Ignorable="w14 w15 w16se wp14">
+<w:ftr xmlns:wpc="http://schemas.microsoft.com/office/word/2010/wordprocessingCanvas" xmlns:mo="http://schemas.microsoft.com/office/mac/office/2008/main" xmlns:mc="http://schemas.openxmlformats.org/markup-compatibility/2006" xmlns:mv="urn:schemas-microsoft-com:mac:vml" xmlns:o="urn:schemas-microsoft-com:office:office" xmlns:r="http://schemas.openxmlformats.org/officeDocument/2006/relationships" xmlns:m="http://schemas.openxmlformats.org/officeDocument/2006/math" xmlns:v="urn:schemas-microsoft-com:vml" xmlns:wp14="http://schemas.microsoft.com/office/word/2010/wordprocessingDrawing" xmlns:wp="http://schemas.openxmlformats.org/drawingml/2006/wordprocessingDrawing" xmlns:w10="urn:schemas-microsoft-com:office:word" xmlns:w="http://schemas.openxmlformats.org/wordprocessingml/2006/main" xmlns:w14="http://schemas.microsoft.com/office/word/2010/wordml" xmlns:w15="http://schemas.microsoft.com/office/word/2012/wordml" xmlns:wpg="http://schemas.microsoft.com/office/word/2010/wordprocessingGroup" xmlns:wpi="http://schemas.microsoft.com/office/word/2010/wordprocessingInk" xmlns:wne="http://schemas.microsoft.com/office/word/2006/wordml" xmlns:wps="http://schemas.microsoft.com/office/word/2010/wordprocessingShape" mc:Ignorable="w14 w15 wp14">
   <w:sdt>
     <w:sdtPr>
       <w:id w:val="2062128329"/>
@@ -7935,7 +9499,7 @@
                 <w:bCs/>
                 <w:noProof/>
               </w:rPr>
-              <w:t>9</w:t>
+              <w:t>6</w:t>
             </w:r>
             <w:r>
               <w:rPr>
@@ -7980,7 +9544,7 @@
                 <w:bCs/>
                 <w:noProof/>
               </w:rPr>
-              <w:t>10</w:t>
+              <w:t>11</w:t>
             </w:r>
             <w:r>
               <w:rPr>
@@ -8005,7 +9569,7 @@
 </file>
 
 <file path=word/footnotes.xml><?xml version="1.0" encoding="utf-8"?>
-<w:footnotes xmlns:wpc="http://schemas.microsoft.com/office/word/2010/wordprocessingCanvas" xmlns:cx="http://schemas.microsoft.com/office/drawing/2014/chartex" xmlns:cx1="http://schemas.microsoft.com/office/drawing/2015/9/8/chartex" xmlns:mc="http://schemas.openxmlformats.org/markup-compatibility/2006" xmlns:o="urn:schemas-microsoft-com:office:office" xmlns:r="http://schemas.openxmlformats.org/officeDocument/2006/relationships" xmlns:m="http://schemas.openxmlformats.org/officeDocument/2006/math" xmlns:v="urn:schemas-microsoft-com:vml" xmlns:wp14="http://schemas.microsoft.com/office/word/2010/wordprocessingDrawing" xmlns:wp="http://schemas.openxmlformats.org/drawingml/2006/wordprocessingDrawing" xmlns:w10="urn:schemas-microsoft-com:office:word" xmlns:w="http://schemas.openxmlformats.org/wordprocessingml/2006/main" xmlns:w14="http://schemas.microsoft.com/office/word/2010/wordml" xmlns:w15="http://schemas.microsoft.com/office/word/2012/wordml" xmlns:w16se="http://schemas.microsoft.com/office/word/2015/wordml/symex" xmlns:wpg="http://schemas.microsoft.com/office/word/2010/wordprocessingGroup" xmlns:wpi="http://schemas.microsoft.com/office/word/2010/wordprocessingInk" xmlns:wne="http://schemas.microsoft.com/office/word/2006/wordml" xmlns:wps="http://schemas.microsoft.com/office/word/2010/wordprocessingShape" mc:Ignorable="w14 w15 w16se wp14">
+<w:footnotes xmlns:wpc="http://schemas.microsoft.com/office/word/2010/wordprocessingCanvas" xmlns:mo="http://schemas.microsoft.com/office/mac/office/2008/main" xmlns:mc="http://schemas.openxmlformats.org/markup-compatibility/2006" xmlns:mv="urn:schemas-microsoft-com:mac:vml" xmlns:o="urn:schemas-microsoft-com:office:office" xmlns:r="http://schemas.openxmlformats.org/officeDocument/2006/relationships" xmlns:m="http://schemas.openxmlformats.org/officeDocument/2006/math" xmlns:v="urn:schemas-microsoft-com:vml" xmlns:wp14="http://schemas.microsoft.com/office/word/2010/wordprocessingDrawing" xmlns:wp="http://schemas.openxmlformats.org/drawingml/2006/wordprocessingDrawing" xmlns:w10="urn:schemas-microsoft-com:office:word" xmlns:w="http://schemas.openxmlformats.org/wordprocessingml/2006/main" xmlns:w14="http://schemas.microsoft.com/office/word/2010/wordml" xmlns:w15="http://schemas.microsoft.com/office/word/2012/wordml" xmlns:wpg="http://schemas.microsoft.com/office/word/2010/wordprocessingGroup" xmlns:wpi="http://schemas.microsoft.com/office/word/2010/wordprocessingInk" xmlns:wne="http://schemas.microsoft.com/office/word/2006/wordml" xmlns:wps="http://schemas.microsoft.com/office/word/2010/wordprocessingShape" mc:Ignorable="w14 w15 wp14">
   <w:footnote w:type="separator" w:id="-1">
     <w:p>
       <w:pPr>
@@ -8030,7 +9594,7 @@
 </file>
 
 <file path=word/header1.xml><?xml version="1.0" encoding="utf-8"?>
-<w:hdr xmlns:wpc="http://schemas.microsoft.com/office/word/2010/wordprocessingCanvas" xmlns:cx="http://schemas.microsoft.com/office/drawing/2014/chartex" xmlns:cx1="http://schemas.microsoft.com/office/drawing/2015/9/8/chartex" xmlns:mc="http://schemas.openxmlformats.org/markup-compatibility/2006" xmlns:o="urn:schemas-microsoft-com:office:office" xmlns:r="http://schemas.openxmlformats.org/officeDocument/2006/relationships" xmlns:m="http://schemas.openxmlformats.org/officeDocument/2006/math" xmlns:v="urn:schemas-microsoft-com:vml" xmlns:wp14="http://schemas.microsoft.com/office/word/2010/wordprocessingDrawing" xmlns:wp="http://schemas.openxmlformats.org/drawingml/2006/wordprocessingDrawing" xmlns:w10="urn:schemas-microsoft-com:office:word" xmlns:w="http://schemas.openxmlformats.org/wordprocessingml/2006/main" xmlns:w14="http://schemas.microsoft.com/office/word/2010/wordml" xmlns:w15="http://schemas.microsoft.com/office/word/2012/wordml" xmlns:w16se="http://schemas.microsoft.com/office/word/2015/wordml/symex" xmlns:wpg="http://schemas.microsoft.com/office/word/2010/wordprocessingGroup" xmlns:wpi="http://schemas.microsoft.com/office/word/2010/wordprocessingInk" xmlns:wne="http://schemas.microsoft.com/office/word/2006/wordml" xmlns:wps="http://schemas.microsoft.com/office/word/2010/wordprocessingShape" mc:Ignorable="w14 w15 w16se wp14">
+<w:hdr xmlns:wpc="http://schemas.microsoft.com/office/word/2010/wordprocessingCanvas" xmlns:mo="http://schemas.microsoft.com/office/mac/office/2008/main" xmlns:mc="http://schemas.openxmlformats.org/markup-compatibility/2006" xmlns:mv="urn:schemas-microsoft-com:mac:vml" xmlns:o="urn:schemas-microsoft-com:office:office" xmlns:r="http://schemas.openxmlformats.org/officeDocument/2006/relationships" xmlns:m="http://schemas.openxmlformats.org/officeDocument/2006/math" xmlns:v="urn:schemas-microsoft-com:vml" xmlns:wp14="http://schemas.microsoft.com/office/word/2010/wordprocessingDrawing" xmlns:wp="http://schemas.openxmlformats.org/drawingml/2006/wordprocessingDrawing" xmlns:w10="urn:schemas-microsoft-com:office:word" xmlns:w="http://schemas.openxmlformats.org/wordprocessingml/2006/main" xmlns:w14="http://schemas.microsoft.com/office/word/2010/wordml" xmlns:w15="http://schemas.microsoft.com/office/word/2012/wordml" xmlns:wpg="http://schemas.microsoft.com/office/word/2010/wordprocessingGroup" xmlns:wpi="http://schemas.microsoft.com/office/word/2010/wordprocessingInk" xmlns:wne="http://schemas.microsoft.com/office/word/2006/wordml" xmlns:wps="http://schemas.microsoft.com/office/word/2010/wordprocessingShape" mc:Ignorable="w14 w15 wp14">
   <w:p>
     <w:pPr>
       <w:autoSpaceDE w:val="0"/>
@@ -8102,8 +9666,8 @@
 </file>
 
 <file path=word/numbering.xml><?xml version="1.0" encoding="utf-8"?>
-<w:numbering xmlns:wpc="http://schemas.microsoft.com/office/word/2010/wordprocessingCanvas" xmlns:cx="http://schemas.microsoft.com/office/drawing/2014/chartex" xmlns:cx1="http://schemas.microsoft.com/office/drawing/2015/9/8/chartex" xmlns:mc="http://schemas.openxmlformats.org/markup-compatibility/2006" xmlns:o="urn:schemas-microsoft-com:office:office" xmlns:r="http://schemas.openxmlformats.org/officeDocument/2006/relationships" xmlns:m="http://schemas.openxmlformats.org/officeDocument/2006/math" xmlns:v="urn:schemas-microsoft-com:vml" xmlns:wp14="http://schemas.microsoft.com/office/word/2010/wordprocessingDrawing" xmlns:wp="http://schemas.openxmlformats.org/drawingml/2006/wordprocessingDrawing" xmlns:w10="urn:schemas-microsoft-com:office:word" xmlns:w="http://schemas.openxmlformats.org/wordprocessingml/2006/main" xmlns:w14="http://schemas.microsoft.com/office/word/2010/wordml" xmlns:w15="http://schemas.microsoft.com/office/word/2012/wordml" xmlns:w16se="http://schemas.microsoft.com/office/word/2015/wordml/symex" xmlns:wpg="http://schemas.microsoft.com/office/word/2010/wordprocessingGroup" xmlns:wpi="http://schemas.microsoft.com/office/word/2010/wordprocessingInk" xmlns:wne="http://schemas.microsoft.com/office/word/2006/wordml" xmlns:wps="http://schemas.microsoft.com/office/word/2010/wordprocessingShape" mc:Ignorable="w14 w15 w16se wp14">
-  <w:abstractNum w:abstractNumId="0" w15:restartNumberingAfterBreak="0">
+<w:numbering xmlns:wpc="http://schemas.microsoft.com/office/word/2010/wordprocessingCanvas" xmlns:mo="http://schemas.microsoft.com/office/mac/office/2008/main" xmlns:mc="http://schemas.openxmlformats.org/markup-compatibility/2006" xmlns:mv="urn:schemas-microsoft-com:mac:vml" xmlns:o="urn:schemas-microsoft-com:office:office" xmlns:r="http://schemas.openxmlformats.org/officeDocument/2006/relationships" xmlns:m="http://schemas.openxmlformats.org/officeDocument/2006/math" xmlns:v="urn:schemas-microsoft-com:vml" xmlns:wp14="http://schemas.microsoft.com/office/word/2010/wordprocessingDrawing" xmlns:wp="http://schemas.openxmlformats.org/drawingml/2006/wordprocessingDrawing" xmlns:w10="urn:schemas-microsoft-com:office:word" xmlns:w="http://schemas.openxmlformats.org/wordprocessingml/2006/main" xmlns:w14="http://schemas.microsoft.com/office/word/2010/wordml" xmlns:w15="http://schemas.microsoft.com/office/word/2012/wordml" xmlns:wpg="http://schemas.microsoft.com/office/word/2010/wordprocessingGroup" xmlns:wpi="http://schemas.microsoft.com/office/word/2010/wordprocessingInk" xmlns:wne="http://schemas.microsoft.com/office/word/2006/wordml" xmlns:wps="http://schemas.microsoft.com/office/word/2010/wordprocessingShape" mc:Ignorable="w14 w15 wp14">
+  <w:abstractNum w:abstractNumId="0">
     <w:nsid w:val="0625598D"/>
     <w:multiLevelType w:val="hybridMultilevel"/>
     <w:tmpl w:val="263C417E"/>
@@ -8220,7 +9784,7 @@
       </w:rPr>
     </w:lvl>
   </w:abstractNum>
-  <w:abstractNum w:abstractNumId="1" w15:restartNumberingAfterBreak="0">
+  <w:abstractNum w:abstractNumId="1">
     <w:nsid w:val="14C57DC2"/>
     <w:multiLevelType w:val="hybridMultilevel"/>
     <w:tmpl w:val="7948229E"/>
@@ -8336,7 +9900,7 @@
       </w:rPr>
     </w:lvl>
   </w:abstractNum>
-  <w:abstractNum w:abstractNumId="2" w15:restartNumberingAfterBreak="0">
+  <w:abstractNum w:abstractNumId="2">
     <w:nsid w:val="195C0913"/>
     <w:multiLevelType w:val="multilevel"/>
     <w:tmpl w:val="AC5A7596"/>
@@ -8426,7 +9990,7 @@
       </w:pPr>
     </w:lvl>
   </w:abstractNum>
-  <w:abstractNum w:abstractNumId="3" w15:restartNumberingAfterBreak="0">
+  <w:abstractNum w:abstractNumId="3">
     <w:nsid w:val="1A7E7E55"/>
     <w:multiLevelType w:val="hybridMultilevel"/>
     <w:tmpl w:val="06AC35B8"/>
@@ -8518,7 +10082,7 @@
       </w:pPr>
     </w:lvl>
   </w:abstractNum>
-  <w:abstractNum w:abstractNumId="4" w15:restartNumberingAfterBreak="0">
+  <w:abstractNum w:abstractNumId="4">
     <w:nsid w:val="202F6D18"/>
     <w:multiLevelType w:val="hybridMultilevel"/>
     <w:tmpl w:val="2604D136"/>
@@ -8608,7 +10172,7 @@
       </w:pPr>
     </w:lvl>
   </w:abstractNum>
-  <w:abstractNum w:abstractNumId="5" w15:restartNumberingAfterBreak="0">
+  <w:abstractNum w:abstractNumId="5">
     <w:nsid w:val="23361076"/>
     <w:multiLevelType w:val="hybridMultilevel"/>
     <w:tmpl w:val="50683116"/>
@@ -8694,7 +10258,7 @@
       </w:pPr>
     </w:lvl>
   </w:abstractNum>
-  <w:abstractNum w:abstractNumId="6" w15:restartNumberingAfterBreak="0">
+  <w:abstractNum w:abstractNumId="6">
     <w:nsid w:val="342A6950"/>
     <w:multiLevelType w:val="hybridMultilevel"/>
     <w:tmpl w:val="CA2220E0"/>
@@ -8784,7 +10348,7 @@
       </w:pPr>
     </w:lvl>
   </w:abstractNum>
-  <w:abstractNum w:abstractNumId="7" w15:restartNumberingAfterBreak="0">
+  <w:abstractNum w:abstractNumId="7">
     <w:nsid w:val="377D7F29"/>
     <w:multiLevelType w:val="hybridMultilevel"/>
     <w:tmpl w:val="3F68D22C"/>
@@ -8876,7 +10440,7 @@
       </w:pPr>
     </w:lvl>
   </w:abstractNum>
-  <w:abstractNum w:abstractNumId="8" w15:restartNumberingAfterBreak="0">
+  <w:abstractNum w:abstractNumId="8">
     <w:nsid w:val="397D1E54"/>
     <w:multiLevelType w:val="hybridMultilevel"/>
     <w:tmpl w:val="20CC9940"/>
@@ -8966,7 +10530,7 @@
       </w:pPr>
     </w:lvl>
   </w:abstractNum>
-  <w:abstractNum w:abstractNumId="9" w15:restartNumberingAfterBreak="0">
+  <w:abstractNum w:abstractNumId="9">
     <w:nsid w:val="45A214AF"/>
     <w:multiLevelType w:val="hybridMultilevel"/>
     <w:tmpl w:val="91CCAF6A"/>
@@ -9056,7 +10620,7 @@
       </w:pPr>
     </w:lvl>
   </w:abstractNum>
-  <w:abstractNum w:abstractNumId="10" w15:restartNumberingAfterBreak="0">
+  <w:abstractNum w:abstractNumId="10">
     <w:nsid w:val="4A707B99"/>
     <w:multiLevelType w:val="hybridMultilevel"/>
     <w:tmpl w:val="9E3A9A80"/>
@@ -9146,7 +10710,7 @@
       </w:pPr>
     </w:lvl>
   </w:abstractNum>
-  <w:abstractNum w:abstractNumId="11" w15:restartNumberingAfterBreak="0">
+  <w:abstractNum w:abstractNumId="11">
     <w:nsid w:val="4E92004B"/>
     <w:multiLevelType w:val="hybridMultilevel"/>
     <w:tmpl w:val="A6908474"/>
@@ -9262,7 +10826,7 @@
       </w:rPr>
     </w:lvl>
   </w:abstractNum>
-  <w:abstractNum w:abstractNumId="12" w15:restartNumberingAfterBreak="0">
+  <w:abstractNum w:abstractNumId="12">
     <w:nsid w:val="519E6EA0"/>
     <w:multiLevelType w:val="hybridMultilevel"/>
     <w:tmpl w:val="8AF8E972"/>
@@ -9376,7 +10940,7 @@
       </w:rPr>
     </w:lvl>
   </w:abstractNum>
-  <w:abstractNum w:abstractNumId="13" w15:restartNumberingAfterBreak="0">
+  <w:abstractNum w:abstractNumId="13">
     <w:nsid w:val="53551B74"/>
     <w:multiLevelType w:val="hybridMultilevel"/>
     <w:tmpl w:val="AAD43840"/>
@@ -9472,7 +11036,7 @@
       </w:pPr>
     </w:lvl>
   </w:abstractNum>
-  <w:abstractNum w:abstractNumId="14" w15:restartNumberingAfterBreak="0">
+  <w:abstractNum w:abstractNumId="14">
     <w:nsid w:val="55847A87"/>
     <w:multiLevelType w:val="hybridMultilevel"/>
     <w:tmpl w:val="CC52FBFE"/>
@@ -9564,7 +11128,7 @@
       </w:pPr>
     </w:lvl>
   </w:abstractNum>
-  <w:abstractNum w:abstractNumId="15" w15:restartNumberingAfterBreak="0">
+  <w:abstractNum w:abstractNumId="15">
     <w:nsid w:val="56094DF7"/>
     <w:multiLevelType w:val="hybridMultilevel"/>
     <w:tmpl w:val="2598BC68"/>
@@ -9684,7 +11248,7 @@
       </w:rPr>
     </w:lvl>
   </w:abstractNum>
-  <w:abstractNum w:abstractNumId="16" w15:restartNumberingAfterBreak="0">
+  <w:abstractNum w:abstractNumId="16">
     <w:nsid w:val="56CD5111"/>
     <w:multiLevelType w:val="hybridMultilevel"/>
     <w:tmpl w:val="9EAEE40C"/>
@@ -9800,7 +11364,7 @@
       </w:rPr>
     </w:lvl>
   </w:abstractNum>
-  <w:abstractNum w:abstractNumId="17" w15:restartNumberingAfterBreak="0">
+  <w:abstractNum w:abstractNumId="17">
     <w:nsid w:val="57C67F47"/>
     <w:multiLevelType w:val="hybridMultilevel"/>
     <w:tmpl w:val="45FA081C"/>
@@ -9894,7 +11458,7 @@
       </w:pPr>
     </w:lvl>
   </w:abstractNum>
-  <w:abstractNum w:abstractNumId="18" w15:restartNumberingAfterBreak="0">
+  <w:abstractNum w:abstractNumId="18">
     <w:nsid w:val="594150D3"/>
     <w:multiLevelType w:val="hybridMultilevel"/>
     <w:tmpl w:val="C51A0B44"/>
@@ -10010,7 +11574,7 @@
       </w:rPr>
     </w:lvl>
   </w:abstractNum>
-  <w:abstractNum w:abstractNumId="19" w15:restartNumberingAfterBreak="0">
+  <w:abstractNum w:abstractNumId="19">
     <w:nsid w:val="5A96043B"/>
     <w:multiLevelType w:val="hybridMultilevel"/>
     <w:tmpl w:val="148CBD06"/>
@@ -10128,7 +11692,7 @@
       </w:rPr>
     </w:lvl>
   </w:abstractNum>
-  <w:abstractNum w:abstractNumId="20" w15:restartNumberingAfterBreak="0">
+  <w:abstractNum w:abstractNumId="20">
     <w:nsid w:val="5B922D95"/>
     <w:multiLevelType w:val="hybridMultilevel"/>
     <w:tmpl w:val="D75A39DE"/>
@@ -10247,7 +11811,7 @@
       </w:rPr>
     </w:lvl>
   </w:abstractNum>
-  <w:abstractNum w:abstractNumId="21" w15:restartNumberingAfterBreak="0">
+  <w:abstractNum w:abstractNumId="21">
     <w:nsid w:val="64333EB4"/>
     <w:multiLevelType w:val="hybridMultilevel"/>
     <w:tmpl w:val="A3A6B77C"/>
@@ -10363,7 +11927,7 @@
       </w:rPr>
     </w:lvl>
   </w:abstractNum>
-  <w:abstractNum w:abstractNumId="22" w15:restartNumberingAfterBreak="0">
+  <w:abstractNum w:abstractNumId="22">
     <w:nsid w:val="6DB6323C"/>
     <w:multiLevelType w:val="hybridMultilevel"/>
     <w:tmpl w:val="C12669C6"/>
@@ -10457,7 +12021,7 @@
       </w:pPr>
     </w:lvl>
   </w:abstractNum>
-  <w:abstractNum w:abstractNumId="23" w15:restartNumberingAfterBreak="0">
+  <w:abstractNum w:abstractNumId="23">
     <w:nsid w:val="71FB0B7E"/>
     <w:multiLevelType w:val="hybridMultilevel"/>
     <w:tmpl w:val="0FEAF8AA"/>
@@ -10543,7 +12107,7 @@
       </w:pPr>
     </w:lvl>
   </w:abstractNum>
-  <w:abstractNum w:abstractNumId="24" w15:restartNumberingAfterBreak="0">
+  <w:abstractNum w:abstractNumId="24">
     <w:nsid w:val="724B665A"/>
     <w:multiLevelType w:val="hybridMultilevel"/>
     <w:tmpl w:val="BB0AEB14"/>
@@ -10635,7 +12199,7 @@
       </w:pPr>
     </w:lvl>
   </w:abstractNum>
-  <w:abstractNum w:abstractNumId="25" w15:restartNumberingAfterBreak="0">
+  <w:abstractNum w:abstractNumId="25">
     <w:nsid w:val="77234788"/>
     <w:multiLevelType w:val="hybridMultilevel"/>
     <w:tmpl w:val="DBFC1620"/>
@@ -10721,7 +12285,7 @@
       </w:pPr>
     </w:lvl>
   </w:abstractNum>
-  <w:abstractNum w:abstractNumId="26" w15:restartNumberingAfterBreak="0">
+  <w:abstractNum w:abstractNumId="26">
     <w:nsid w:val="787B66BA"/>
     <w:multiLevelType w:val="hybridMultilevel"/>
     <w:tmpl w:val="51164722"/>
@@ -10810,7 +12374,7 @@
       </w:pPr>
     </w:lvl>
   </w:abstractNum>
-  <w:abstractNum w:abstractNumId="27" w15:restartNumberingAfterBreak="0">
+  <w:abstractNum w:abstractNumId="27">
     <w:nsid w:val="7A073195"/>
     <w:multiLevelType w:val="hybridMultilevel"/>
     <w:tmpl w:val="253E3406"/>
@@ -11015,8 +12579,16 @@
 </w:numbering>
 </file>
 
+<file path=word/people.xml><?xml version="1.0" encoding="utf-8"?>
+<w15:people xmlns:wpc="http://schemas.microsoft.com/office/word/2010/wordprocessingCanvas" xmlns:mo="http://schemas.microsoft.com/office/mac/office/2008/main" xmlns:mc="http://schemas.openxmlformats.org/markup-compatibility/2006" xmlns:mv="urn:schemas-microsoft-com:mac:vml" xmlns:o="urn:schemas-microsoft-com:office:office" xmlns:r="http://schemas.openxmlformats.org/officeDocument/2006/relationships" xmlns:m="http://schemas.openxmlformats.org/officeDocument/2006/math" xmlns:v="urn:schemas-microsoft-com:vml" xmlns:wp14="http://schemas.microsoft.com/office/word/2010/wordprocessingDrawing" xmlns:wp="http://schemas.openxmlformats.org/drawingml/2006/wordprocessingDrawing" xmlns:w10="urn:schemas-microsoft-com:office:word" xmlns:w="http://schemas.openxmlformats.org/wordprocessingml/2006/main" xmlns:w14="http://schemas.microsoft.com/office/word/2010/wordml" xmlns:w15="http://schemas.microsoft.com/office/word/2012/wordml" xmlns:wpg="http://schemas.microsoft.com/office/word/2010/wordprocessingGroup" xmlns:wpi="http://schemas.microsoft.com/office/word/2010/wordprocessingInk" xmlns:wne="http://schemas.microsoft.com/office/word/2006/wordml" xmlns:wps="http://schemas.microsoft.com/office/word/2010/wordprocessingShape" mc:Ignorable="w14 w15 wp14">
+  <w15:person w15:author="Scott B Coughlin">
+    <w15:presenceInfo w15:providerId="None" w15:userId="Scott B Coughlin"/>
+  </w15:person>
+</w15:people>
+</file>
+
 <file path=word/styles.xml><?xml version="1.0" encoding="utf-8"?>
-<w:styles xmlns:mc="http://schemas.openxmlformats.org/markup-compatibility/2006" xmlns:r="http://schemas.openxmlformats.org/officeDocument/2006/relationships" xmlns:w="http://schemas.openxmlformats.org/wordprocessingml/2006/main" xmlns:w14="http://schemas.microsoft.com/office/word/2010/wordml" xmlns:w15="http://schemas.microsoft.com/office/word/2012/wordml" xmlns:w16se="http://schemas.microsoft.com/office/word/2015/wordml/symex" mc:Ignorable="w14 w15 w16se">
+<w:styles xmlns:mc="http://schemas.openxmlformats.org/markup-compatibility/2006" xmlns:r="http://schemas.openxmlformats.org/officeDocument/2006/relationships" xmlns:w="http://schemas.openxmlformats.org/wordprocessingml/2006/main" xmlns:w14="http://schemas.microsoft.com/office/word/2010/wordml" xmlns:w15="http://schemas.microsoft.com/office/word/2012/wordml" mc:Ignorable="w14 w15">
   <w:docDefaults>
     <w:rPrDefault>
       <w:rPr>
@@ -11032,7 +12604,7 @@
       </w:pPr>
     </w:pPrDefault>
   </w:docDefaults>
-  <w:latentStyles w:defLockedState="0" w:defUIPriority="99" w:defSemiHidden="0" w:defUnhideWhenUsed="0" w:defQFormat="0" w:count="371">
+  <w:latentStyles w:defLockedState="0" w:defUIPriority="99" w:defSemiHidden="0" w:defUnhideWhenUsed="0" w:defQFormat="0" w:count="382">
     <w:lsdException w:name="Normal" w:uiPriority="0" w:qFormat="1"/>
     <w:lsdException w:name="heading 1" w:uiPriority="9" w:qFormat="1"/>
     <w:lsdException w:name="heading 2" w:semiHidden="1" w:uiPriority="9" w:unhideWhenUsed="1" w:qFormat="1"/>
@@ -11138,7 +12710,6 @@
     <w:lsdException w:name="HTML Sample" w:semiHidden="1" w:unhideWhenUsed="1"/>
     <w:lsdException w:name="HTML Typewriter" w:semiHidden="1" w:unhideWhenUsed="1"/>
     <w:lsdException w:name="HTML Variable" w:semiHidden="1" w:unhideWhenUsed="1"/>
-    <w:lsdException w:name="Normal Table" w:semiHidden="1" w:unhideWhenUsed="1"/>
     <w:lsdException w:name="annotation subject" w:semiHidden="1" w:unhideWhenUsed="1"/>
     <w:lsdException w:name="No List" w:semiHidden="1" w:unhideWhenUsed="1"/>
     <w:lsdException w:name="Outline List 1" w:semiHidden="1" w:unhideWhenUsed="1"/>
@@ -11184,11 +12755,9 @@
     <w:lsdException w:name="Table Subtle 1" w:semiHidden="1" w:unhideWhenUsed="1"/>
     <w:lsdException w:name="Table Subtle 2" w:semiHidden="1" w:unhideWhenUsed="1"/>
     <w:lsdException w:name="Table Web 1" w:semiHidden="1" w:unhideWhenUsed="1"/>
-    <w:lsdException w:name="Table Web 2" w:semiHidden="1" w:unhideWhenUsed="1"/>
     <w:lsdException w:name="Table Web 3" w:semiHidden="1" w:unhideWhenUsed="1"/>
     <w:lsdException w:name="Balloon Text" w:semiHidden="1" w:unhideWhenUsed="1"/>
     <w:lsdException w:name="Table Grid" w:uiPriority="59"/>
-    <w:lsdException w:name="Table Theme" w:semiHidden="1" w:unhideWhenUsed="1"/>
     <w:lsdException w:name="Placeholder Text" w:semiHidden="1"/>
     <w:lsdException w:name="No Spacing" w:uiPriority="1" w:qFormat="1"/>
     <w:lsdException w:name="Light Shading" w:uiPriority="60"/>
@@ -11404,6 +12973,8 @@
     <w:lsdException w:name="List Table 5 Dark Accent 6" w:uiPriority="50"/>
     <w:lsdException w:name="List Table 6 Colorful Accent 6" w:uiPriority="51"/>
     <w:lsdException w:name="List Table 7 Colorful Accent 6" w:uiPriority="52"/>
+    <w:lsdException w:name="Mention" w:semiHidden="1" w:unhideWhenUsed="1"/>
+    <w:lsdException w:name="Smart Hyperlink" w:semiHidden="1" w:unhideWhenUsed="1"/>
   </w:latentStyles>
   <w:style w:type="paragraph" w:default="1" w:styleId="Normal">
     <w:name w:val="Normal"/>
@@ -11950,7 +13521,7 @@
 </file>
 
 <file path=customXml/itemProps1.xml><?xml version="1.0" encoding="utf-8"?>
-<ds:datastoreItem xmlns:ds="http://schemas.openxmlformats.org/officeDocument/2006/customXml" ds:itemID="{BDADA579-B378-49A9-B8FE-4CD92DA1B799}">
+<ds:datastoreItem xmlns:ds="http://schemas.openxmlformats.org/officeDocument/2006/customXml" ds:itemID="{CAFADFE1-EAD5-A64A-AB8B-BEBEB8CC5B34}">
   <ds:schemaRefs>
     <ds:schemaRef ds:uri="http://schemas.openxmlformats.org/officeDocument/2006/bibliography"/>
   </ds:schemaRefs>

</xml_diff>

<commit_message>
Adding recruitment and privacy forms, updating IRB
</commit_message>
<xml_diff>
--- a/Documents/IRB/Gravity Spy IRB Protocol RevJun17.docx
+++ b/Documents/IRB/Gravity Spy IRB Protocol RevJun17.docx
@@ -1798,109 +1798,237 @@
           <w:szCs w:val="24"/>
         </w:rPr>
       </w:pPr>
-      <w:r>
-        <w:rPr>
-          <w:rFonts w:ascii="Times New Roman" w:hAnsi="Times New Roman" w:cs="Times New Roman"/>
-          <w:iCs/>
-          <w:sz w:val="24"/>
-          <w:szCs w:val="24"/>
-        </w:rPr>
-        <w:t xml:space="preserve">Our only exclusion criteria </w:t>
-      </w:r>
-      <w:proofErr w:type="gramStart"/>
-      <w:r>
-        <w:rPr>
-          <w:rFonts w:ascii="Times New Roman" w:hAnsi="Times New Roman" w:cs="Times New Roman"/>
-          <w:iCs/>
-          <w:sz w:val="24"/>
-          <w:szCs w:val="24"/>
-        </w:rPr>
-        <w:t>is</w:t>
-      </w:r>
-      <w:proofErr w:type="gramEnd"/>
-      <w:r>
-        <w:rPr>
-          <w:rFonts w:ascii="Times New Roman" w:hAnsi="Times New Roman" w:cs="Times New Roman"/>
-          <w:iCs/>
-          <w:sz w:val="24"/>
-          <w:szCs w:val="24"/>
-        </w:rPr>
-        <w:t xml:space="preserve"> that</w:t>
-      </w:r>
-      <w:r>
-        <w:rPr>
-          <w:rFonts w:ascii="Times New Roman" w:hAnsi="Times New Roman" w:cs="Times New Roman"/>
-          <w:iCs/>
-          <w:sz w:val="24"/>
-          <w:szCs w:val="24"/>
-        </w:rPr>
-        <w:t xml:space="preserve"> each person who uses the </w:t>
-      </w:r>
+      <w:del w:id="5" w:author="Scott B Coughlin" w:date="2016-10-19T11:31:00Z">
+        <w:r>
+          <w:rPr>
+            <w:rFonts w:ascii="Times New Roman" w:hAnsi="Times New Roman" w:cs="Times New Roman"/>
+            <w:iCs/>
+            <w:sz w:val="24"/>
+            <w:szCs w:val="24"/>
+          </w:rPr>
+          <w:delText>Our only exclusion criteria is that</w:delText>
+        </w:r>
+        <w:r>
+          <w:rPr>
+            <w:rFonts w:ascii="Times New Roman" w:hAnsi="Times New Roman" w:cs="Times New Roman"/>
+            <w:iCs/>
+            <w:sz w:val="24"/>
+            <w:szCs w:val="24"/>
+          </w:rPr>
+          <w:delText xml:space="preserve"> each person who uses the Zooniverse website must agree </w:delText>
+        </w:r>
+        <w:r>
+          <w:rPr>
+            <w:rFonts w:ascii="Times New Roman" w:hAnsi="Times New Roman" w:cs="Times New Roman"/>
+            <w:iCs/>
+            <w:sz w:val="24"/>
+            <w:szCs w:val="24"/>
+          </w:rPr>
+          <w:delText>to</w:delText>
+        </w:r>
+        <w:r>
+          <w:rPr>
+            <w:rFonts w:ascii="Times New Roman" w:hAnsi="Times New Roman" w:cs="Times New Roman"/>
+            <w:iCs/>
+            <w:sz w:val="24"/>
+            <w:szCs w:val="24"/>
+          </w:rPr>
+          <w:delText xml:space="preserve"> a notice of Informed Consent</w:delText>
+        </w:r>
+        <w:r>
+          <w:rPr>
+            <w:rFonts w:ascii="Times New Roman" w:hAnsi="Times New Roman" w:cs="Times New Roman"/>
+            <w:iCs/>
+            <w:sz w:val="24"/>
+            <w:szCs w:val="24"/>
+          </w:rPr>
+          <w:delText>, which will require that participants need to be at least 18 years old; therefore, we expect only adults will be included</w:delText>
+        </w:r>
+        <w:r>
+          <w:rPr>
+            <w:rFonts w:ascii="Times New Roman" w:hAnsi="Times New Roman" w:cs="Times New Roman"/>
+            <w:iCs/>
+            <w:sz w:val="24"/>
+            <w:szCs w:val="24"/>
+          </w:rPr>
+          <w:delText>.</w:delText>
+        </w:r>
+      </w:del>
       <w:proofErr w:type="spellStart"/>
-      <w:r>
-        <w:rPr>
-          <w:rFonts w:ascii="Times New Roman" w:hAnsi="Times New Roman" w:cs="Times New Roman"/>
-          <w:iCs/>
-          <w:sz w:val="24"/>
-          <w:szCs w:val="24"/>
-        </w:rPr>
-        <w:t>Zooniverse</w:t>
-      </w:r>
-      <w:proofErr w:type="spellEnd"/>
-      <w:r>
-        <w:rPr>
-          <w:rFonts w:ascii="Times New Roman" w:hAnsi="Times New Roman" w:cs="Times New Roman"/>
-          <w:iCs/>
-          <w:sz w:val="24"/>
-          <w:szCs w:val="24"/>
-        </w:rPr>
-        <w:t xml:space="preserve"> website must agree </w:t>
-      </w:r>
-      <w:r>
-        <w:rPr>
-          <w:rFonts w:ascii="Times New Roman" w:hAnsi="Times New Roman" w:cs="Times New Roman"/>
-          <w:iCs/>
-          <w:sz w:val="24"/>
-          <w:szCs w:val="24"/>
-        </w:rPr>
-        <w:t>to</w:t>
-      </w:r>
-      <w:r>
-        <w:rPr>
-          <w:rFonts w:ascii="Times New Roman" w:hAnsi="Times New Roman" w:cs="Times New Roman"/>
-          <w:iCs/>
-          <w:sz w:val="24"/>
-          <w:szCs w:val="24"/>
-        </w:rPr>
-        <w:t xml:space="preserve"> a notice of Informed Consent</w:t>
-      </w:r>
-      <w:r>
-        <w:rPr>
-          <w:rFonts w:ascii="Times New Roman" w:hAnsi="Times New Roman" w:cs="Times New Roman"/>
-          <w:iCs/>
-          <w:sz w:val="24"/>
-          <w:szCs w:val="24"/>
-        </w:rPr>
-        <w:t>, which will require that participants need to be at least 18 years old; therefore, we expect only adults will be included</w:t>
-      </w:r>
-      <w:r>
-        <w:rPr>
-          <w:rFonts w:ascii="Times New Roman" w:hAnsi="Times New Roman" w:cs="Times New Roman"/>
-          <w:iCs/>
-          <w:sz w:val="24"/>
-          <w:szCs w:val="24"/>
-        </w:rPr>
-        <w:t>.  (Pregnant women ma</w:t>
-      </w:r>
-      <w:r>
-        <w:rPr>
-          <w:rFonts w:ascii="Times New Roman" w:hAnsi="Times New Roman" w:cs="Times New Roman"/>
-          <w:iCs/>
-          <w:sz w:val="24"/>
-          <w:szCs w:val="24"/>
-        </w:rPr>
-        <w:t>y be included, but they are not specifically targeted as our study does not concern those particular groups.)</w:t>
-      </w:r>
+      <w:ins w:id="6" w:author="Scott B Coughlin" w:date="2016-10-19T11:31:00Z">
+        <w:r>
+          <w:rPr>
+            <w:rFonts w:ascii="Times New Roman" w:hAnsi="Times New Roman" w:cs="Times New Roman"/>
+            <w:iCs/>
+            <w:sz w:val="24"/>
+            <w:szCs w:val="24"/>
+          </w:rPr>
+          <w:t>Zooniverse</w:t>
+        </w:r>
+        <w:proofErr w:type="spellEnd"/>
+        <w:r>
+          <w:rPr>
+            <w:rFonts w:ascii="Times New Roman" w:hAnsi="Times New Roman" w:cs="Times New Roman"/>
+            <w:iCs/>
+            <w:sz w:val="24"/>
+            <w:szCs w:val="24"/>
+          </w:rPr>
+          <w:t xml:space="preserve"> does not require </w:t>
+        </w:r>
+        <w:r>
+          <w:rPr>
+            <w:rFonts w:ascii="Times New Roman" w:hAnsi="Times New Roman" w:cs="Times New Roman"/>
+            <w:iCs/>
+            <w:sz w:val="24"/>
+            <w:szCs w:val="24"/>
+          </w:rPr>
+          <w:t>citizen</w:t>
+        </w:r>
+        <w:r>
+          <w:rPr>
+            <w:rFonts w:ascii="Times New Roman" w:hAnsi="Times New Roman" w:cs="Times New Roman"/>
+            <w:iCs/>
+            <w:sz w:val="24"/>
+            <w:szCs w:val="24"/>
+          </w:rPr>
+          <w:t xml:space="preserve"> scientists to be over the age of 18</w:t>
+        </w:r>
+      </w:ins>
+      <w:ins w:id="7" w:author="Scott B Coughlin" w:date="2016-10-19T11:32:00Z">
+        <w:r>
+          <w:rPr>
+            <w:rFonts w:ascii="Times New Roman" w:hAnsi="Times New Roman" w:cs="Times New Roman"/>
+            <w:iCs/>
+            <w:sz w:val="24"/>
+            <w:szCs w:val="24"/>
+          </w:rPr>
+          <w:t>, but non</w:t>
+        </w:r>
+        <w:r>
+          <w:rPr>
+            <w:rFonts w:ascii="Times New Roman" w:hAnsi="Times New Roman" w:cs="Times New Roman"/>
+            <w:iCs/>
+            <w:sz w:val="24"/>
+            <w:szCs w:val="24"/>
+          </w:rPr>
+          <w:t>e</w:t>
+        </w:r>
+        <w:r>
+          <w:rPr>
+            <w:rFonts w:ascii="Times New Roman" w:hAnsi="Times New Roman" w:cs="Times New Roman"/>
+            <w:iCs/>
+            <w:sz w:val="24"/>
+            <w:szCs w:val="24"/>
+          </w:rPr>
+          <w:t xml:space="preserve"> of our studies are targeted at minors</w:t>
+        </w:r>
+      </w:ins>
+      <w:ins w:id="8" w:author="Scott B Coughlin" w:date="2016-10-19T11:34:00Z">
+        <w:r>
+          <w:rPr>
+            <w:rFonts w:ascii="Times New Roman" w:hAnsi="Times New Roman" w:cs="Times New Roman"/>
+            <w:iCs/>
+            <w:sz w:val="24"/>
+            <w:szCs w:val="24"/>
+          </w:rPr>
+          <w:t xml:space="preserve">. </w:t>
+        </w:r>
+      </w:ins>
+      <w:del w:id="9" w:author="Scott B Coughlin" w:date="2016-10-19T11:32:00Z">
+        <w:r>
+          <w:rPr>
+            <w:rFonts w:ascii="Times New Roman" w:hAnsi="Times New Roman" w:cs="Times New Roman"/>
+            <w:iCs/>
+            <w:sz w:val="24"/>
+            <w:szCs w:val="24"/>
+          </w:rPr>
+          <w:delText xml:space="preserve"> </w:delText>
+        </w:r>
+      </w:del>
+      <w:del w:id="10" w:author="Scott B Coughlin" w:date="2016-10-19T11:34:00Z">
+        <w:r>
+          <w:rPr>
+            <w:rFonts w:ascii="Times New Roman" w:hAnsi="Times New Roman" w:cs="Times New Roman"/>
+            <w:iCs/>
+            <w:sz w:val="24"/>
+            <w:szCs w:val="24"/>
+          </w:rPr>
+          <w:delText xml:space="preserve"> </w:delText>
+        </w:r>
+      </w:del>
+      <w:ins w:id="11" w:author="Scott B Coughlin" w:date="2016-10-19T11:35:00Z">
+        <w:r>
+          <w:rPr>
+            <w:rFonts w:ascii="Times New Roman" w:hAnsi="Times New Roman" w:cs="Times New Roman"/>
+            <w:iCs/>
+            <w:sz w:val="24"/>
+            <w:szCs w:val="24"/>
+          </w:rPr>
+          <w:t xml:space="preserve">Similarly, </w:t>
+        </w:r>
+      </w:ins>
+      <w:del w:id="12" w:author="Scott B Coughlin" w:date="2016-10-19T11:34:00Z">
+        <w:r>
+          <w:rPr>
+            <w:rFonts w:ascii="Times New Roman" w:hAnsi="Times New Roman" w:cs="Times New Roman"/>
+            <w:iCs/>
+            <w:sz w:val="24"/>
+            <w:szCs w:val="24"/>
+          </w:rPr>
+          <w:delText>(</w:delText>
+        </w:r>
+      </w:del>
+      <w:ins w:id="13" w:author="Scott B Coughlin" w:date="2016-10-19T11:35:00Z">
+        <w:r>
+          <w:rPr>
+            <w:rFonts w:ascii="Times New Roman" w:hAnsi="Times New Roman" w:cs="Times New Roman"/>
+            <w:iCs/>
+            <w:sz w:val="24"/>
+            <w:szCs w:val="24"/>
+          </w:rPr>
+          <w:t>p</w:t>
+        </w:r>
+      </w:ins>
+      <w:del w:id="14" w:author="Scott B Coughlin" w:date="2016-10-19T11:35:00Z">
+        <w:r>
+          <w:rPr>
+            <w:rFonts w:ascii="Times New Roman" w:hAnsi="Times New Roman" w:cs="Times New Roman"/>
+            <w:iCs/>
+            <w:sz w:val="24"/>
+            <w:szCs w:val="24"/>
+          </w:rPr>
+          <w:delText>P</w:delText>
+        </w:r>
+      </w:del>
+      <w:r>
+        <w:rPr>
+          <w:rFonts w:ascii="Times New Roman" w:hAnsi="Times New Roman" w:cs="Times New Roman"/>
+          <w:iCs/>
+          <w:sz w:val="24"/>
+          <w:szCs w:val="24"/>
+        </w:rPr>
+        <w:t>regnant women ma</w:t>
+      </w:r>
+      <w:r>
+        <w:rPr>
+          <w:rFonts w:ascii="Times New Roman" w:hAnsi="Times New Roman" w:cs="Times New Roman"/>
+          <w:iCs/>
+          <w:sz w:val="24"/>
+          <w:szCs w:val="24"/>
+        </w:rPr>
+        <w:t>y be included, but they are not specifically targeted as our study does not concern those particular groups.</w:t>
+      </w:r>
+      <w:del w:id="15" w:author="Scott B Coughlin" w:date="2016-10-19T11:35:00Z">
+        <w:r>
+          <w:rPr>
+            <w:rFonts w:ascii="Times New Roman" w:hAnsi="Times New Roman" w:cs="Times New Roman"/>
+            <w:iCs/>
+            <w:sz w:val="24"/>
+            <w:szCs w:val="24"/>
+          </w:rPr>
+          <w:delText>)</w:delText>
+        </w:r>
+      </w:del>
     </w:p>
     <w:p>
       <w:pPr>
@@ -1982,7 +2110,7 @@
         <w:adjustRightInd w:val="0"/>
         <w:spacing w:after="0" w:line="240" w:lineRule="auto"/>
         <w:rPr>
-          <w:ins w:id="5" w:author="Scott B Coughlin" w:date="2016-10-19T09:27:00Z"/>
+          <w:ins w:id="16" w:author="Scott B Coughlin" w:date="2016-10-19T09:27:00Z"/>
           <w:rFonts w:ascii="Times New Roman" w:hAnsi="Times New Roman" w:cs="Times New Roman"/>
           <w:iCs/>
           <w:sz w:val="24"/>
@@ -2259,14 +2387,14 @@
         <w:adjustRightInd w:val="0"/>
         <w:spacing w:after="0" w:line="240" w:lineRule="auto"/>
         <w:rPr>
-          <w:ins w:id="6" w:author="Scott B Coughlin" w:date="2016-10-19T09:27:00Z"/>
-          <w:rFonts w:ascii="Times New Roman" w:hAnsi="Times New Roman" w:cs="Times New Roman"/>
-          <w:iCs/>
-          <w:sz w:val="24"/>
-          <w:szCs w:val="24"/>
-        </w:rPr>
-      </w:pPr>
-      <w:ins w:id="7" w:author="Scott B Coughlin" w:date="2016-10-19T09:28:00Z">
+          <w:ins w:id="17" w:author="Scott B Coughlin" w:date="2016-10-19T09:27:00Z"/>
+          <w:rFonts w:ascii="Times New Roman" w:hAnsi="Times New Roman" w:cs="Times New Roman"/>
+          <w:iCs/>
+          <w:sz w:val="24"/>
+          <w:szCs w:val="24"/>
+        </w:rPr>
+      </w:pPr>
+      <w:ins w:id="18" w:author="Scott B Coughlin" w:date="2016-10-19T09:28:00Z">
         <w:r>
           <w:rPr>
             <w:rFonts w:ascii="Times New Roman" w:hAnsi="Times New Roman" w:cs="Times New Roman"/>
@@ -2274,6 +2402,11 @@
             <w:noProof/>
             <w:sz w:val="24"/>
             <w:szCs w:val="24"/>
+            <w:rPrChange w:id="19" w:author="Unknown">
+              <w:rPr>
+                <w:noProof/>
+              </w:rPr>
+            </w:rPrChange>
           </w:rPr>
           <w:lastRenderedPageBreak/>
           <w:drawing>
@@ -2327,14 +2460,14 @@
         <w:adjustRightInd w:val="0"/>
         <w:spacing w:after="0" w:line="240" w:lineRule="auto"/>
         <w:rPr>
-          <w:ins w:id="8" w:author="Scott B Coughlin" w:date="2016-10-19T09:28:00Z"/>
-          <w:rFonts w:ascii="Times New Roman" w:hAnsi="Times New Roman" w:cs="Times New Roman"/>
-          <w:iCs/>
-          <w:sz w:val="24"/>
-          <w:szCs w:val="24"/>
-        </w:rPr>
-      </w:pPr>
-      <w:ins w:id="9" w:author="Scott B Coughlin" w:date="2016-10-19T09:27:00Z">
+          <w:ins w:id="20" w:author="Scott B Coughlin" w:date="2016-10-19T09:28:00Z"/>
+          <w:rFonts w:ascii="Times New Roman" w:hAnsi="Times New Roman" w:cs="Times New Roman"/>
+          <w:iCs/>
+          <w:sz w:val="24"/>
+          <w:szCs w:val="24"/>
+        </w:rPr>
+      </w:pPr>
+      <w:ins w:id="21" w:author="Scott B Coughlin" w:date="2016-10-19T09:27:00Z">
         <w:r>
           <w:rPr>
             <w:rFonts w:ascii="Times New Roman" w:hAnsi="Times New Roman" w:cs="Times New Roman"/>
@@ -2345,7 +2478,7 @@
           <w:t xml:space="preserve">The </w:t>
         </w:r>
       </w:ins>
-      <w:ins w:id="10" w:author="Scott B Coughlin" w:date="2016-10-19T09:28:00Z">
+      <w:ins w:id="22" w:author="Scott B Coughlin" w:date="2016-10-19T09:28:00Z">
         <w:r>
           <w:rPr>
             <w:rFonts w:ascii="Times New Roman" w:hAnsi="Times New Roman" w:cs="Times New Roman"/>
@@ -2356,7 +2489,7 @@
           <w:t>above</w:t>
         </w:r>
       </w:ins>
-      <w:ins w:id="11" w:author="Scott B Coughlin" w:date="2016-10-19T09:27:00Z">
+      <w:ins w:id="23" w:author="Scott B Coughlin" w:date="2016-10-19T09:27:00Z">
         <w:r>
           <w:rPr>
             <w:rFonts w:ascii="Times New Roman" w:hAnsi="Times New Roman" w:cs="Times New Roman"/>
@@ -2375,7 +2508,7 @@
         <w:adjustRightInd w:val="0"/>
         <w:spacing w:after="0" w:line="240" w:lineRule="auto"/>
         <w:rPr>
-          <w:ins w:id="12" w:author="Scott B Coughlin" w:date="2016-10-19T09:28:00Z"/>
+          <w:ins w:id="24" w:author="Scott B Coughlin" w:date="2016-10-19T09:28:00Z"/>
           <w:rFonts w:ascii="Times New Roman" w:hAnsi="Times New Roman" w:cs="Times New Roman"/>
           <w:iCs/>
           <w:sz w:val="24"/>
@@ -2410,7 +2543,7 @@
           <w:szCs w:val="24"/>
         </w:rPr>
       </w:pPr>
-      <w:del w:id="13" w:author="Scott B Coughlin" w:date="2016-10-19T09:25:00Z">
+      <w:del w:id="25" w:author="Scott B Coughlin" w:date="2016-10-19T09:25:00Z">
         <w:r>
           <w:rPr>
             <w:rFonts w:ascii="Times New Roman" w:hAnsi="Times New Roman" w:cs="Times New Roman"/>
@@ -2418,6 +2551,11 @@
             <w:noProof/>
             <w:sz w:val="24"/>
             <w:szCs w:val="24"/>
+            <w:rPrChange w:id="26" w:author="Unknown">
+              <w:rPr>
+                <w:noProof/>
+              </w:rPr>
+            </w:rPrChange>
           </w:rPr>
           <w:drawing>
             <wp:inline distT="0" distB="0" distL="0" distR="0" wp14:anchorId="49865CC7" wp14:editId="79497540">
@@ -2462,7 +2600,7 @@
           </w:drawing>
         </w:r>
       </w:del>
-      <w:ins w:id="14" w:author="Scott B Coughlin" w:date="2016-10-19T09:26:00Z">
+      <w:ins w:id="27" w:author="Scott B Coughlin" w:date="2016-10-19T11:25:00Z">
         <w:r>
           <w:rPr>
             <w:rFonts w:ascii="Times New Roman" w:hAnsi="Times New Roman" w:cs="Times New Roman"/>
@@ -2472,10 +2610,10 @@
             <w:szCs w:val="24"/>
           </w:rPr>
           <w:drawing>
-            <wp:inline distT="0" distB="0" distL="0" distR="0" wp14:anchorId="13403439" wp14:editId="11DFBF3F">
-              <wp:extent cx="6309360" cy="4028440"/>
-              <wp:effectExtent l="0" t="0" r="0" b="10160"/>
-              <wp:docPr id="1" name="Picture 1"/>
+            <wp:inline distT="0" distB="0" distL="0" distR="0" wp14:anchorId="4F691926" wp14:editId="005E6CB8">
+              <wp:extent cx="6309360" cy="2898140"/>
+              <wp:effectExtent l="0" t="0" r="0" b="0"/>
+              <wp:docPr id="3" name="Picture 3"/>
               <wp:cNvGraphicFramePr>
                 <a:graphicFrameLocks xmlns:a="http://schemas.openxmlformats.org/drawingml/2006/main" noChangeAspect="1"/>
               </wp:cNvGraphicFramePr>
@@ -2483,7 +2621,7 @@
                 <a:graphicData uri="http://schemas.openxmlformats.org/drawingml/2006/picture">
                   <pic:pic xmlns:pic="http://schemas.openxmlformats.org/drawingml/2006/picture">
                     <pic:nvPicPr>
-                      <pic:cNvPr id="1" name="WorkflowBlockDiagram.pdf"/>
+                      <pic:cNvPr id="3" name="WorkflowDiagram.pdf"/>
                       <pic:cNvPicPr/>
                     </pic:nvPicPr>
                     <pic:blipFill>
@@ -2501,7 +2639,7 @@
                     <pic:spPr>
                       <a:xfrm>
                         <a:off x="0" y="0"/>
-                        <a:ext cx="6309360" cy="4028440"/>
+                        <a:ext cx="6309360" cy="2898140"/>
                       </a:xfrm>
                       <a:prstGeom prst="rect">
                         <a:avLst/>
@@ -2522,20 +2660,21 @@
         <w:adjustRightInd w:val="0"/>
         <w:spacing w:after="0" w:line="240" w:lineRule="auto"/>
         <w:rPr>
-          <w:rFonts w:ascii="Times New Roman" w:hAnsi="Times New Roman" w:cs="Times New Roman"/>
-          <w:iCs/>
-          <w:sz w:val="24"/>
-          <w:szCs w:val="24"/>
-        </w:rPr>
-      </w:pPr>
-      <w:r>
-        <w:rPr>
-          <w:rFonts w:ascii="Times New Roman" w:hAnsi="Times New Roman" w:cs="Times New Roman"/>
-          <w:iCs/>
-          <w:sz w:val="24"/>
-          <w:szCs w:val="24"/>
-        </w:rPr>
-        <w:lastRenderedPageBreak/>
+          <w:ins w:id="28" w:author="Scott B Coughlin" w:date="2016-10-19T11:42:00Z"/>
+          <w:rFonts w:ascii="Times New Roman" w:hAnsi="Times New Roman" w:cs="Times New Roman"/>
+          <w:b/>
+          <w:iCs/>
+          <w:sz w:val="24"/>
+          <w:szCs w:val="24"/>
+        </w:rPr>
+      </w:pPr>
+      <w:r>
+        <w:rPr>
+          <w:rFonts w:ascii="Times New Roman" w:hAnsi="Times New Roman" w:cs="Times New Roman"/>
+          <w:iCs/>
+          <w:sz w:val="24"/>
+          <w:szCs w:val="24"/>
+        </w:rPr>
         <w:t>Our planned system archite</w:t>
       </w:r>
       <w:r>
@@ -2575,25 +2714,107 @@
         </w:rPr>
         <w:t>, through the LIGO members of our team, the external LIGO data feed</w:t>
       </w:r>
-      <w:ins w:id="15" w:author="Scott B Coughlin" w:date="2016-10-19T09:30:00Z">
-        <w:r>
-          <w:rPr>
-            <w:rFonts w:ascii="Times New Roman" w:hAnsi="Times New Roman" w:cs="Times New Roman"/>
-            <w:iCs/>
-            <w:sz w:val="24"/>
-            <w:szCs w:val="24"/>
-          </w:rPr>
-          <w:t>, called the test set,</w:t>
+      <w:ins w:id="29" w:author="Scott B Coughlin" w:date="2016-10-19T09:30:00Z">
+        <w:r>
+          <w:rPr>
+            <w:rFonts w:ascii="Times New Roman" w:hAnsi="Times New Roman" w:cs="Times New Roman"/>
+            <w:iCs/>
+            <w:sz w:val="24"/>
+            <w:szCs w:val="24"/>
+          </w:rPr>
+          <w:t>, called the test</w:t>
         </w:r>
       </w:ins>
-      <w:r>
-        <w:rPr>
-          <w:rFonts w:ascii="Times New Roman" w:hAnsi="Times New Roman" w:cs="Times New Roman"/>
-          <w:iCs/>
-          <w:sz w:val="24"/>
-          <w:szCs w:val="24"/>
-        </w:rPr>
-        <w:t xml:space="preserve"> (orange) provides data glitches to the </w:t>
+      <w:ins w:id="30" w:author="Scott B Coughlin" w:date="2016-10-19T11:26:00Z">
+        <w:r>
+          <w:rPr>
+            <w:rFonts w:ascii="Times New Roman" w:hAnsi="Times New Roman" w:cs="Times New Roman"/>
+            <w:iCs/>
+            <w:sz w:val="24"/>
+            <w:szCs w:val="24"/>
+          </w:rPr>
+          <w:t>ing</w:t>
+        </w:r>
+      </w:ins>
+      <w:ins w:id="31" w:author="Scott B Coughlin" w:date="2016-10-19T09:30:00Z">
+        <w:r>
+          <w:rPr>
+            <w:rFonts w:ascii="Times New Roman" w:hAnsi="Times New Roman" w:cs="Times New Roman"/>
+            <w:iCs/>
+            <w:sz w:val="24"/>
+            <w:szCs w:val="24"/>
+          </w:rPr>
+          <w:t xml:space="preserve"> set</w:t>
+        </w:r>
+        <w:r>
+          <w:rPr>
+            <w:rFonts w:ascii="Times New Roman" w:hAnsi="Times New Roman" w:cs="Times New Roman"/>
+            <w:iCs/>
+            <w:sz w:val="24"/>
+            <w:szCs w:val="24"/>
+          </w:rPr>
+          <w:t xml:space="preserve"> </w:t>
+        </w:r>
+      </w:ins>
+      <w:del w:id="32" w:author="Scott B Coughlin" w:date="2016-10-19T11:37:00Z">
+        <w:r>
+          <w:rPr>
+            <w:rFonts w:ascii="Times New Roman" w:hAnsi="Times New Roman" w:cs="Times New Roman"/>
+            <w:iCs/>
+            <w:sz w:val="24"/>
+            <w:szCs w:val="24"/>
+          </w:rPr>
+          <w:delText xml:space="preserve"> </w:delText>
+        </w:r>
+      </w:del>
+      <w:r>
+        <w:rPr>
+          <w:rFonts w:ascii="Times New Roman" w:hAnsi="Times New Roman" w:cs="Times New Roman"/>
+          <w:iCs/>
+          <w:sz w:val="24"/>
+          <w:szCs w:val="24"/>
+        </w:rPr>
+        <w:t>(orange)</w:t>
+      </w:r>
+      <w:ins w:id="33" w:author="Scott B Coughlin" w:date="2016-10-19T11:37:00Z">
+        <w:r>
+          <w:rPr>
+            <w:rFonts w:ascii="Times New Roman" w:hAnsi="Times New Roman" w:cs="Times New Roman"/>
+            <w:iCs/>
+            <w:sz w:val="24"/>
+            <w:szCs w:val="24"/>
+          </w:rPr>
+          <w:t>,</w:t>
+        </w:r>
+      </w:ins>
+      <w:r>
+        <w:rPr>
+          <w:rFonts w:ascii="Times New Roman" w:hAnsi="Times New Roman" w:cs="Times New Roman"/>
+          <w:iCs/>
+          <w:sz w:val="24"/>
+          <w:szCs w:val="24"/>
+        </w:rPr>
+        <w:t xml:space="preserve"> provides </w:t>
+      </w:r>
+      <w:del w:id="34" w:author="Scott B Coughlin" w:date="2016-10-19T11:37:00Z">
+        <w:r>
+          <w:rPr>
+            <w:rFonts w:ascii="Times New Roman" w:hAnsi="Times New Roman" w:cs="Times New Roman"/>
+            <w:iCs/>
+            <w:sz w:val="24"/>
+            <w:szCs w:val="24"/>
+          </w:rPr>
+          <w:delText xml:space="preserve">data </w:delText>
+        </w:r>
+      </w:del>
+      <w:r>
+        <w:rPr>
+          <w:rFonts w:ascii="Times New Roman" w:hAnsi="Times New Roman" w:cs="Times New Roman"/>
+          <w:iCs/>
+          <w:sz w:val="24"/>
+          <w:szCs w:val="24"/>
+        </w:rPr>
+        <w:t xml:space="preserve">glitches to the </w:t>
       </w:r>
       <w:r>
         <w:rPr>
@@ -2632,15 +2853,28 @@
         </w:rPr>
         <w:t>, the machine learning (ML) unit (</w:t>
       </w:r>
-      <w:r>
-        <w:rPr>
-          <w:rFonts w:ascii="Times New Roman" w:hAnsi="Times New Roman" w:cs="Times New Roman"/>
-          <w:iCs/>
-          <w:sz w:val="24"/>
-          <w:szCs w:val="24"/>
-        </w:rPr>
-        <w:t>yellow</w:t>
-      </w:r>
+      <w:del w:id="35" w:author="Scott B Coughlin" w:date="2016-10-19T11:26:00Z">
+        <w:r>
+          <w:rPr>
+            <w:rFonts w:ascii="Times New Roman" w:hAnsi="Times New Roman" w:cs="Times New Roman"/>
+            <w:iCs/>
+            <w:sz w:val="24"/>
+            <w:szCs w:val="24"/>
+          </w:rPr>
+          <w:delText>yellow</w:delText>
+        </w:r>
+      </w:del>
+      <w:ins w:id="36" w:author="Scott B Coughlin" w:date="2016-10-19T11:26:00Z">
+        <w:r>
+          <w:rPr>
+            <w:rFonts w:ascii="Times New Roman" w:hAnsi="Times New Roman" w:cs="Times New Roman"/>
+            <w:iCs/>
+            <w:sz w:val="24"/>
+            <w:szCs w:val="24"/>
+          </w:rPr>
+          <w:t>blue</w:t>
+        </w:r>
+      </w:ins>
       <w:r>
         <w:rPr>
           <w:rFonts w:ascii="Times New Roman" w:hAnsi="Times New Roman" w:cs="Times New Roman"/>
@@ -2713,7 +2947,48 @@
           <w:sz w:val="24"/>
           <w:szCs w:val="24"/>
         </w:rPr>
-        <w:t xml:space="preserve"> to more skilled users. If a consensus cannot be reach by the volunteers, the image will be studied and processed by the LIGO detector characterization experts</w:t>
+        <w:t xml:space="preserve"> </w:t>
+      </w:r>
+      <w:ins w:id="37" w:author="Scott B Coughlin" w:date="2016-10-19T11:38:00Z">
+        <w:r>
+          <w:rPr>
+            <w:rFonts w:ascii="Times New Roman" w:hAnsi="Times New Roman" w:cs="Times New Roman"/>
+            <w:iCs/>
+            <w:sz w:val="24"/>
+            <w:szCs w:val="24"/>
+          </w:rPr>
+          <w:lastRenderedPageBreak/>
+          <w:t xml:space="preserve">given </w:t>
+        </w:r>
+      </w:ins>
+      <w:r>
+        <w:rPr>
+          <w:rFonts w:ascii="Times New Roman" w:hAnsi="Times New Roman" w:cs="Times New Roman"/>
+          <w:iCs/>
+          <w:sz w:val="24"/>
+          <w:szCs w:val="24"/>
+        </w:rPr>
+        <w:t>to more skilled users. If a consensus cannot be reach</w:t>
+      </w:r>
+      <w:ins w:id="38" w:author="Scott B Coughlin" w:date="2016-10-19T11:38:00Z">
+        <w:r>
+          <w:rPr>
+            <w:rFonts w:ascii="Times New Roman" w:hAnsi="Times New Roman" w:cs="Times New Roman"/>
+            <w:iCs/>
+            <w:sz w:val="24"/>
+            <w:szCs w:val="24"/>
+          </w:rPr>
+          <w:t>ed</w:t>
+        </w:r>
+      </w:ins>
+      <w:r>
+        <w:rPr>
+          <w:rFonts w:ascii="Times New Roman" w:hAnsi="Times New Roman" w:cs="Times New Roman"/>
+          <w:iCs/>
+          <w:sz w:val="24"/>
+          <w:szCs w:val="24"/>
+        </w:rPr>
+        <w:t xml:space="preserve"> by the volunteers, the image will be studied and processed by the LIGO detector characterization experts</w:t>
       </w:r>
       <w:r>
         <w:rPr>
@@ -2761,15 +3036,28 @@
         </w:rPr>
         <w:t xml:space="preserve"> volunteers (</w:t>
       </w:r>
-      <w:r>
-        <w:rPr>
-          <w:rFonts w:ascii="Times New Roman" w:hAnsi="Times New Roman" w:cs="Times New Roman"/>
-          <w:iCs/>
-          <w:sz w:val="24"/>
-          <w:szCs w:val="24"/>
-        </w:rPr>
-        <w:t>blue</w:t>
-      </w:r>
+      <w:del w:id="39" w:author="Scott B Coughlin" w:date="2016-10-19T11:26:00Z">
+        <w:r>
+          <w:rPr>
+            <w:rFonts w:ascii="Times New Roman" w:hAnsi="Times New Roman" w:cs="Times New Roman"/>
+            <w:iCs/>
+            <w:sz w:val="24"/>
+            <w:szCs w:val="24"/>
+          </w:rPr>
+          <w:delText>blue</w:delText>
+        </w:r>
+      </w:del>
+      <w:ins w:id="40" w:author="Scott B Coughlin" w:date="2016-10-19T11:26:00Z">
+        <w:r>
+          <w:rPr>
+            <w:rFonts w:ascii="Times New Roman" w:hAnsi="Times New Roman" w:cs="Times New Roman"/>
+            <w:iCs/>
+            <w:sz w:val="24"/>
+            <w:szCs w:val="24"/>
+          </w:rPr>
+          <w:t>yellow</w:t>
+        </w:r>
+      </w:ins>
       <w:r>
         <w:rPr>
           <w:rFonts w:ascii="Times New Roman" w:hAnsi="Times New Roman" w:cs="Times New Roman"/>
@@ -2816,7 +3104,7 @@
         </w:rPr>
         <w:t>, there are two data components (</w:t>
       </w:r>
-      <w:ins w:id="16" w:author="Scott B Coughlin" w:date="2016-10-19T09:31:00Z">
+      <w:ins w:id="41" w:author="Scott B Coughlin" w:date="2016-10-19T09:31:00Z">
         <w:r>
           <w:rPr>
             <w:rFonts w:ascii="Times New Roman" w:hAnsi="Times New Roman" w:cs="Times New Roman"/>
@@ -2827,7 +3115,7 @@
           <w:t>also orange</w:t>
         </w:r>
       </w:ins>
-      <w:del w:id="17" w:author="Scott B Coughlin" w:date="2016-10-19T09:31:00Z">
+      <w:del w:id="42" w:author="Scott B Coughlin" w:date="2016-10-19T09:31:00Z">
         <w:r>
           <w:rPr>
             <w:rFonts w:ascii="Times New Roman" w:hAnsi="Times New Roman" w:cs="Times New Roman"/>
@@ -2872,7 +3160,47 @@
           <w:sz w:val="24"/>
           <w:szCs w:val="24"/>
         </w:rPr>
-        <w:t xml:space="preserve"> (shown by the green arrows)</w:t>
+        <w:t xml:space="preserve"> (shown by the </w:t>
+      </w:r>
+      <w:del w:id="43" w:author="Scott B Coughlin" w:date="2016-10-19T11:39:00Z">
+        <w:r>
+          <w:rPr>
+            <w:rFonts w:ascii="Times New Roman" w:hAnsi="Times New Roman" w:cs="Times New Roman"/>
+            <w:iCs/>
+            <w:sz w:val="24"/>
+            <w:szCs w:val="24"/>
+          </w:rPr>
+          <w:delText xml:space="preserve">green </w:delText>
+        </w:r>
+      </w:del>
+      <w:ins w:id="44" w:author="Scott B Coughlin" w:date="2016-10-19T11:39:00Z">
+        <w:r>
+          <w:rPr>
+            <w:rFonts w:ascii="Times New Roman" w:hAnsi="Times New Roman" w:cs="Times New Roman"/>
+            <w:iCs/>
+            <w:sz w:val="24"/>
+            <w:szCs w:val="24"/>
+          </w:rPr>
+          <w:t>gray</w:t>
+        </w:r>
+        <w:r>
+          <w:rPr>
+            <w:rFonts w:ascii="Times New Roman" w:hAnsi="Times New Roman" w:cs="Times New Roman"/>
+            <w:iCs/>
+            <w:sz w:val="24"/>
+            <w:szCs w:val="24"/>
+          </w:rPr>
+          <w:t xml:space="preserve"> </w:t>
+        </w:r>
+      </w:ins>
+      <w:r>
+        <w:rPr>
+          <w:rFonts w:ascii="Times New Roman" w:hAnsi="Times New Roman" w:cs="Times New Roman"/>
+          <w:iCs/>
+          <w:sz w:val="24"/>
+          <w:szCs w:val="24"/>
+        </w:rPr>
+        <w:t>arrows)</w:t>
       </w:r>
       <w:r>
         <w:rPr>
@@ -2883,6 +3211,164 @@
         </w:rPr>
         <w:t xml:space="preserve">.  The gold-standard set also receives information from the human-vetting and human-classification units and provides information back to the ML unit to improve ML algorithms and resulting classification, as well as to the LIGO project for their analysis and hopefully, elimination. </w:t>
       </w:r>
+      <w:ins w:id="45" w:author="Scott B Coughlin" w:date="2016-10-19T11:40:00Z">
+        <w:r>
+          <w:rPr>
+            <w:rFonts w:ascii="Times New Roman" w:hAnsi="Times New Roman" w:cs="Times New Roman"/>
+            <w:b/>
+            <w:iCs/>
+            <w:sz w:val="24"/>
+            <w:szCs w:val="24"/>
+          </w:rPr>
+          <w:t>F</w:t>
+        </w:r>
+        <w:r>
+          <w:rPr>
+            <w:rFonts w:ascii="Times New Roman" w:hAnsi="Times New Roman" w:cs="Times New Roman"/>
+            <w:b/>
+            <w:iCs/>
+            <w:sz w:val="24"/>
+            <w:szCs w:val="24"/>
+          </w:rPr>
+          <w:t xml:space="preserve">ifth, </w:t>
+        </w:r>
+      </w:ins>
+      <w:ins w:id="46" w:author="Scott B Coughlin" w:date="2016-10-19T11:41:00Z">
+        <w:r>
+          <w:rPr>
+            <w:rFonts w:ascii="Times New Roman" w:hAnsi="Times New Roman" w:cs="Times New Roman"/>
+            <w:iCs/>
+            <w:sz w:val="24"/>
+            <w:szCs w:val="24"/>
+            <w:rPrChange w:id="47" w:author="Scott B Coughlin" w:date="2016-10-19T11:42:00Z">
+              <w:rPr>
+                <w:rFonts w:ascii="Times New Roman" w:hAnsi="Times New Roman" w:cs="Times New Roman"/>
+                <w:b/>
+                <w:iCs/>
+                <w:sz w:val="24"/>
+                <w:szCs w:val="24"/>
+              </w:rPr>
+            </w:rPrChange>
+          </w:rPr>
+          <w:t>a social science research component (</w:t>
+        </w:r>
+      </w:ins>
+      <w:ins w:id="48" w:author="Scott B Coughlin" w:date="2016-10-19T11:42:00Z">
+        <w:r>
+          <w:rPr>
+            <w:rFonts w:ascii="Times New Roman" w:hAnsi="Times New Roman" w:cs="Times New Roman"/>
+            <w:iCs/>
+            <w:sz w:val="24"/>
+            <w:szCs w:val="24"/>
+          </w:rPr>
+          <w:t xml:space="preserve">shown as </w:t>
+        </w:r>
+      </w:ins>
+      <w:ins w:id="49" w:author="Scott B Coughlin" w:date="2016-10-19T11:41:00Z">
+        <w:r>
+          <w:rPr>
+            <w:rFonts w:ascii="Times New Roman" w:hAnsi="Times New Roman" w:cs="Times New Roman"/>
+            <w:iCs/>
+            <w:sz w:val="24"/>
+            <w:szCs w:val="24"/>
+            <w:rPrChange w:id="50" w:author="Scott B Coughlin" w:date="2016-10-19T11:42:00Z">
+              <w:rPr>
+                <w:rFonts w:ascii="Times New Roman" w:hAnsi="Times New Roman" w:cs="Times New Roman"/>
+                <w:b/>
+                <w:iCs/>
+                <w:sz w:val="24"/>
+                <w:szCs w:val="24"/>
+              </w:rPr>
+            </w:rPrChange>
+          </w:rPr>
+          <w:t xml:space="preserve">the interconnectedness of this workflow) will collect data about this system for analysis leading to potential improvements in the </w:t>
+        </w:r>
+      </w:ins>
+      <w:ins w:id="51" w:author="Scott B Coughlin" w:date="2016-10-19T11:42:00Z">
+        <w:r>
+          <w:rPr>
+            <w:rFonts w:ascii="Times New Roman" w:hAnsi="Times New Roman" w:cs="Times New Roman"/>
+            <w:iCs/>
+            <w:sz w:val="24"/>
+            <w:szCs w:val="24"/>
+            <w:rPrChange w:id="52" w:author="Scott B Coughlin" w:date="2016-10-19T11:42:00Z">
+              <w:rPr>
+                <w:rFonts w:ascii="Times New Roman" w:hAnsi="Times New Roman" w:cs="Times New Roman"/>
+                <w:b/>
+                <w:iCs/>
+                <w:sz w:val="24"/>
+                <w:szCs w:val="24"/>
+              </w:rPr>
+            </w:rPrChange>
+          </w:rPr>
+          <w:t>implementation</w:t>
+        </w:r>
+      </w:ins>
+      <w:ins w:id="53" w:author="Scott B Coughlin" w:date="2016-10-19T11:41:00Z">
+        <w:r>
+          <w:rPr>
+            <w:rFonts w:ascii="Times New Roman" w:hAnsi="Times New Roman" w:cs="Times New Roman"/>
+            <w:iCs/>
+            <w:sz w:val="24"/>
+            <w:szCs w:val="24"/>
+            <w:rPrChange w:id="54" w:author="Scott B Coughlin" w:date="2016-10-19T11:42:00Z">
+              <w:rPr>
+                <w:rFonts w:ascii="Times New Roman" w:hAnsi="Times New Roman" w:cs="Times New Roman"/>
+                <w:b/>
+                <w:iCs/>
+                <w:sz w:val="24"/>
+                <w:szCs w:val="24"/>
+              </w:rPr>
+            </w:rPrChange>
+          </w:rPr>
+          <w:t xml:space="preserve"> </w:t>
+        </w:r>
+      </w:ins>
+      <w:ins w:id="55" w:author="Scott B Coughlin" w:date="2016-10-19T11:42:00Z">
+        <w:r>
+          <w:rPr>
+            <w:rFonts w:ascii="Times New Roman" w:hAnsi="Times New Roman" w:cs="Times New Roman"/>
+            <w:iCs/>
+            <w:sz w:val="24"/>
+            <w:szCs w:val="24"/>
+            <w:rPrChange w:id="56" w:author="Scott B Coughlin" w:date="2016-10-19T11:42:00Z">
+              <w:rPr>
+                <w:rFonts w:ascii="Times New Roman" w:hAnsi="Times New Roman" w:cs="Times New Roman"/>
+                <w:b/>
+                <w:iCs/>
+                <w:sz w:val="24"/>
+                <w:szCs w:val="24"/>
+              </w:rPr>
+            </w:rPrChange>
+          </w:rPr>
+          <w:t>of this system.</w:t>
+        </w:r>
+      </w:ins>
+    </w:p>
+    <w:p>
+      <w:pPr>
+        <w:autoSpaceDE w:val="0"/>
+        <w:autoSpaceDN w:val="0"/>
+        <w:adjustRightInd w:val="0"/>
+        <w:spacing w:after="0" w:line="240" w:lineRule="auto"/>
+        <w:rPr>
+          <w:rFonts w:ascii="Times New Roman" w:hAnsi="Times New Roman" w:cs="Times New Roman"/>
+          <w:iCs/>
+          <w:sz w:val="24"/>
+          <w:szCs w:val="24"/>
+        </w:rPr>
+      </w:pPr>
+      <w:del w:id="57" w:author="Scott B Coughlin" w:date="2016-10-19T11:41:00Z">
+        <w:r>
+          <w:rPr>
+            <w:rFonts w:ascii="Times New Roman" w:hAnsi="Times New Roman" w:cs="Times New Roman"/>
+            <w:iCs/>
+            <w:sz w:val="24"/>
+            <w:szCs w:val="24"/>
+          </w:rPr>
+          <w:br/>
+        </w:r>
+      </w:del>
       <w:r>
         <w:rPr>
           <w:rFonts w:ascii="Times New Roman" w:hAnsi="Times New Roman" w:cs="Times New Roman"/>
@@ -2899,15 +3385,6 @@
           <w:sz w:val="24"/>
           <w:szCs w:val="24"/>
         </w:rPr>
-        <w:br/>
-      </w:r>
-      <w:r>
-        <w:rPr>
-          <w:rFonts w:ascii="Times New Roman" w:hAnsi="Times New Roman" w:cs="Times New Roman"/>
-          <w:iCs/>
-          <w:sz w:val="24"/>
-          <w:szCs w:val="24"/>
-        </w:rPr>
         <w:t xml:space="preserve">The </w:t>
       </w:r>
       <w:r>
@@ -3038,7 +3515,7 @@
         </w:rPr>
         <w:t xml:space="preserve">human subjects </w:t>
       </w:r>
-      <w:del w:id="18" w:author="Scott B Coughlin" w:date="2016-10-19T09:31:00Z">
+      <w:del w:id="58" w:author="Scott B Coughlin" w:date="2016-10-19T09:31:00Z">
         <w:r>
           <w:rPr>
             <w:rFonts w:ascii="Times New Roman" w:hAnsi="Times New Roman" w:cs="Times New Roman"/>
@@ -3049,7 +3526,7 @@
           <w:delText>will begin</w:delText>
         </w:r>
       </w:del>
-      <w:ins w:id="19" w:author="Scott B Coughlin" w:date="2016-10-19T09:31:00Z">
+      <w:ins w:id="59" w:author="Scott B Coughlin" w:date="2016-10-19T09:31:00Z">
         <w:r>
           <w:rPr>
             <w:rFonts w:ascii="Times New Roman" w:hAnsi="Times New Roman" w:cs="Times New Roman"/>
@@ -3078,7 +3555,7 @@
         </w:rPr>
         <w:t xml:space="preserve">October </w:t>
       </w:r>
-      <w:ins w:id="20" w:author="Scott B Coughlin" w:date="2016-10-19T09:31:00Z">
+      <w:ins w:id="60" w:author="Scott B Coughlin" w:date="2016-10-19T09:31:00Z">
         <w:r>
           <w:rPr>
             <w:rFonts w:ascii="Times New Roman" w:hAnsi="Times New Roman" w:cs="Times New Roman"/>
@@ -3089,7 +3566,7 @@
           <w:t>12</w:t>
         </w:r>
       </w:ins>
-      <w:del w:id="21" w:author="Scott B Coughlin" w:date="2016-10-19T09:31:00Z">
+      <w:del w:id="61" w:author="Scott B Coughlin" w:date="2016-10-19T09:31:00Z">
         <w:r>
           <w:rPr>
             <w:rFonts w:ascii="Times New Roman" w:hAnsi="Times New Roman" w:cs="Times New Roman"/>
@@ -3100,7 +3577,7 @@
           <w:delText>1</w:delText>
         </w:r>
       </w:del>
-      <w:ins w:id="22" w:author="Scott B Coughlin" w:date="2016-10-19T09:31:00Z">
+      <w:ins w:id="62" w:author="Scott B Coughlin" w:date="2016-10-19T09:31:00Z">
         <w:r>
           <w:rPr>
             <w:rFonts w:ascii="Times New Roman" w:hAnsi="Times New Roman" w:cs="Times New Roman"/>
@@ -3112,7 +3589,7 @@
           <w:t>th</w:t>
         </w:r>
       </w:ins>
-      <w:del w:id="23" w:author="Scott B Coughlin" w:date="2016-10-19T09:31:00Z">
+      <w:del w:id="63" w:author="Scott B Coughlin" w:date="2016-10-19T09:31:00Z">
         <w:r>
           <w:rPr>
             <w:rFonts w:ascii="Times New Roman" w:hAnsi="Times New Roman" w:cs="Times New Roman"/>
@@ -3898,8 +4375,59 @@
           <w:sz w:val="24"/>
           <w:szCs w:val="24"/>
         </w:rPr>
-        <w:t xml:space="preserve"> will</w:t>
-      </w:r>
+        <w:t xml:space="preserve"> </w:t>
+      </w:r>
+      <w:del w:id="64" w:author="Scott B Coughlin" w:date="2016-10-19T12:12:00Z">
+        <w:r>
+          <w:rPr>
+            <w:rFonts w:ascii="Times New Roman" w:eastAsiaTheme="majorEastAsia" w:hAnsi="Times New Roman" w:cs="Times New Roman"/>
+            <w:iCs/>
+            <w:sz w:val="24"/>
+            <w:szCs w:val="24"/>
+          </w:rPr>
+          <w:delText>will</w:delText>
+        </w:r>
+        <w:r>
+          <w:rPr>
+            <w:rFonts w:ascii="Times New Roman" w:eastAsiaTheme="majorEastAsia" w:hAnsi="Times New Roman" w:cs="Times New Roman"/>
+            <w:iCs/>
+            <w:sz w:val="24"/>
+            <w:szCs w:val="24"/>
+          </w:rPr>
+          <w:delText xml:space="preserve"> </w:delText>
+        </w:r>
+        <w:r>
+          <w:rPr>
+            <w:rFonts w:ascii="Times New Roman" w:eastAsiaTheme="majorEastAsia" w:hAnsi="Times New Roman" w:cs="Times New Roman"/>
+            <w:iCs/>
+            <w:sz w:val="24"/>
+            <w:szCs w:val="24"/>
+          </w:rPr>
+          <w:delText>only</w:delText>
+        </w:r>
+      </w:del>
+      <w:ins w:id="65" w:author="Scott B Coughlin" w:date="2016-10-19T12:12:00Z">
+        <w:r>
+          <w:rPr>
+            <w:rFonts w:ascii="Times New Roman" w:eastAsiaTheme="majorEastAsia" w:hAnsi="Times New Roman" w:cs="Times New Roman"/>
+            <w:iCs/>
+            <w:sz w:val="24"/>
+            <w:szCs w:val="24"/>
+          </w:rPr>
+          <w:t>is now being</w:t>
+        </w:r>
+      </w:ins>
+      <w:del w:id="66" w:author="Scott B Coughlin" w:date="2016-10-19T12:13:00Z">
+        <w:r>
+          <w:rPr>
+            <w:rFonts w:ascii="Times New Roman" w:eastAsiaTheme="majorEastAsia" w:hAnsi="Times New Roman" w:cs="Times New Roman"/>
+            <w:iCs/>
+            <w:sz w:val="24"/>
+            <w:szCs w:val="24"/>
+          </w:rPr>
+          <w:delText xml:space="preserve"> be</w:delText>
+        </w:r>
+      </w:del>
       <w:r>
         <w:rPr>
           <w:rFonts w:ascii="Times New Roman" w:eastAsiaTheme="majorEastAsia" w:hAnsi="Times New Roman" w:cs="Times New Roman"/>
@@ -3907,62 +4435,97 @@
           <w:sz w:val="24"/>
           <w:szCs w:val="24"/>
         </w:rPr>
-        <w:t xml:space="preserve"> </w:t>
-      </w:r>
-      <w:r>
-        <w:rPr>
-          <w:rFonts w:ascii="Times New Roman" w:eastAsiaTheme="majorEastAsia" w:hAnsi="Times New Roman" w:cs="Times New Roman"/>
-          <w:iCs/>
-          <w:sz w:val="24"/>
-          <w:szCs w:val="24"/>
-        </w:rPr>
-        <w:t>only be analyzed in year 2 a</w:t>
-      </w:r>
-      <w:r>
-        <w:rPr>
-          <w:rFonts w:ascii="Times New Roman" w:eastAsiaTheme="majorEastAsia" w:hAnsi="Times New Roman" w:cs="Times New Roman"/>
-          <w:iCs/>
-          <w:sz w:val="24"/>
-          <w:szCs w:val="24"/>
-        </w:rPr>
-        <w:t>nd beyond, when the</w:t>
-      </w:r>
-      <w:r>
-        <w:rPr>
-          <w:rFonts w:ascii="Times New Roman" w:eastAsiaTheme="majorEastAsia" w:hAnsi="Times New Roman" w:cs="Times New Roman"/>
-          <w:iCs/>
-          <w:sz w:val="24"/>
-          <w:szCs w:val="24"/>
-        </w:rPr>
-        <w:t xml:space="preserve"> </w:t>
-      </w:r>
-      <w:r>
-        <w:rPr>
-          <w:rFonts w:ascii="Times New Roman" w:eastAsiaTheme="majorEastAsia" w:hAnsi="Times New Roman" w:cs="Times New Roman"/>
-          <w:iCs/>
-          <w:sz w:val="24"/>
-          <w:szCs w:val="24"/>
-        </w:rPr>
-        <w:t>Gravity-Spy</w:t>
-      </w:r>
-      <w:r>
-        <w:rPr>
-          <w:rFonts w:ascii="Times New Roman" w:eastAsiaTheme="majorEastAsia" w:hAnsi="Times New Roman" w:cs="Times New Roman"/>
-          <w:iCs/>
-          <w:sz w:val="24"/>
-          <w:szCs w:val="24"/>
-        </w:rPr>
-        <w:t xml:space="preserve"> program is available (with informed consent before volunteers can participate)</w:t>
-      </w:r>
-      <w:r>
-        <w:rPr>
-          <w:rFonts w:ascii="Times New Roman" w:eastAsiaTheme="majorEastAsia" w:hAnsi="Times New Roman" w:cs="Times New Roman"/>
-          <w:iCs/>
-          <w:sz w:val="24"/>
-          <w:szCs w:val="24"/>
-        </w:rPr>
-        <w:t>.</w:t>
-      </w:r>
+        <w:t xml:space="preserve"> analyzed in year 2 </w:t>
+      </w:r>
+      <w:ins w:id="67" w:author="Scott B Coughlin" w:date="2016-10-19T12:12:00Z">
+        <w:r>
+          <w:rPr>
+            <w:rFonts w:ascii="Times New Roman" w:eastAsiaTheme="majorEastAsia" w:hAnsi="Times New Roman" w:cs="Times New Roman"/>
+            <w:iCs/>
+            <w:sz w:val="24"/>
+            <w:szCs w:val="24"/>
+          </w:rPr>
+          <w:t>with the launch of the site.</w:t>
+        </w:r>
+      </w:ins>
+      <w:del w:id="68" w:author="Scott B Coughlin" w:date="2016-10-19T12:14:00Z">
+        <w:r>
+          <w:rPr>
+            <w:rFonts w:ascii="Times New Roman" w:eastAsiaTheme="majorEastAsia" w:hAnsi="Times New Roman" w:cs="Times New Roman"/>
+            <w:iCs/>
+            <w:sz w:val="24"/>
+            <w:szCs w:val="24"/>
+          </w:rPr>
+          <w:delText>a</w:delText>
+        </w:r>
+        <w:r>
+          <w:rPr>
+            <w:rFonts w:ascii="Times New Roman" w:eastAsiaTheme="majorEastAsia" w:hAnsi="Times New Roman" w:cs="Times New Roman"/>
+            <w:iCs/>
+            <w:sz w:val="24"/>
+            <w:szCs w:val="24"/>
+          </w:rPr>
+          <w:delText xml:space="preserve">nd </w:delText>
+        </w:r>
+      </w:del>
+      <w:del w:id="69" w:author="Scott B Coughlin" w:date="2016-10-19T12:13:00Z">
+        <w:r>
+          <w:rPr>
+            <w:rFonts w:ascii="Times New Roman" w:eastAsiaTheme="majorEastAsia" w:hAnsi="Times New Roman" w:cs="Times New Roman"/>
+            <w:iCs/>
+            <w:sz w:val="24"/>
+            <w:szCs w:val="24"/>
+          </w:rPr>
+          <w:delText>beyond, when the</w:delText>
+        </w:r>
+        <w:r>
+          <w:rPr>
+            <w:rFonts w:ascii="Times New Roman" w:eastAsiaTheme="majorEastAsia" w:hAnsi="Times New Roman" w:cs="Times New Roman"/>
+            <w:iCs/>
+            <w:sz w:val="24"/>
+            <w:szCs w:val="24"/>
+          </w:rPr>
+          <w:delText xml:space="preserve"> </w:delText>
+        </w:r>
+        <w:r>
+          <w:rPr>
+            <w:rFonts w:ascii="Times New Roman" w:eastAsiaTheme="majorEastAsia" w:hAnsi="Times New Roman" w:cs="Times New Roman"/>
+            <w:iCs/>
+            <w:sz w:val="24"/>
+            <w:szCs w:val="24"/>
+          </w:rPr>
+          <w:delText>Gravity-Spy</w:delText>
+        </w:r>
+        <w:r>
+          <w:rPr>
+            <w:rFonts w:ascii="Times New Roman" w:eastAsiaTheme="majorEastAsia" w:hAnsi="Times New Roman" w:cs="Times New Roman"/>
+            <w:iCs/>
+            <w:sz w:val="24"/>
+            <w:szCs w:val="24"/>
+          </w:rPr>
+          <w:delText xml:space="preserve"> program is available (</w:delText>
+        </w:r>
+      </w:del>
+      <w:del w:id="70" w:author="Scott B Coughlin" w:date="2016-10-19T12:14:00Z">
+        <w:r>
+          <w:rPr>
+            <w:rFonts w:ascii="Times New Roman" w:eastAsiaTheme="majorEastAsia" w:hAnsi="Times New Roman" w:cs="Times New Roman"/>
+            <w:iCs/>
+            <w:sz w:val="24"/>
+            <w:szCs w:val="24"/>
+          </w:rPr>
+          <w:delText>with informed consent before volunteers can participate)</w:delText>
+        </w:r>
+        <w:r>
+          <w:rPr>
+            <w:rFonts w:ascii="Times New Roman" w:eastAsiaTheme="majorEastAsia" w:hAnsi="Times New Roman" w:cs="Times New Roman"/>
+            <w:iCs/>
+            <w:sz w:val="24"/>
+            <w:szCs w:val="24"/>
+          </w:rPr>
+          <w:delText>.</w:delText>
+        </w:r>
+      </w:del>
       <w:r>
         <w:rPr>
           <w:rFonts w:ascii="Times New Roman" w:eastAsiaTheme="majorEastAsia" w:hAnsi="Times New Roman" w:cs="Times New Roman"/>
@@ -4593,7 +5156,7 @@
         </w:rPr>
         <w:t xml:space="preserve">In year 2, </w:t>
       </w:r>
-      <w:del w:id="24" w:author="Scott B Coughlin" w:date="2016-10-19T09:33:00Z">
+      <w:del w:id="71" w:author="Scott B Coughlin" w:date="2016-10-19T09:33:00Z">
         <w:r>
           <w:rPr>
             <w:rFonts w:ascii="Times New Roman" w:hAnsi="Times New Roman" w:cs="Times New Roman"/>
@@ -4603,22 +5166,14 @@
           <w:delText xml:space="preserve">after </w:delText>
         </w:r>
       </w:del>
-      <w:ins w:id="25" w:author="Scott B Coughlin" w:date="2016-10-19T09:33:00Z">
-        <w:r>
-          <w:rPr>
-            <w:rFonts w:ascii="Times New Roman" w:hAnsi="Times New Roman" w:cs="Times New Roman"/>
-            <w:sz w:val="24"/>
-            <w:szCs w:val="24"/>
-          </w:rPr>
-          <w:t>with the</w:t>
-        </w:r>
-        <w:r>
-          <w:rPr>
-            <w:rFonts w:ascii="Times New Roman" w:hAnsi="Times New Roman" w:cs="Times New Roman"/>
-            <w:sz w:val="24"/>
-            <w:szCs w:val="24"/>
-          </w:rPr>
-          <w:t xml:space="preserve"> </w:t>
+      <w:ins w:id="72" w:author="Scott B Coughlin" w:date="2016-10-19T09:33:00Z">
+        <w:r>
+          <w:rPr>
+            <w:rFonts w:ascii="Times New Roman" w:hAnsi="Times New Roman" w:cs="Times New Roman"/>
+            <w:sz w:val="24"/>
+            <w:szCs w:val="24"/>
+          </w:rPr>
+          <w:t xml:space="preserve">with the </w:t>
         </w:r>
       </w:ins>
       <w:r>
@@ -4637,7 +5192,7 @@
         </w:rPr>
         <w:t xml:space="preserve">hey </w:t>
       </w:r>
-      <w:del w:id="26" w:author="Scott B Coughlin" w:date="2016-10-19T09:33:00Z">
+      <w:del w:id="73" w:author="Scott B Coughlin" w:date="2016-10-19T09:33:00Z">
         <w:r>
           <w:rPr>
             <w:rFonts w:ascii="Times New Roman" w:hAnsi="Times New Roman" w:cs="Times New Roman"/>
@@ -4647,25 +5202,17 @@
           <w:delText xml:space="preserve">will </w:delText>
         </w:r>
       </w:del>
-      <w:ins w:id="27" w:author="Scott B Coughlin" w:date="2016-10-19T09:33:00Z">
-        <w:r>
-          <w:rPr>
-            <w:rFonts w:ascii="Times New Roman" w:hAnsi="Times New Roman" w:cs="Times New Roman"/>
-            <w:sz w:val="24"/>
-            <w:szCs w:val="24"/>
-          </w:rPr>
-          <w:t>continue</w:t>
-        </w:r>
-        <w:r>
-          <w:rPr>
-            <w:rFonts w:ascii="Times New Roman" w:hAnsi="Times New Roman" w:cs="Times New Roman"/>
-            <w:sz w:val="24"/>
-            <w:szCs w:val="24"/>
-          </w:rPr>
-          <w:t xml:space="preserve"> </w:t>
+      <w:ins w:id="74" w:author="Scott B Coughlin" w:date="2016-10-19T09:33:00Z">
+        <w:r>
+          <w:rPr>
+            <w:rFonts w:ascii="Times New Roman" w:hAnsi="Times New Roman" w:cs="Times New Roman"/>
+            <w:sz w:val="24"/>
+            <w:szCs w:val="24"/>
+          </w:rPr>
+          <w:t xml:space="preserve">continue </w:t>
         </w:r>
       </w:ins>
-      <w:del w:id="28" w:author="Scott B Coughlin" w:date="2016-10-19T09:33:00Z">
+      <w:del w:id="75" w:author="Scott B Coughlin" w:date="2016-10-19T09:33:00Z">
         <w:r>
           <w:rPr>
             <w:rFonts w:ascii="Times New Roman" w:hAnsi="Times New Roman" w:cs="Times New Roman"/>
@@ -4675,22 +5222,14 @@
           <w:delText xml:space="preserve">also </w:delText>
         </w:r>
       </w:del>
-      <w:ins w:id="29" w:author="Scott B Coughlin" w:date="2016-10-19T09:33:00Z">
-        <w:r>
-          <w:rPr>
-            <w:rFonts w:ascii="Times New Roman" w:hAnsi="Times New Roman" w:cs="Times New Roman"/>
-            <w:sz w:val="24"/>
-            <w:szCs w:val="24"/>
-          </w:rPr>
-          <w:t>to</w:t>
-        </w:r>
-        <w:r>
-          <w:rPr>
-            <w:rFonts w:ascii="Times New Roman" w:hAnsi="Times New Roman" w:cs="Times New Roman"/>
-            <w:sz w:val="24"/>
-            <w:szCs w:val="24"/>
-          </w:rPr>
-          <w:t xml:space="preserve"> </w:t>
+      <w:ins w:id="76" w:author="Scott B Coughlin" w:date="2016-10-19T09:33:00Z">
+        <w:r>
+          <w:rPr>
+            <w:rFonts w:ascii="Times New Roman" w:hAnsi="Times New Roman" w:cs="Times New Roman"/>
+            <w:sz w:val="24"/>
+            <w:szCs w:val="24"/>
+          </w:rPr>
+          <w:t xml:space="preserve">to </w:t>
         </w:r>
       </w:ins>
       <w:r>
@@ -4807,7 +5346,7 @@
         </w:rPr>
         <w:t xml:space="preserve"> In the second year, researchers at Northwestern </w:t>
       </w:r>
-      <w:del w:id="30" w:author="Scott B Coughlin" w:date="2016-10-19T09:33:00Z">
+      <w:del w:id="77" w:author="Scott B Coughlin" w:date="2016-10-19T09:33:00Z">
         <w:r>
           <w:rPr>
             <w:rFonts w:ascii="Times New Roman" w:hAnsi="Times New Roman" w:cs="Times New Roman"/>
@@ -4817,22 +5356,14 @@
           <w:delText xml:space="preserve">will </w:delText>
         </w:r>
       </w:del>
-      <w:ins w:id="31" w:author="Scott B Coughlin" w:date="2016-10-19T09:33:00Z">
-        <w:r>
-          <w:rPr>
-            <w:rFonts w:ascii="Times New Roman" w:hAnsi="Times New Roman" w:cs="Times New Roman"/>
-            <w:sz w:val="24"/>
-            <w:szCs w:val="24"/>
-          </w:rPr>
-          <w:t>are</w:t>
-        </w:r>
-        <w:r>
-          <w:rPr>
-            <w:rFonts w:ascii="Times New Roman" w:hAnsi="Times New Roman" w:cs="Times New Roman"/>
-            <w:sz w:val="24"/>
-            <w:szCs w:val="24"/>
-          </w:rPr>
-          <w:t xml:space="preserve"> </w:t>
+      <w:ins w:id="78" w:author="Scott B Coughlin" w:date="2016-10-19T09:33:00Z">
+        <w:r>
+          <w:rPr>
+            <w:rFonts w:ascii="Times New Roman" w:hAnsi="Times New Roman" w:cs="Times New Roman"/>
+            <w:sz w:val="24"/>
+            <w:szCs w:val="24"/>
+          </w:rPr>
+          <w:t xml:space="preserve">are </w:t>
         </w:r>
       </w:ins>
       <w:r>
@@ -4843,7 +5374,7 @@
         </w:rPr>
         <w:t>identify</w:t>
       </w:r>
-      <w:ins w:id="32" w:author="Scott B Coughlin" w:date="2016-10-19T09:33:00Z">
+      <w:ins w:id="79" w:author="Scott B Coughlin" w:date="2016-10-19T09:33:00Z">
         <w:r>
           <w:rPr>
             <w:rFonts w:ascii="Times New Roman" w:hAnsi="Times New Roman" w:cs="Times New Roman"/>
@@ -4861,7 +5392,7 @@
         </w:rPr>
         <w:t xml:space="preserve"> and test</w:t>
       </w:r>
-      <w:ins w:id="33" w:author="Scott B Coughlin" w:date="2016-10-19T09:34:00Z">
+      <w:ins w:id="80" w:author="Scott B Coughlin" w:date="2016-10-19T09:34:00Z">
         <w:r>
           <w:rPr>
             <w:rFonts w:ascii="Times New Roman" w:hAnsi="Times New Roman" w:cs="Times New Roman"/>
@@ -4943,9 +5474,7 @@
         </w:rPr>
         <w:t>hms and classification results</w:t>
       </w:r>
-      <w:bookmarkStart w:id="34" w:name="_GoBack"/>
-      <w:bookmarkEnd w:id="34"/>
-      <w:del w:id="35" w:author="Scott B Coughlin" w:date="2016-10-19T09:34:00Z">
+      <w:del w:id="81" w:author="Scott B Coughlin" w:date="2016-10-19T09:34:00Z">
         <w:r>
           <w:rPr>
             <w:rFonts w:ascii="Times New Roman" w:hAnsi="Times New Roman" w:cs="Times New Roman"/>
@@ -6324,7 +6853,25 @@
           <w:sz w:val="24"/>
           <w:szCs w:val="24"/>
         </w:rPr>
-        <w:t>oval for the first year of work.</w:t>
+        <w:t xml:space="preserve">oval for the first </w:t>
+      </w:r>
+      <w:ins w:id="82" w:author="Scott B Coughlin" w:date="2016-10-19T12:11:00Z">
+        <w:r>
+          <w:rPr>
+            <w:rFonts w:ascii="Times New Roman" w:hAnsi="Times New Roman" w:cs="Times New Roman"/>
+            <w:sz w:val="24"/>
+            <w:szCs w:val="24"/>
+          </w:rPr>
+          <w:t xml:space="preserve">and second </w:t>
+        </w:r>
+      </w:ins>
+      <w:r>
+        <w:rPr>
+          <w:rFonts w:ascii="Times New Roman" w:hAnsi="Times New Roman" w:cs="Times New Roman"/>
+          <w:sz w:val="24"/>
+          <w:szCs w:val="24"/>
+        </w:rPr>
+        <w:t>year of work.</w:t>
       </w:r>
       <w:r>
         <w:rPr>
@@ -7138,64 +7685,66 @@
           <w:sz w:val="24"/>
           <w:szCs w:val="24"/>
         </w:rPr>
-        <w:t xml:space="preserve"> website to work in the </w:t>
-      </w:r>
-      <w:r>
-        <w:rPr>
-          <w:rFonts w:ascii="Times New Roman" w:hAnsi="Times New Roman" w:cs="Times New Roman"/>
-          <w:iCs/>
-          <w:sz w:val="24"/>
-          <w:szCs w:val="24"/>
-        </w:rPr>
-        <w:t>Gravity-Spy</w:t>
-      </w:r>
-      <w:r>
-        <w:rPr>
-          <w:rFonts w:ascii="Times New Roman" w:hAnsi="Times New Roman" w:cs="Times New Roman"/>
-          <w:iCs/>
-          <w:sz w:val="24"/>
-          <w:szCs w:val="24"/>
-        </w:rPr>
-        <w:t xml:space="preserve"> study.  Even if participants have already agreed to another </w:t>
-      </w:r>
-      <w:proofErr w:type="spellStart"/>
-      <w:r>
-        <w:rPr>
-          <w:rFonts w:ascii="Times New Roman" w:hAnsi="Times New Roman" w:cs="Times New Roman"/>
-          <w:iCs/>
-          <w:sz w:val="24"/>
-          <w:szCs w:val="24"/>
-        </w:rPr>
-        <w:t>Zooniverse</w:t>
-      </w:r>
-      <w:proofErr w:type="spellEnd"/>
-      <w:r>
-        <w:rPr>
-          <w:rFonts w:ascii="Times New Roman" w:hAnsi="Times New Roman" w:cs="Times New Roman"/>
-          <w:iCs/>
-          <w:sz w:val="24"/>
-          <w:szCs w:val="24"/>
-        </w:rPr>
-        <w:t xml:space="preserve">-based project, they will be asked for their informed consent for this particular project (the </w:t>
-      </w:r>
-      <w:r>
-        <w:rPr>
-          <w:rFonts w:ascii="Times New Roman" w:hAnsi="Times New Roman" w:cs="Times New Roman"/>
-          <w:iCs/>
-          <w:sz w:val="24"/>
-          <w:szCs w:val="24"/>
-        </w:rPr>
-        <w:t>Gravity-Spy project</w:t>
-      </w:r>
-      <w:r>
-        <w:rPr>
-          <w:rFonts w:ascii="Times New Roman" w:hAnsi="Times New Roman" w:cs="Times New Roman"/>
-          <w:iCs/>
-          <w:sz w:val="24"/>
-          <w:szCs w:val="24"/>
-        </w:rPr>
-        <w:t xml:space="preserve">).  </w:t>
-      </w:r>
+        <w:t xml:space="preserve"> website</w:t>
+      </w:r>
+      <w:ins w:id="83" w:author="Scott B Coughlin" w:date="2016-10-19T11:46:00Z">
+        <w:r>
+          <w:rPr>
+            <w:rFonts w:ascii="Times New Roman" w:hAnsi="Times New Roman" w:cs="Times New Roman"/>
+            <w:iCs/>
+            <w:sz w:val="24"/>
+            <w:szCs w:val="24"/>
+          </w:rPr>
+          <w:t>.</w:t>
+        </w:r>
+      </w:ins>
+      <w:del w:id="84" w:author="Scott B Coughlin" w:date="2016-10-19T11:46:00Z">
+        <w:r>
+          <w:rPr>
+            <w:rFonts w:ascii="Times New Roman" w:hAnsi="Times New Roman" w:cs="Times New Roman"/>
+            <w:iCs/>
+            <w:sz w:val="24"/>
+            <w:szCs w:val="24"/>
+          </w:rPr>
+          <w:delText xml:space="preserve"> to work in the </w:delText>
+        </w:r>
+        <w:r>
+          <w:rPr>
+            <w:rFonts w:ascii="Times New Roman" w:hAnsi="Times New Roman" w:cs="Times New Roman"/>
+            <w:iCs/>
+            <w:sz w:val="24"/>
+            <w:szCs w:val="24"/>
+          </w:rPr>
+          <w:delText>Gravity-Spy</w:delText>
+        </w:r>
+        <w:r>
+          <w:rPr>
+            <w:rFonts w:ascii="Times New Roman" w:hAnsi="Times New Roman" w:cs="Times New Roman"/>
+            <w:iCs/>
+            <w:sz w:val="24"/>
+            <w:szCs w:val="24"/>
+          </w:rPr>
+          <w:delText xml:space="preserve"> study.  Even if participants have already agreed to another Zooniverse-based project, they will be asked for their informed consent for this particular project (the </w:delText>
+        </w:r>
+        <w:r>
+          <w:rPr>
+            <w:rFonts w:ascii="Times New Roman" w:hAnsi="Times New Roman" w:cs="Times New Roman"/>
+            <w:iCs/>
+            <w:sz w:val="24"/>
+            <w:szCs w:val="24"/>
+          </w:rPr>
+          <w:delText>Gravity-Spy project</w:delText>
+        </w:r>
+        <w:r>
+          <w:rPr>
+            <w:rFonts w:ascii="Times New Roman" w:hAnsi="Times New Roman" w:cs="Times New Roman"/>
+            <w:iCs/>
+            <w:sz w:val="24"/>
+            <w:szCs w:val="24"/>
+          </w:rPr>
+          <w:delText xml:space="preserve">).  </w:delText>
+        </w:r>
+      </w:del>
     </w:p>
     <w:p>
       <w:pPr>
@@ -7224,68 +7773,163 @@
           <w:szCs w:val="24"/>
         </w:rPr>
       </w:pPr>
-      <w:r>
-        <w:rPr>
-          <w:rFonts w:ascii="Times New Roman" w:hAnsi="Times New Roman" w:cs="Times New Roman"/>
-          <w:iCs/>
-          <w:sz w:val="24"/>
-          <w:szCs w:val="24"/>
-        </w:rPr>
-        <w:t xml:space="preserve">At present, when we are involved only in Year 1 of the study, we will not be </w:t>
-      </w:r>
-      <w:r>
-        <w:rPr>
-          <w:rFonts w:ascii="Times New Roman" w:hAnsi="Times New Roman" w:cs="Times New Roman"/>
-          <w:iCs/>
-          <w:sz w:val="24"/>
-          <w:szCs w:val="24"/>
-        </w:rPr>
-        <w:t>working</w:t>
-      </w:r>
-      <w:r>
-        <w:rPr>
-          <w:rFonts w:ascii="Times New Roman" w:hAnsi="Times New Roman" w:cs="Times New Roman"/>
-          <w:iCs/>
-          <w:sz w:val="24"/>
-          <w:szCs w:val="24"/>
-        </w:rPr>
-        <w:t xml:space="preserve"> with participants</w:t>
-      </w:r>
-      <w:r>
-        <w:rPr>
-          <w:rFonts w:ascii="Times New Roman" w:hAnsi="Times New Roman" w:cs="Times New Roman"/>
-          <w:iCs/>
-          <w:sz w:val="24"/>
-          <w:szCs w:val="24"/>
-        </w:rPr>
-        <w:t xml:space="preserve"> in the </w:t>
-      </w:r>
-      <w:r>
-        <w:rPr>
-          <w:rFonts w:ascii="Times New Roman" w:hAnsi="Times New Roman" w:cs="Times New Roman"/>
-          <w:iCs/>
-          <w:sz w:val="24"/>
-          <w:szCs w:val="24"/>
-        </w:rPr>
-        <w:t>Gravity-Spy</w:t>
-      </w:r>
-      <w:r>
-        <w:rPr>
-          <w:rFonts w:ascii="Times New Roman" w:hAnsi="Times New Roman" w:cs="Times New Roman"/>
-          <w:iCs/>
-          <w:sz w:val="24"/>
-          <w:szCs w:val="24"/>
-        </w:rPr>
-        <w:t xml:space="preserve"> project</w:t>
-      </w:r>
-      <w:r>
-        <w:rPr>
-          <w:rFonts w:ascii="Times New Roman" w:hAnsi="Times New Roman" w:cs="Times New Roman"/>
-          <w:iCs/>
-          <w:sz w:val="24"/>
-          <w:szCs w:val="24"/>
-        </w:rPr>
-        <w:t xml:space="preserve">; the informed consent notice will be developed as part of the first year work.  </w:t>
+      <w:del w:id="85" w:author="Scott B Coughlin" w:date="2016-10-19T11:47:00Z">
+        <w:r>
+          <w:rPr>
+            <w:rFonts w:ascii="Times New Roman" w:hAnsi="Times New Roman" w:cs="Times New Roman"/>
+            <w:iCs/>
+            <w:sz w:val="24"/>
+            <w:szCs w:val="24"/>
+          </w:rPr>
+          <w:delText xml:space="preserve">At present, when we are involved only in Year 1 of the study, we will not be </w:delText>
+        </w:r>
+        <w:r>
+          <w:rPr>
+            <w:rFonts w:ascii="Times New Roman" w:hAnsi="Times New Roman" w:cs="Times New Roman"/>
+            <w:iCs/>
+            <w:sz w:val="24"/>
+            <w:szCs w:val="24"/>
+          </w:rPr>
+          <w:delText>working</w:delText>
+        </w:r>
+        <w:r>
+          <w:rPr>
+            <w:rFonts w:ascii="Times New Roman" w:hAnsi="Times New Roman" w:cs="Times New Roman"/>
+            <w:iCs/>
+            <w:sz w:val="24"/>
+            <w:szCs w:val="24"/>
+          </w:rPr>
+          <w:delText xml:space="preserve"> with participants</w:delText>
+        </w:r>
+        <w:r>
+          <w:rPr>
+            <w:rFonts w:ascii="Times New Roman" w:hAnsi="Times New Roman" w:cs="Times New Roman"/>
+            <w:iCs/>
+            <w:sz w:val="24"/>
+            <w:szCs w:val="24"/>
+          </w:rPr>
+          <w:delText xml:space="preserve"> in the </w:delText>
+        </w:r>
+        <w:r>
+          <w:rPr>
+            <w:rFonts w:ascii="Times New Roman" w:hAnsi="Times New Roman" w:cs="Times New Roman"/>
+            <w:iCs/>
+            <w:sz w:val="24"/>
+            <w:szCs w:val="24"/>
+          </w:rPr>
+          <w:delText>Gravity-Spy</w:delText>
+        </w:r>
+        <w:r>
+          <w:rPr>
+            <w:rFonts w:ascii="Times New Roman" w:hAnsi="Times New Roman" w:cs="Times New Roman"/>
+            <w:iCs/>
+            <w:sz w:val="24"/>
+            <w:szCs w:val="24"/>
+          </w:rPr>
+          <w:delText xml:space="preserve"> project</w:delText>
+        </w:r>
+        <w:r>
+          <w:rPr>
+            <w:rFonts w:ascii="Times New Roman" w:hAnsi="Times New Roman" w:cs="Times New Roman"/>
+            <w:iCs/>
+            <w:sz w:val="24"/>
+            <w:szCs w:val="24"/>
+          </w:rPr>
+          <w:delText>; the informed consent notice will be developed as part of the first year work.</w:delText>
+        </w:r>
+      </w:del>
+      <w:ins w:id="86" w:author="Scott B Coughlin" w:date="2016-10-19T11:47:00Z">
+        <w:r>
+          <w:rPr>
+            <w:rFonts w:ascii="Times New Roman" w:hAnsi="Times New Roman" w:cs="Times New Roman"/>
+            <w:iCs/>
+            <w:sz w:val="24"/>
+            <w:szCs w:val="24"/>
+          </w:rPr>
+          <w:t xml:space="preserve">For the public launch of the project, we have adopted the standard </w:t>
+        </w:r>
+        <w:proofErr w:type="spellStart"/>
+        <w:r>
+          <w:rPr>
+            <w:rFonts w:ascii="Times New Roman" w:hAnsi="Times New Roman" w:cs="Times New Roman"/>
+            <w:iCs/>
+            <w:sz w:val="24"/>
+            <w:szCs w:val="24"/>
+          </w:rPr>
+          <w:t>Zooniverse</w:t>
+        </w:r>
+        <w:proofErr w:type="spellEnd"/>
+        <w:r>
+          <w:rPr>
+            <w:rFonts w:ascii="Times New Roman" w:hAnsi="Times New Roman" w:cs="Times New Roman"/>
+            <w:iCs/>
+            <w:sz w:val="24"/>
+            <w:szCs w:val="24"/>
+          </w:rPr>
+          <w:t xml:space="preserve"> consent form.</w:t>
+        </w:r>
+      </w:ins>
+      <w:ins w:id="87" w:author="Scott B Coughlin" w:date="2016-10-19T11:50:00Z">
+        <w:r>
+          <w:rPr>
+            <w:rFonts w:ascii="Times New Roman" w:hAnsi="Times New Roman" w:cs="Times New Roman"/>
+            <w:iCs/>
+            <w:sz w:val="24"/>
+            <w:szCs w:val="24"/>
+          </w:rPr>
+          <w:t xml:space="preserve"> The formal User Agreement and</w:t>
+        </w:r>
+      </w:ins>
+      <w:ins w:id="88" w:author="Scott B Coughlin" w:date="2016-10-19T11:51:00Z">
+        <w:r>
+          <w:rPr>
+            <w:rFonts w:ascii="Times New Roman" w:hAnsi="Times New Roman" w:cs="Times New Roman"/>
+            <w:iCs/>
+            <w:sz w:val="24"/>
+            <w:szCs w:val="24"/>
+          </w:rPr>
+          <w:t xml:space="preserve"> Privacy Policy </w:t>
+        </w:r>
+      </w:ins>
+      <w:ins w:id="89" w:author="Scott B Coughlin" w:date="2016-10-19T11:52:00Z">
+        <w:r>
+          <w:rPr>
+            <w:rFonts w:ascii="Times New Roman" w:hAnsi="Times New Roman" w:cs="Times New Roman"/>
+            <w:iCs/>
+            <w:sz w:val="24"/>
+            <w:szCs w:val="24"/>
+          </w:rPr>
+          <w:t xml:space="preserve">will be attached as part of the </w:t>
+        </w:r>
+        <w:proofErr w:type="spellStart"/>
+        <w:r>
+          <w:rPr>
+            <w:rFonts w:ascii="Times New Roman" w:hAnsi="Times New Roman" w:cs="Times New Roman"/>
+            <w:iCs/>
+            <w:sz w:val="24"/>
+            <w:szCs w:val="24"/>
+          </w:rPr>
+          <w:t>eIRB</w:t>
+        </w:r>
+        <w:proofErr w:type="spellEnd"/>
+        <w:r>
+          <w:rPr>
+            <w:rFonts w:ascii="Times New Roman" w:hAnsi="Times New Roman" w:cs="Times New Roman"/>
+            <w:iCs/>
+            <w:sz w:val="24"/>
+            <w:szCs w:val="24"/>
+          </w:rPr>
+          <w:t xml:space="preserve"> submission.</w:t>
+        </w:r>
+      </w:ins>
+      <w:r>
+        <w:rPr>
+          <w:rFonts w:ascii="Times New Roman" w:hAnsi="Times New Roman" w:cs="Times New Roman"/>
+          <w:iCs/>
+          <w:sz w:val="24"/>
+          <w:szCs w:val="24"/>
+        </w:rPr>
+        <w:t xml:space="preserve">  </w:t>
       </w:r>
     </w:p>
     <w:p>
@@ -7387,106 +8031,258 @@
           <w:szCs w:val="28"/>
         </w:rPr>
       </w:pPr>
-      <w:r>
-        <w:rPr>
-          <w:rFonts w:ascii="Times New Roman" w:hAnsi="Times New Roman" w:cs="Times New Roman"/>
-          <w:iCs/>
-          <w:sz w:val="24"/>
-          <w:szCs w:val="24"/>
-        </w:rPr>
-        <w:t>S</w:t>
-      </w:r>
-      <w:r>
-        <w:rPr>
-          <w:rFonts w:ascii="Times New Roman" w:hAnsi="Times New Roman" w:cs="Times New Roman"/>
-          <w:iCs/>
-          <w:sz w:val="24"/>
-          <w:szCs w:val="24"/>
-        </w:rPr>
-        <w:t>ince</w:t>
-      </w:r>
-      <w:r>
-        <w:rPr>
-          <w:rFonts w:ascii="Times New Roman" w:hAnsi="Times New Roman" w:cs="Times New Roman"/>
-          <w:iCs/>
-          <w:sz w:val="24"/>
-          <w:szCs w:val="24"/>
-        </w:rPr>
-        <w:t>, in Year 1 of the study</w:t>
-      </w:r>
-      <w:r>
-        <w:rPr>
-          <w:rFonts w:ascii="Times New Roman" w:hAnsi="Times New Roman" w:cs="Times New Roman"/>
-          <w:iCs/>
-          <w:sz w:val="24"/>
-          <w:szCs w:val="24"/>
-        </w:rPr>
-        <w:t>,</w:t>
-      </w:r>
-      <w:r>
-        <w:rPr>
-          <w:rFonts w:ascii="Times New Roman" w:hAnsi="Times New Roman" w:cs="Times New Roman"/>
-          <w:iCs/>
-          <w:sz w:val="24"/>
-          <w:szCs w:val="24"/>
-        </w:rPr>
-        <w:t xml:space="preserve"> we will not be working with participants, we will develop these procedures in Year 1, and document the entire procedure for Year 2</w:t>
-      </w:r>
-      <w:r>
-        <w:rPr>
-          <w:rFonts w:ascii="Times New Roman" w:hAnsi="Times New Roman" w:cs="Times New Roman"/>
-          <w:iCs/>
-          <w:sz w:val="24"/>
-          <w:szCs w:val="24"/>
-        </w:rPr>
-        <w:t xml:space="preserve">, starting </w:t>
-      </w:r>
-      <w:r>
-        <w:rPr>
-          <w:rFonts w:ascii="Times New Roman" w:hAnsi="Times New Roman" w:cs="Times New Roman"/>
-          <w:iCs/>
-          <w:sz w:val="24"/>
-          <w:szCs w:val="24"/>
-        </w:rPr>
-        <w:t>October</w:t>
-      </w:r>
-      <w:r>
-        <w:rPr>
-          <w:rFonts w:ascii="Times New Roman" w:hAnsi="Times New Roman" w:cs="Times New Roman"/>
-          <w:iCs/>
-          <w:sz w:val="24"/>
-          <w:szCs w:val="24"/>
-        </w:rPr>
-        <w:t xml:space="preserve"> 1</w:t>
-      </w:r>
-      <w:r>
-        <w:rPr>
-          <w:rFonts w:ascii="Times New Roman" w:hAnsi="Times New Roman" w:cs="Times New Roman"/>
-          <w:iCs/>
-          <w:sz w:val="24"/>
-          <w:szCs w:val="24"/>
-          <w:vertAlign w:val="superscript"/>
-        </w:rPr>
-        <w:t>st</w:t>
-      </w:r>
-      <w:r>
-        <w:rPr>
-          <w:rFonts w:ascii="Times New Roman" w:hAnsi="Times New Roman" w:cs="Times New Roman"/>
-          <w:iCs/>
-          <w:sz w:val="24"/>
-          <w:szCs w:val="24"/>
-        </w:rPr>
-        <w:t xml:space="preserve"> 2016, </w:t>
-      </w:r>
-      <w:r>
-        <w:rPr>
-          <w:rFonts w:ascii="Times New Roman" w:hAnsi="Times New Roman" w:cs="Times New Roman"/>
-          <w:iCs/>
-          <w:sz w:val="24"/>
-          <w:szCs w:val="24"/>
-        </w:rPr>
-        <w:t>of this multi-step project.</w:t>
-      </w:r>
+      <w:ins w:id="90" w:author="Scott B Coughlin" w:date="2016-10-19T11:53:00Z">
+        <w:r>
+          <w:rPr>
+            <w:rFonts w:ascii="Times New Roman" w:hAnsi="Times New Roman" w:cs="Times New Roman"/>
+            <w:iCs/>
+            <w:sz w:val="24"/>
+            <w:szCs w:val="24"/>
+          </w:rPr>
+          <w:t xml:space="preserve">As mentioned above, </w:t>
+        </w:r>
+      </w:ins>
+      <w:del w:id="91" w:author="Scott B Coughlin" w:date="2016-10-19T11:52:00Z">
+        <w:r>
+          <w:rPr>
+            <w:rFonts w:ascii="Times New Roman" w:hAnsi="Times New Roman" w:cs="Times New Roman"/>
+            <w:iCs/>
+            <w:sz w:val="24"/>
+            <w:szCs w:val="24"/>
+          </w:rPr>
+          <w:delText>S</w:delText>
+        </w:r>
+        <w:r>
+          <w:rPr>
+            <w:rFonts w:ascii="Times New Roman" w:hAnsi="Times New Roman" w:cs="Times New Roman"/>
+            <w:iCs/>
+            <w:sz w:val="24"/>
+            <w:szCs w:val="24"/>
+          </w:rPr>
+          <w:delText>ince</w:delText>
+        </w:r>
+        <w:r>
+          <w:rPr>
+            <w:rFonts w:ascii="Times New Roman" w:hAnsi="Times New Roman" w:cs="Times New Roman"/>
+            <w:iCs/>
+            <w:sz w:val="24"/>
+            <w:szCs w:val="24"/>
+          </w:rPr>
+          <w:delText>, in Year 1 of the study</w:delText>
+        </w:r>
+        <w:r>
+          <w:rPr>
+            <w:rFonts w:ascii="Times New Roman" w:hAnsi="Times New Roman" w:cs="Times New Roman"/>
+            <w:iCs/>
+            <w:sz w:val="24"/>
+            <w:szCs w:val="24"/>
+          </w:rPr>
+          <w:delText>,</w:delText>
+        </w:r>
+        <w:r>
+          <w:rPr>
+            <w:rFonts w:ascii="Times New Roman" w:hAnsi="Times New Roman" w:cs="Times New Roman"/>
+            <w:iCs/>
+            <w:sz w:val="24"/>
+            <w:szCs w:val="24"/>
+          </w:rPr>
+          <w:delText xml:space="preserve"> we will not be working with participants, we will develop these procedures in Year 1, and document the entire procedure for Year 2</w:delText>
+        </w:r>
+        <w:r>
+          <w:rPr>
+            <w:rFonts w:ascii="Times New Roman" w:hAnsi="Times New Roman" w:cs="Times New Roman"/>
+            <w:iCs/>
+            <w:sz w:val="24"/>
+            <w:szCs w:val="24"/>
+          </w:rPr>
+          <w:delText xml:space="preserve">, starting </w:delText>
+        </w:r>
+        <w:r>
+          <w:rPr>
+            <w:rFonts w:ascii="Times New Roman" w:hAnsi="Times New Roman" w:cs="Times New Roman"/>
+            <w:iCs/>
+            <w:sz w:val="24"/>
+            <w:szCs w:val="24"/>
+          </w:rPr>
+          <w:delText>October</w:delText>
+        </w:r>
+        <w:r>
+          <w:rPr>
+            <w:rFonts w:ascii="Times New Roman" w:hAnsi="Times New Roman" w:cs="Times New Roman"/>
+            <w:iCs/>
+            <w:sz w:val="24"/>
+            <w:szCs w:val="24"/>
+          </w:rPr>
+          <w:delText xml:space="preserve"> 1</w:delText>
+        </w:r>
+        <w:r>
+          <w:rPr>
+            <w:rFonts w:ascii="Times New Roman" w:hAnsi="Times New Roman" w:cs="Times New Roman"/>
+            <w:iCs/>
+            <w:sz w:val="24"/>
+            <w:szCs w:val="24"/>
+            <w:vertAlign w:val="superscript"/>
+          </w:rPr>
+          <w:delText>st</w:delText>
+        </w:r>
+        <w:r>
+          <w:rPr>
+            <w:rFonts w:ascii="Times New Roman" w:hAnsi="Times New Roman" w:cs="Times New Roman"/>
+            <w:iCs/>
+            <w:sz w:val="24"/>
+            <w:szCs w:val="24"/>
+          </w:rPr>
+          <w:delText xml:space="preserve"> 2016, </w:delText>
+        </w:r>
+        <w:r>
+          <w:rPr>
+            <w:rFonts w:ascii="Times New Roman" w:hAnsi="Times New Roman" w:cs="Times New Roman"/>
+            <w:iCs/>
+            <w:sz w:val="24"/>
+            <w:szCs w:val="24"/>
+          </w:rPr>
+          <w:delText>of this multi-step project.</w:delText>
+        </w:r>
+      </w:del>
+      <w:ins w:id="92" w:author="Scott B Coughlin" w:date="2016-10-19T11:52:00Z">
+        <w:r>
+          <w:rPr>
+            <w:rFonts w:ascii="Times New Roman" w:hAnsi="Times New Roman" w:cs="Times New Roman"/>
+            <w:iCs/>
+            <w:sz w:val="24"/>
+            <w:szCs w:val="24"/>
+          </w:rPr>
+          <w:t>we have ad</w:t>
+        </w:r>
+      </w:ins>
+      <w:ins w:id="93" w:author="Scott B Coughlin" w:date="2016-10-19T11:53:00Z">
+        <w:r>
+          <w:rPr>
+            <w:rFonts w:ascii="Times New Roman" w:hAnsi="Times New Roman" w:cs="Times New Roman"/>
+            <w:iCs/>
+            <w:sz w:val="24"/>
+            <w:szCs w:val="24"/>
+          </w:rPr>
+          <w:t>o</w:t>
+        </w:r>
+      </w:ins>
+      <w:ins w:id="94" w:author="Scott B Coughlin" w:date="2016-10-19T11:52:00Z">
+        <w:r>
+          <w:rPr>
+            <w:rFonts w:ascii="Times New Roman" w:hAnsi="Times New Roman" w:cs="Times New Roman"/>
+            <w:iCs/>
+            <w:sz w:val="24"/>
+            <w:szCs w:val="24"/>
+          </w:rPr>
+          <w:t xml:space="preserve">pted the standard </w:t>
+        </w:r>
+        <w:proofErr w:type="spellStart"/>
+        <w:r>
+          <w:rPr>
+            <w:rFonts w:ascii="Times New Roman" w:hAnsi="Times New Roman" w:cs="Times New Roman"/>
+            <w:iCs/>
+            <w:sz w:val="24"/>
+            <w:szCs w:val="24"/>
+          </w:rPr>
+          <w:t>Zooniverse</w:t>
+        </w:r>
+      </w:ins>
+      <w:proofErr w:type="spellEnd"/>
+      <w:ins w:id="95" w:author="Scott B Coughlin" w:date="2016-10-19T11:53:00Z">
+        <w:r>
+          <w:rPr>
+            <w:rFonts w:ascii="Times New Roman" w:hAnsi="Times New Roman" w:cs="Times New Roman"/>
+            <w:iCs/>
+            <w:sz w:val="24"/>
+            <w:szCs w:val="24"/>
+          </w:rPr>
+          <w:t xml:space="preserve"> process where consent is documented through and by </w:t>
+        </w:r>
+        <w:proofErr w:type="spellStart"/>
+        <w:r>
+          <w:rPr>
+            <w:rFonts w:ascii="Times New Roman" w:hAnsi="Times New Roman" w:cs="Times New Roman"/>
+            <w:iCs/>
+            <w:sz w:val="24"/>
+            <w:szCs w:val="24"/>
+          </w:rPr>
+          <w:t>Zooniverse</w:t>
+        </w:r>
+        <w:proofErr w:type="spellEnd"/>
+        <w:r>
+          <w:rPr>
+            <w:rFonts w:ascii="Times New Roman" w:hAnsi="Times New Roman" w:cs="Times New Roman"/>
+            <w:iCs/>
+            <w:sz w:val="24"/>
+            <w:szCs w:val="24"/>
+          </w:rPr>
+          <w:t xml:space="preserve">. We stress that as we are not following individual users at this time, the studies conducted thus far fall under </w:t>
+        </w:r>
+      </w:ins>
+      <w:ins w:id="96" w:author="Scott B Coughlin" w:date="2016-10-19T11:55:00Z">
+        <w:r>
+          <w:rPr>
+            <w:rFonts w:ascii="Times New Roman" w:hAnsi="Times New Roman" w:cs="Times New Roman"/>
+            <w:iCs/>
+            <w:sz w:val="24"/>
+            <w:szCs w:val="24"/>
+          </w:rPr>
+          <w:t xml:space="preserve">the </w:t>
+        </w:r>
+      </w:ins>
+      <w:ins w:id="97" w:author="Scott B Coughlin" w:date="2016-10-19T11:53:00Z">
+        <w:r>
+          <w:rPr>
+            <w:rFonts w:ascii="Times New Roman" w:hAnsi="Times New Roman" w:cs="Times New Roman"/>
+            <w:iCs/>
+            <w:sz w:val="24"/>
+            <w:szCs w:val="24"/>
+          </w:rPr>
+          <w:t xml:space="preserve">standard </w:t>
+        </w:r>
+        <w:proofErr w:type="spellStart"/>
+        <w:r>
+          <w:rPr>
+            <w:rFonts w:ascii="Times New Roman" w:hAnsi="Times New Roman" w:cs="Times New Roman"/>
+            <w:iCs/>
+            <w:sz w:val="24"/>
+            <w:szCs w:val="24"/>
+          </w:rPr>
+          <w:t>Zooniverse</w:t>
+        </w:r>
+        <w:proofErr w:type="spellEnd"/>
+        <w:r>
+          <w:rPr>
+            <w:rFonts w:ascii="Times New Roman" w:hAnsi="Times New Roman" w:cs="Times New Roman"/>
+            <w:iCs/>
+            <w:sz w:val="24"/>
+            <w:szCs w:val="24"/>
+          </w:rPr>
+          <w:t xml:space="preserve"> </w:t>
+        </w:r>
+      </w:ins>
+      <w:ins w:id="98" w:author="Scott B Coughlin" w:date="2016-10-19T11:55:00Z">
+        <w:r>
+          <w:rPr>
+            <w:rFonts w:ascii="Times New Roman" w:hAnsi="Times New Roman" w:cs="Times New Roman"/>
+            <w:iCs/>
+            <w:sz w:val="24"/>
+            <w:szCs w:val="24"/>
+          </w:rPr>
+          <w:t>consent process</w:t>
+        </w:r>
+      </w:ins>
+      <w:ins w:id="99" w:author="Scott B Coughlin" w:date="2016-10-19T11:53:00Z">
+        <w:r>
+          <w:rPr>
+            <w:rFonts w:ascii="Times New Roman" w:hAnsi="Times New Roman" w:cs="Times New Roman"/>
+            <w:iCs/>
+            <w:sz w:val="24"/>
+            <w:szCs w:val="24"/>
+          </w:rPr>
+          <w:t>.</w:t>
+        </w:r>
+      </w:ins>
     </w:p>
     <w:p>
       <w:pPr>
@@ -8228,18 +9024,7 @@
           <w:sz w:val="24"/>
           <w:szCs w:val="24"/>
         </w:rPr>
-        <w:t xml:space="preserve">  That data is stored and handled by Amazon Web Services, which is a participant in the “Safe Harbor” program developed by the USA Department of Commerce and the </w:t>
-      </w:r>
-      <w:r>
-        <w:rPr>
-          <w:rFonts w:ascii="Times New Roman" w:hAnsi="Times New Roman" w:cs="Times New Roman"/>
-          <w:bCs/>
-          <w:iCs/>
-          <w:sz w:val="24"/>
-          <w:szCs w:val="24"/>
-        </w:rPr>
-        <w:lastRenderedPageBreak/>
-        <w:t>European Union (EU).  Amazon has certified that it adheres to the Safe Harbor Privacy Principles agreed upon by the USA and the EU.</w:t>
+        <w:t xml:space="preserve">  That data is stored and handled by Amazon Web Services, which is a participant in the “Safe Harbor” program developed by the USA Department of Commerce and the European Union (EU).  Amazon has certified that it adheres to the Safe Harbor Privacy Principles agreed upon by the USA and the EU.</w:t>
       </w:r>
     </w:p>
     <w:p>
@@ -8261,21 +9046,23 @@
       <w:pPr>
         <w:spacing w:after="0" w:line="240" w:lineRule="auto"/>
         <w:rPr>
-          <w:rFonts w:ascii="Times New Roman" w:hAnsi="Times New Roman" w:cs="Times New Roman"/>
-          <w:bCs/>
-          <w:iCs/>
-          <w:sz w:val="24"/>
-          <w:szCs w:val="24"/>
-        </w:rPr>
-      </w:pPr>
-      <w:r>
-        <w:rPr>
-          <w:rFonts w:ascii="Times New Roman" w:hAnsi="Times New Roman" w:cs="Times New Roman"/>
-          <w:bCs/>
-          <w:iCs/>
-          <w:sz w:val="24"/>
-          <w:szCs w:val="24"/>
-        </w:rPr>
+          <w:ins w:id="100" w:author="Scott B Coughlin" w:date="2016-10-19T11:55:00Z"/>
+          <w:rFonts w:ascii="Times New Roman" w:hAnsi="Times New Roman" w:cs="Times New Roman"/>
+          <w:bCs/>
+          <w:iCs/>
+          <w:sz w:val="24"/>
+          <w:szCs w:val="24"/>
+        </w:rPr>
+      </w:pPr>
+      <w:r>
+        <w:rPr>
+          <w:rFonts w:ascii="Times New Roman" w:hAnsi="Times New Roman" w:cs="Times New Roman"/>
+          <w:bCs/>
+          <w:iCs/>
+          <w:sz w:val="24"/>
+          <w:szCs w:val="24"/>
+        </w:rPr>
+        <w:lastRenderedPageBreak/>
         <w:t>Members of the research teams are made aware of our privacy policy and practices by reviewing this statement upon joini</w:t>
       </w:r>
       <w:r>
@@ -8298,6 +9085,151 @@
         </w:rPr>
         <w:t xml:space="preserve"> follow industry-best practices to secure user data, and access to the database and logs are limited to members of the research group and system administration staff.</w:t>
       </w:r>
+    </w:p>
+    <w:p>
+      <w:pPr>
+        <w:spacing w:after="0" w:line="240" w:lineRule="auto"/>
+        <w:rPr>
+          <w:ins w:id="101" w:author="Scott B Coughlin" w:date="2016-10-19T11:55:00Z"/>
+          <w:rFonts w:ascii="Times New Roman" w:hAnsi="Times New Roman" w:cs="Times New Roman"/>
+          <w:bCs/>
+          <w:iCs/>
+          <w:sz w:val="24"/>
+          <w:szCs w:val="24"/>
+        </w:rPr>
+      </w:pPr>
+    </w:p>
+    <w:p>
+      <w:pPr>
+        <w:spacing w:after="0" w:line="240" w:lineRule="auto"/>
+        <w:rPr>
+          <w:rFonts w:ascii="Times New Roman" w:hAnsi="Times New Roman" w:cs="Times New Roman"/>
+          <w:bCs/>
+          <w:iCs/>
+          <w:sz w:val="24"/>
+          <w:szCs w:val="24"/>
+        </w:rPr>
+      </w:pPr>
+      <w:ins w:id="102" w:author="Scott B Coughlin" w:date="2016-10-19T11:55:00Z">
+        <w:r>
+          <w:rPr>
+            <w:rFonts w:ascii="Times New Roman" w:hAnsi="Times New Roman" w:cs="Times New Roman"/>
+            <w:bCs/>
+            <w:iCs/>
+            <w:sz w:val="24"/>
+            <w:szCs w:val="24"/>
+          </w:rPr>
+          <w:t xml:space="preserve">Further, Adler team members received training </w:t>
+        </w:r>
+      </w:ins>
+      <w:ins w:id="103" w:author="Scott B Coughlin" w:date="2016-10-19T11:57:00Z">
+        <w:r>
+          <w:rPr>
+            <w:rFonts w:ascii="Times New Roman" w:hAnsi="Times New Roman" w:cs="Times New Roman"/>
+            <w:bCs/>
+            <w:iCs/>
+            <w:sz w:val="24"/>
+            <w:szCs w:val="24"/>
+          </w:rPr>
+          <w:t xml:space="preserve">on </w:t>
+        </w:r>
+      </w:ins>
+      <w:ins w:id="104" w:author="Scott B Coughlin" w:date="2016-10-19T11:55:00Z">
+        <w:r>
+          <w:rPr>
+            <w:rFonts w:ascii="Times New Roman" w:hAnsi="Times New Roman" w:cs="Times New Roman"/>
+            <w:bCs/>
+            <w:iCs/>
+            <w:sz w:val="24"/>
+            <w:szCs w:val="24"/>
+          </w:rPr>
+          <w:t xml:space="preserve">research data privacy as part of the Syracuse </w:t>
+        </w:r>
+      </w:ins>
+      <w:ins w:id="105" w:author="Scott B Coughlin" w:date="2016-10-19T11:56:00Z">
+        <w:r>
+          <w:rPr>
+            <w:rFonts w:ascii="Times New Roman" w:hAnsi="Times New Roman" w:cs="Times New Roman"/>
+            <w:bCs/>
+            <w:iCs/>
+            <w:sz w:val="24"/>
+            <w:szCs w:val="24"/>
+          </w:rPr>
+          <w:t>and</w:t>
+        </w:r>
+      </w:ins>
+      <w:ins w:id="106" w:author="Scott B Coughlin" w:date="2016-10-19T11:55:00Z">
+        <w:r>
+          <w:rPr>
+            <w:rFonts w:ascii="Times New Roman" w:hAnsi="Times New Roman" w:cs="Times New Roman"/>
+            <w:bCs/>
+            <w:iCs/>
+            <w:sz w:val="24"/>
+            <w:szCs w:val="24"/>
+          </w:rPr>
+          <w:t xml:space="preserve"> </w:t>
+        </w:r>
+      </w:ins>
+      <w:ins w:id="107" w:author="Scott B Coughlin" w:date="2016-10-19T11:56:00Z">
+        <w:r>
+          <w:rPr>
+            <w:rFonts w:ascii="Times New Roman" w:hAnsi="Times New Roman" w:cs="Times New Roman"/>
+            <w:bCs/>
+            <w:iCs/>
+            <w:sz w:val="24"/>
+            <w:szCs w:val="24"/>
+          </w:rPr>
+          <w:t xml:space="preserve">Adler IRB protocol. In addition, the system does not request or collect any personally </w:t>
+        </w:r>
+      </w:ins>
+      <w:ins w:id="108" w:author="Scott B Coughlin" w:date="2016-10-19T11:57:00Z">
+        <w:r>
+          <w:rPr>
+            <w:rFonts w:ascii="Times New Roman" w:hAnsi="Times New Roman" w:cs="Times New Roman"/>
+            <w:bCs/>
+            <w:iCs/>
+            <w:sz w:val="24"/>
+            <w:szCs w:val="24"/>
+          </w:rPr>
+          <w:t>identifiable</w:t>
+        </w:r>
+      </w:ins>
+      <w:ins w:id="109" w:author="Scott B Coughlin" w:date="2016-10-19T11:56:00Z">
+        <w:r>
+          <w:rPr>
+            <w:rFonts w:ascii="Times New Roman" w:hAnsi="Times New Roman" w:cs="Times New Roman"/>
+            <w:bCs/>
+            <w:iCs/>
+            <w:sz w:val="24"/>
+            <w:szCs w:val="24"/>
+          </w:rPr>
+          <w:t xml:space="preserve"> information nor any information that could be harmful or </w:t>
+        </w:r>
+      </w:ins>
+      <w:ins w:id="110" w:author="Scott B Coughlin" w:date="2016-10-19T11:57:00Z">
+        <w:r>
+          <w:rPr>
+            <w:rFonts w:ascii="Times New Roman" w:hAnsi="Times New Roman" w:cs="Times New Roman"/>
+            <w:bCs/>
+            <w:iCs/>
+            <w:sz w:val="24"/>
+            <w:szCs w:val="24"/>
+          </w:rPr>
+          <w:t>embarrassing</w:t>
+        </w:r>
+      </w:ins>
+      <w:ins w:id="111" w:author="Scott B Coughlin" w:date="2016-10-19T11:56:00Z">
+        <w:r>
+          <w:rPr>
+            <w:rFonts w:ascii="Times New Roman" w:hAnsi="Times New Roman" w:cs="Times New Roman"/>
+            <w:bCs/>
+            <w:iCs/>
+            <w:sz w:val="24"/>
+            <w:szCs w:val="24"/>
+          </w:rPr>
+          <w:t xml:space="preserve"> to users.</w:t>
+        </w:r>
+      </w:ins>
     </w:p>
     <w:p>
       <w:pPr>
@@ -8646,78 +9578,102 @@
           <w:sz w:val="24"/>
           <w:szCs w:val="24"/>
         </w:rPr>
-        <w:t xml:space="preserve">from the TALK system </w:t>
-      </w:r>
-      <w:r>
-        <w:rPr>
-          <w:rFonts w:ascii="Times New Roman" w:hAnsi="Times New Roman" w:cs="Times New Roman"/>
-          <w:bCs/>
-          <w:iCs/>
-          <w:sz w:val="24"/>
-          <w:szCs w:val="24"/>
-        </w:rPr>
-        <w:t xml:space="preserve">will not be used or analyzed for </w:t>
-      </w:r>
-      <w:r>
-        <w:rPr>
-          <w:rFonts w:ascii="Times New Roman" w:hAnsi="Times New Roman" w:cs="Times New Roman"/>
-          <w:bCs/>
-          <w:iCs/>
-          <w:sz w:val="24"/>
-          <w:szCs w:val="24"/>
-        </w:rPr>
-        <w:t>Gravity Spy</w:t>
-      </w:r>
-      <w:r>
-        <w:rPr>
-          <w:rFonts w:ascii="Times New Roman" w:hAnsi="Times New Roman" w:cs="Times New Roman"/>
-          <w:bCs/>
-          <w:iCs/>
-          <w:sz w:val="24"/>
-          <w:szCs w:val="24"/>
-        </w:rPr>
-        <w:t xml:space="preserve"> until the second </w:t>
-      </w:r>
-      <w:r>
-        <w:rPr>
-          <w:rFonts w:ascii="Times New Roman" w:hAnsi="Times New Roman" w:cs="Times New Roman"/>
-          <w:bCs/>
-          <w:iCs/>
-          <w:sz w:val="24"/>
-          <w:szCs w:val="24"/>
-        </w:rPr>
-        <w:t xml:space="preserve">year of the program, when the </w:t>
-      </w:r>
-      <w:r>
-        <w:rPr>
-          <w:rFonts w:ascii="Times New Roman" w:hAnsi="Times New Roman" w:cs="Times New Roman"/>
-          <w:bCs/>
-          <w:iCs/>
-          <w:sz w:val="24"/>
-          <w:szCs w:val="24"/>
-        </w:rPr>
-        <w:t>Gravity Spy</w:t>
-      </w:r>
-      <w:r>
-        <w:rPr>
-          <w:rFonts w:ascii="Times New Roman" w:hAnsi="Times New Roman" w:cs="Times New Roman"/>
-          <w:bCs/>
-          <w:iCs/>
-          <w:sz w:val="24"/>
-          <w:szCs w:val="24"/>
-        </w:rPr>
-        <w:t xml:space="preserve"> </w:t>
-      </w:r>
-      <w:r>
-        <w:rPr>
-          <w:rFonts w:ascii="Times New Roman" w:hAnsi="Times New Roman" w:cs="Times New Roman"/>
-          <w:bCs/>
-          <w:iCs/>
-          <w:sz w:val="24"/>
-          <w:szCs w:val="24"/>
-        </w:rPr>
-        <w:t>program “goes live.”</w:t>
-      </w:r>
+        <w:t xml:space="preserve">from the TALK </w:t>
+      </w:r>
+      <w:del w:id="112" w:author="Scott B Coughlin" w:date="2016-10-19T12:00:00Z">
+        <w:r>
+          <w:rPr>
+            <w:rFonts w:ascii="Times New Roman" w:hAnsi="Times New Roman" w:cs="Times New Roman"/>
+            <w:bCs/>
+            <w:iCs/>
+            <w:sz w:val="24"/>
+            <w:szCs w:val="24"/>
+          </w:rPr>
+          <w:delText xml:space="preserve">system </w:delText>
+        </w:r>
+        <w:r>
+          <w:rPr>
+            <w:rFonts w:ascii="Times New Roman" w:hAnsi="Times New Roman" w:cs="Times New Roman"/>
+            <w:bCs/>
+            <w:iCs/>
+            <w:sz w:val="24"/>
+            <w:szCs w:val="24"/>
+          </w:rPr>
+          <w:delText xml:space="preserve">will not be used or analyzed for </w:delText>
+        </w:r>
+        <w:r>
+          <w:rPr>
+            <w:rFonts w:ascii="Times New Roman" w:hAnsi="Times New Roman" w:cs="Times New Roman"/>
+            <w:bCs/>
+            <w:iCs/>
+            <w:sz w:val="24"/>
+            <w:szCs w:val="24"/>
+          </w:rPr>
+          <w:delText>Gravity Spy</w:delText>
+        </w:r>
+        <w:r>
+          <w:rPr>
+            <w:rFonts w:ascii="Times New Roman" w:hAnsi="Times New Roman" w:cs="Times New Roman"/>
+            <w:bCs/>
+            <w:iCs/>
+            <w:sz w:val="24"/>
+            <w:szCs w:val="24"/>
+          </w:rPr>
+          <w:delText xml:space="preserve"> until the second </w:delText>
+        </w:r>
+        <w:r>
+          <w:rPr>
+            <w:rFonts w:ascii="Times New Roman" w:hAnsi="Times New Roman" w:cs="Times New Roman"/>
+            <w:bCs/>
+            <w:iCs/>
+            <w:sz w:val="24"/>
+            <w:szCs w:val="24"/>
+          </w:rPr>
+          <w:delText xml:space="preserve">year of the program, when the </w:delText>
+        </w:r>
+        <w:r>
+          <w:rPr>
+            <w:rFonts w:ascii="Times New Roman" w:hAnsi="Times New Roman" w:cs="Times New Roman"/>
+            <w:bCs/>
+            <w:iCs/>
+            <w:sz w:val="24"/>
+            <w:szCs w:val="24"/>
+          </w:rPr>
+          <w:delText>Gravity Spy</w:delText>
+        </w:r>
+        <w:r>
+          <w:rPr>
+            <w:rFonts w:ascii="Times New Roman" w:hAnsi="Times New Roman" w:cs="Times New Roman"/>
+            <w:bCs/>
+            <w:iCs/>
+            <w:sz w:val="24"/>
+            <w:szCs w:val="24"/>
+          </w:rPr>
+          <w:delText xml:space="preserve"> </w:delText>
+        </w:r>
+        <w:r>
+          <w:rPr>
+            <w:rFonts w:ascii="Times New Roman" w:hAnsi="Times New Roman" w:cs="Times New Roman"/>
+            <w:bCs/>
+            <w:iCs/>
+            <w:sz w:val="24"/>
+            <w:szCs w:val="24"/>
+          </w:rPr>
+          <w:delText>program “goes live.”</w:delText>
+        </w:r>
+      </w:del>
+      <w:ins w:id="113" w:author="Scott B Coughlin" w:date="2016-10-19T12:00:00Z">
+        <w:r>
+          <w:rPr>
+            <w:rFonts w:ascii="Times New Roman" w:hAnsi="Times New Roman" w:cs="Times New Roman"/>
+            <w:bCs/>
+            <w:iCs/>
+            <w:sz w:val="24"/>
+            <w:szCs w:val="24"/>
+          </w:rPr>
+          <w:t>system will be used to help understand how the Gravity Spy architecture is functioning with an eye towards improving it.</w:t>
+        </w:r>
+      </w:ins>
     </w:p>
     <w:p>
       <w:pPr>
@@ -8821,16 +9777,206 @@
           <w:szCs w:val="24"/>
         </w:rPr>
       </w:pPr>
-      <w:r>
-        <w:rPr>
-          <w:rFonts w:ascii="Times New Roman" w:hAnsi="Times New Roman" w:cs="Times New Roman"/>
-          <w:bCs/>
-          <w:iCs/>
-          <w:sz w:val="24"/>
-          <w:szCs w:val="24"/>
-        </w:rPr>
-        <w:t>Detailed steps for this particular data (especially the possible sharing of the data between the various sites of the program) will be developed in the course of work for Year 1.</w:t>
-      </w:r>
+      <w:ins w:id="114" w:author="Scott B Coughlin" w:date="2016-10-19T12:06:00Z">
+        <w:r>
+          <w:rPr>
+            <w:rFonts w:ascii="Times New Roman" w:hAnsi="Times New Roman" w:cs="Times New Roman"/>
+            <w:bCs/>
+            <w:iCs/>
+            <w:sz w:val="24"/>
+            <w:szCs w:val="24"/>
+          </w:rPr>
+          <w:t>We have adopted the standard form of aggregating and</w:t>
+        </w:r>
+      </w:ins>
+      <w:ins w:id="115" w:author="Scott B Coughlin" w:date="2016-10-19T12:07:00Z">
+        <w:r>
+          <w:rPr>
+            <w:rFonts w:ascii="Times New Roman" w:hAnsi="Times New Roman" w:cs="Times New Roman"/>
+            <w:bCs/>
+            <w:iCs/>
+            <w:sz w:val="24"/>
+            <w:szCs w:val="24"/>
+          </w:rPr>
+          <w:t xml:space="preserve"> sharing </w:t>
+        </w:r>
+      </w:ins>
+      <w:del w:id="116" w:author="Scott B Coughlin" w:date="2016-10-19T12:06:00Z">
+        <w:r>
+          <w:rPr>
+            <w:rFonts w:ascii="Times New Roman" w:hAnsi="Times New Roman" w:cs="Times New Roman"/>
+            <w:bCs/>
+            <w:iCs/>
+            <w:sz w:val="24"/>
+            <w:szCs w:val="24"/>
+          </w:rPr>
+          <w:delText>Detailed steps for this particular data (especially the possible sharing of the data between the various sites of the program) will be developed in the course of work for Year 1</w:delText>
+        </w:r>
+      </w:del>
+      <w:ins w:id="117" w:author="Scott B Coughlin" w:date="2016-10-19T12:06:00Z">
+        <w:r>
+          <w:rPr>
+            <w:rFonts w:ascii="Times New Roman" w:hAnsi="Times New Roman" w:cs="Times New Roman"/>
+            <w:bCs/>
+            <w:iCs/>
+            <w:sz w:val="24"/>
+            <w:szCs w:val="24"/>
+          </w:rPr>
+          <w:t xml:space="preserve">the data mentioned above, i.e. TALK and classification data, that is </w:t>
+        </w:r>
+      </w:ins>
+      <w:ins w:id="118" w:author="Scott B Coughlin" w:date="2016-10-19T12:10:00Z">
+        <w:r>
+          <w:rPr>
+            <w:rFonts w:ascii="Times New Roman" w:hAnsi="Times New Roman" w:cs="Times New Roman"/>
+            <w:bCs/>
+            <w:iCs/>
+            <w:sz w:val="24"/>
+            <w:szCs w:val="24"/>
+          </w:rPr>
+          <w:t>default</w:t>
+        </w:r>
+      </w:ins>
+      <w:ins w:id="119" w:author="Scott B Coughlin" w:date="2016-10-19T12:06:00Z">
+        <w:r>
+          <w:rPr>
+            <w:rFonts w:ascii="Times New Roman" w:hAnsi="Times New Roman" w:cs="Times New Roman"/>
+            <w:bCs/>
+            <w:iCs/>
+            <w:sz w:val="24"/>
+            <w:szCs w:val="24"/>
+          </w:rPr>
+          <w:t xml:space="preserve"> </w:t>
+        </w:r>
+        <w:proofErr w:type="spellStart"/>
+        <w:r>
+          <w:rPr>
+            <w:rFonts w:ascii="Times New Roman" w:hAnsi="Times New Roman" w:cs="Times New Roman"/>
+            <w:bCs/>
+            <w:iCs/>
+            <w:sz w:val="24"/>
+            <w:szCs w:val="24"/>
+          </w:rPr>
+          <w:t>Zooniverse</w:t>
+        </w:r>
+        <w:proofErr w:type="spellEnd"/>
+        <w:r>
+          <w:rPr>
+            <w:rFonts w:ascii="Times New Roman" w:hAnsi="Times New Roman" w:cs="Times New Roman"/>
+            <w:bCs/>
+            <w:iCs/>
+            <w:sz w:val="24"/>
+            <w:szCs w:val="24"/>
+          </w:rPr>
+          <w:t xml:space="preserve"> protocol. That is, members of the project can go to the project home page and click </w:t>
+        </w:r>
+      </w:ins>
+      <w:ins w:id="120" w:author="Scott B Coughlin" w:date="2016-10-19T12:07:00Z">
+        <w:r>
+          <w:rPr>
+            <w:rFonts w:ascii="Times New Roman" w:hAnsi="Times New Roman" w:cs="Times New Roman"/>
+            <w:bCs/>
+            <w:iCs/>
+            <w:sz w:val="24"/>
+            <w:szCs w:val="24"/>
+          </w:rPr>
+          <w:t>“export data” and receive a csv file</w:t>
+        </w:r>
+      </w:ins>
+      <w:ins w:id="121" w:author="Scott B Coughlin" w:date="2016-10-19T12:08:00Z">
+        <w:r>
+          <w:rPr>
+            <w:rFonts w:ascii="Times New Roman" w:hAnsi="Times New Roman" w:cs="Times New Roman"/>
+            <w:bCs/>
+            <w:iCs/>
+            <w:sz w:val="24"/>
+            <w:szCs w:val="24"/>
+          </w:rPr>
+          <w:t xml:space="preserve"> containing this data</w:t>
+        </w:r>
+      </w:ins>
+      <w:ins w:id="122" w:author="Scott B Coughlin" w:date="2016-10-19T12:07:00Z">
+        <w:r>
+          <w:rPr>
+            <w:rFonts w:ascii="Times New Roman" w:hAnsi="Times New Roman" w:cs="Times New Roman"/>
+            <w:bCs/>
+            <w:iCs/>
+            <w:sz w:val="24"/>
+            <w:szCs w:val="24"/>
+          </w:rPr>
+          <w:t xml:space="preserve"> accessible via their email</w:t>
+        </w:r>
+      </w:ins>
+      <w:r>
+        <w:rPr>
+          <w:rFonts w:ascii="Times New Roman" w:hAnsi="Times New Roman" w:cs="Times New Roman"/>
+          <w:bCs/>
+          <w:iCs/>
+          <w:sz w:val="24"/>
+          <w:szCs w:val="24"/>
+        </w:rPr>
+        <w:t>.</w:t>
+      </w:r>
+      <w:ins w:id="123" w:author="Scott B Coughlin" w:date="2016-10-19T12:09:00Z">
+        <w:r>
+          <w:rPr>
+            <w:rFonts w:ascii="Times New Roman" w:hAnsi="Times New Roman" w:cs="Times New Roman"/>
+            <w:bCs/>
+            <w:iCs/>
+            <w:sz w:val="24"/>
+            <w:szCs w:val="24"/>
+          </w:rPr>
+          <w:t xml:space="preserve"> This data is aggregated in such a way that there is no personally identifiable information in these data exports (only the user</w:t>
+        </w:r>
+      </w:ins>
+      <w:ins w:id="124" w:author="Scott B Coughlin" w:date="2016-10-19T12:10:00Z">
+        <w:r>
+          <w:rPr>
+            <w:rFonts w:ascii="Times New Roman" w:hAnsi="Times New Roman" w:cs="Times New Roman"/>
+            <w:bCs/>
+            <w:iCs/>
+            <w:sz w:val="24"/>
+            <w:szCs w:val="24"/>
+          </w:rPr>
+          <w:t>’</w:t>
+        </w:r>
+      </w:ins>
+      <w:ins w:id="125" w:author="Scott B Coughlin" w:date="2016-10-19T12:09:00Z">
+        <w:r>
+          <w:rPr>
+            <w:rFonts w:ascii="Times New Roman" w:hAnsi="Times New Roman" w:cs="Times New Roman"/>
+            <w:bCs/>
+            <w:iCs/>
+            <w:sz w:val="24"/>
+            <w:szCs w:val="24"/>
+          </w:rPr>
+          <w:t>s self-selected username</w:t>
+        </w:r>
+      </w:ins>
+      <w:ins w:id="126" w:author="Scott B Coughlin" w:date="2016-10-19T12:10:00Z">
+        <w:r>
+          <w:rPr>
+            <w:rFonts w:ascii="Times New Roman" w:hAnsi="Times New Roman" w:cs="Times New Roman"/>
+            <w:bCs/>
+            <w:iCs/>
+            <w:sz w:val="24"/>
+            <w:szCs w:val="24"/>
+          </w:rPr>
+          <w:t>)</w:t>
+        </w:r>
+      </w:ins>
+      <w:ins w:id="127" w:author="Scott B Coughlin" w:date="2016-10-19T12:09:00Z">
+        <w:r>
+          <w:rPr>
+            <w:rFonts w:ascii="Times New Roman" w:hAnsi="Times New Roman" w:cs="Times New Roman"/>
+            <w:bCs/>
+            <w:iCs/>
+            <w:sz w:val="24"/>
+            <w:szCs w:val="24"/>
+          </w:rPr>
+          <w:t>.</w:t>
+        </w:r>
+      </w:ins>
     </w:p>
     <w:p>
       <w:pPr>
@@ -9121,7 +10267,27 @@
           <w:sz w:val="24"/>
           <w:szCs w:val="24"/>
         </w:rPr>
-        <w:t xml:space="preserve"> system, which is built on Amazon Web Services, described above.   Data for this project will be stored beyond the three-year lifetime of this grant program.  The only group that will have access to this data beyond the study period will be the researchers and system administrators of the </w:t>
+        <w:t xml:space="preserve"> system, which is built on Amazon Web Services, described above. </w:t>
+      </w:r>
+      <w:del w:id="128" w:author="Scott B Coughlin" w:date="2016-10-19T12:15:00Z">
+        <w:r>
+          <w:rPr>
+            <w:rFonts w:ascii="Times New Roman" w:hAnsi="Times New Roman" w:cs="Times New Roman"/>
+            <w:iCs/>
+            <w:sz w:val="24"/>
+            <w:szCs w:val="24"/>
+          </w:rPr>
+          <w:delText xml:space="preserve">  </w:delText>
+        </w:r>
+      </w:del>
+      <w:r>
+        <w:rPr>
+          <w:rFonts w:ascii="Times New Roman" w:hAnsi="Times New Roman" w:cs="Times New Roman"/>
+          <w:iCs/>
+          <w:sz w:val="24"/>
+          <w:szCs w:val="24"/>
+        </w:rPr>
+        <w:t xml:space="preserve">Data for this project will be stored beyond the three-year lifetime of this grant program.  The only group that will have access to this data beyond the study period will be the researchers and system administrators of the </w:t>
       </w:r>
       <w:proofErr w:type="spellStart"/>
       <w:r>
@@ -9141,7 +10307,27 @@
           <w:sz w:val="24"/>
           <w:szCs w:val="24"/>
         </w:rPr>
-        <w:t xml:space="preserve"> program, working at Adler Planetarium.  </w:t>
+        <w:t xml:space="preserve"> program, working at Adler Planetarium</w:t>
+      </w:r>
+      <w:ins w:id="129" w:author="Scott B Coughlin" w:date="2016-10-19T12:15:00Z">
+        <w:r>
+          <w:rPr>
+            <w:rFonts w:ascii="Times New Roman" w:hAnsi="Times New Roman" w:cs="Times New Roman"/>
+            <w:iCs/>
+            <w:sz w:val="24"/>
+            <w:szCs w:val="24"/>
+          </w:rPr>
+          <w:t xml:space="preserve"> and Oxford University</w:t>
+        </w:r>
+      </w:ins>
+      <w:r>
+        <w:rPr>
+          <w:rFonts w:ascii="Times New Roman" w:hAnsi="Times New Roman" w:cs="Times New Roman"/>
+          <w:iCs/>
+          <w:sz w:val="24"/>
+          <w:szCs w:val="24"/>
+        </w:rPr>
+        <w:t xml:space="preserve">.  </w:t>
       </w:r>
     </w:p>
     <w:p>
@@ -9157,15 +10343,92 @@
           <w:szCs w:val="24"/>
         </w:rPr>
       </w:pPr>
-      <w:r>
-        <w:rPr>
-          <w:rFonts w:ascii="Times New Roman" w:hAnsi="Times New Roman" w:cs="Times New Roman"/>
-          <w:iCs/>
-          <w:sz w:val="24"/>
-          <w:szCs w:val="24"/>
-        </w:rPr>
-        <w:t>As we further refine the data plan in Year 1 of this project, we will address whether data can be released; data will not be collected until Year 2 of the project.</w:t>
-      </w:r>
+      <w:del w:id="130" w:author="Scott B Coughlin" w:date="2016-10-19T12:16:00Z">
+        <w:r>
+          <w:rPr>
+            <w:rFonts w:ascii="Times New Roman" w:hAnsi="Times New Roman" w:cs="Times New Roman"/>
+            <w:iCs/>
+            <w:sz w:val="24"/>
+            <w:szCs w:val="24"/>
+          </w:rPr>
+          <w:delText>As we further refine the data plan in Year 1 of this project, we will address whether data can be released; data will not be collected until Year 2 of the project.</w:delText>
+        </w:r>
+      </w:del>
+      <w:ins w:id="131" w:author="Scott B Coughlin" w:date="2016-10-19T12:16:00Z">
+        <w:r>
+          <w:rPr>
+            <w:rFonts w:ascii="Times New Roman" w:hAnsi="Times New Roman" w:cs="Times New Roman"/>
+            <w:iCs/>
+            <w:sz w:val="24"/>
+            <w:szCs w:val="24"/>
+          </w:rPr>
+          <w:t>During year 1, we concluded that we have no intention of releasing this data</w:t>
+        </w:r>
+      </w:ins>
+      <w:ins w:id="132" w:author="Scott B Coughlin" w:date="2016-10-19T12:17:00Z">
+        <w:r>
+          <w:rPr>
+            <w:rFonts w:ascii="Times New Roman" w:hAnsi="Times New Roman" w:cs="Times New Roman"/>
+            <w:iCs/>
+            <w:sz w:val="24"/>
+            <w:szCs w:val="24"/>
+          </w:rPr>
+          <w:t xml:space="preserve"> </w:t>
+        </w:r>
+        <w:r>
+          <w:rPr>
+            <w:rFonts w:ascii="Times New Roman" w:hAnsi="Times New Roman" w:cs="Times New Roman"/>
+            <w:iCs/>
+            <w:sz w:val="24"/>
+            <w:szCs w:val="24"/>
+          </w:rPr>
+          <w:t>at the end of the lifetime of this grant</w:t>
+        </w:r>
+        <w:r>
+          <w:rPr>
+            <w:rFonts w:ascii="Times New Roman" w:hAnsi="Times New Roman" w:cs="Times New Roman"/>
+            <w:iCs/>
+            <w:sz w:val="24"/>
+            <w:szCs w:val="24"/>
+          </w:rPr>
+          <w:t xml:space="preserve"> to people</w:t>
+        </w:r>
+      </w:ins>
+      <w:ins w:id="133" w:author="Scott B Coughlin" w:date="2016-10-19T12:16:00Z">
+        <w:r>
+          <w:rPr>
+            <w:rFonts w:ascii="Times New Roman" w:hAnsi="Times New Roman" w:cs="Times New Roman"/>
+            <w:iCs/>
+            <w:sz w:val="24"/>
+            <w:szCs w:val="24"/>
+          </w:rPr>
+          <w:t xml:space="preserve"> outside the members discussed above</w:t>
+        </w:r>
+      </w:ins>
+      <w:ins w:id="134" w:author="Scott B Coughlin" w:date="2016-10-19T12:17:00Z">
+        <w:r>
+          <w:rPr>
+            <w:rFonts w:ascii="Times New Roman" w:hAnsi="Times New Roman" w:cs="Times New Roman"/>
+            <w:iCs/>
+            <w:sz w:val="24"/>
+            <w:szCs w:val="24"/>
+          </w:rPr>
+          <w:t>.</w:t>
+        </w:r>
+      </w:ins>
+      <w:ins w:id="135" w:author="Scott B Coughlin" w:date="2016-10-19T12:16:00Z">
+        <w:r>
+          <w:rPr>
+            <w:rFonts w:ascii="Times New Roman" w:hAnsi="Times New Roman" w:cs="Times New Roman"/>
+            <w:iCs/>
+            <w:sz w:val="24"/>
+            <w:szCs w:val="24"/>
+          </w:rPr>
+          <w:t xml:space="preserve"> </w:t>
+        </w:r>
+      </w:ins>
+      <w:bookmarkStart w:id="136" w:name="_GoBack"/>
+      <w:bookmarkEnd w:id="136"/>
     </w:p>
     <w:p>
       <w:pPr>
@@ -9334,17 +10597,7 @@
           <w:sz w:val="24"/>
           <w:szCs w:val="24"/>
         </w:rPr>
-        <w:t>Gravity-</w:t>
-      </w:r>
-      <w:r>
-        <w:rPr>
-          <w:rFonts w:ascii="Times New Roman" w:hAnsi="Times New Roman" w:cs="Times New Roman"/>
-          <w:iCs/>
-          <w:sz w:val="24"/>
-          <w:szCs w:val="24"/>
-        </w:rPr>
-        <w:lastRenderedPageBreak/>
-        <w:t>Spy</w:t>
+        <w:t>Gravity-Spy</w:t>
       </w:r>
       <w:r>
         <w:rPr>
@@ -9499,7 +10752,7 @@
                 <w:bCs/>
                 <w:noProof/>
               </w:rPr>
-              <w:t>6</w:t>
+              <w:t>9</w:t>
             </w:r>
             <w:r>
               <w:rPr>
@@ -12710,6 +13963,7 @@
     <w:lsdException w:name="HTML Sample" w:semiHidden="1" w:unhideWhenUsed="1"/>
     <w:lsdException w:name="HTML Typewriter" w:semiHidden="1" w:unhideWhenUsed="1"/>
     <w:lsdException w:name="HTML Variable" w:semiHidden="1" w:unhideWhenUsed="1"/>
+    <w:lsdException w:name="Normal Table" w:semiHidden="1" w:unhideWhenUsed="1"/>
     <w:lsdException w:name="annotation subject" w:semiHidden="1" w:unhideWhenUsed="1"/>
     <w:lsdException w:name="No List" w:semiHidden="1" w:unhideWhenUsed="1"/>
     <w:lsdException w:name="Outline List 1" w:semiHidden="1" w:unhideWhenUsed="1"/>
@@ -12755,9 +14009,11 @@
     <w:lsdException w:name="Table Subtle 1" w:semiHidden="1" w:unhideWhenUsed="1"/>
     <w:lsdException w:name="Table Subtle 2" w:semiHidden="1" w:unhideWhenUsed="1"/>
     <w:lsdException w:name="Table Web 1" w:semiHidden="1" w:unhideWhenUsed="1"/>
+    <w:lsdException w:name="Table Web 2" w:semiHidden="1" w:unhideWhenUsed="1"/>
     <w:lsdException w:name="Table Web 3" w:semiHidden="1" w:unhideWhenUsed="1"/>
     <w:lsdException w:name="Balloon Text" w:semiHidden="1" w:unhideWhenUsed="1"/>
     <w:lsdException w:name="Table Grid" w:uiPriority="59"/>
+    <w:lsdException w:name="Table Theme" w:semiHidden="1" w:unhideWhenUsed="1"/>
     <w:lsdException w:name="Placeholder Text" w:semiHidden="1"/>
     <w:lsdException w:name="No Spacing" w:uiPriority="1" w:qFormat="1"/>
     <w:lsdException w:name="Light Shading" w:uiPriority="60"/>
@@ -13521,7 +14777,7 @@
 </file>
 
 <file path=customXml/itemProps1.xml><?xml version="1.0" encoding="utf-8"?>
-<ds:datastoreItem xmlns:ds="http://schemas.openxmlformats.org/officeDocument/2006/customXml" ds:itemID="{CAFADFE1-EAD5-A64A-AB8B-BEBEB8CC5B34}">
+<ds:datastoreItem xmlns:ds="http://schemas.openxmlformats.org/officeDocument/2006/customXml" ds:itemID="{A8BCF82D-E70B-5041-AC4E-BEF765592F4F}">
   <ds:schemaRefs>
     <ds:schemaRef ds:uri="http://schemas.openxmlformats.org/officeDocument/2006/bibliography"/>
   </ds:schemaRefs>

</xml_diff>